<commit_message>
Tablas de Ventas Actualizadas
</commit_message>
<xml_diff>
--- a/SistemaVentasDB_V3/DB/SistemaVentasDB.docx
+++ b/SistemaVentasDB_V3/DB/SistemaVentasDB.docx
@@ -1,6 +1,6 @@
 
 <file path=word/document.xml><?xml version="1.0" encoding="utf-8"?>
-<w:document xmlns:w="http://schemas.openxmlformats.org/wordprocessingml/2006/main" xmlns:m="http://schemas.openxmlformats.org/officeDocument/2006/math" xmlns:r="http://schemas.openxmlformats.org/officeDocument/2006/relationships" xmlns:w14="http://schemas.microsoft.com/office/word/2010/wordml" xmlns:wp="http://schemas.openxmlformats.org/drawingml/2006/wordprocessingDrawing" xmlns:a="http://schemas.openxmlformats.org/drawingml/2006/main" xmlns:wp14="http://schemas.microsoft.com/office/word/2010/wordprocessingDrawing" xmlns:w15="http://schemas.microsoft.com/office/word/2012/wordml" xmlns:ns9="http://schemas.openxmlformats.org/schemaLibrary/2006/main" xmlns:mc="http://schemas.openxmlformats.org/markup-compatibility/2006" xmlns:wne="http://schemas.microsoft.com/office/word/2006/wordml" xmlns:c="http://schemas.openxmlformats.org/drawingml/2006/chart" xmlns:ns13="http://schemas.openxmlformats.org/drawingml/2006/chartDrawing" xmlns:dgm="http://schemas.openxmlformats.org/drawingml/2006/diagram" xmlns:pic="http://schemas.openxmlformats.org/drawingml/2006/picture" xmlns:xdr="http://schemas.openxmlformats.org/drawingml/2006/spreadsheetDrawing" xmlns:dsp="http://schemas.microsoft.com/office/drawing/2008/diagram" xmlns:ns18="urn:schemas-microsoft-com:office:excel" xmlns:o="urn:schemas-microsoft-com:office:office" xmlns:w10="urn:schemas-microsoft-com:office:word" xmlns:v="urn:schemas-microsoft-com:vml" xmlns:ns22="urn:schemas-microsoft-com:office:powerpoint" xmlns:ns24="http://schemas.microsoft.com/office/2006/coverPageProps" xmlns:odx="http://opendope.org/xpaths" xmlns:odc="http://opendope.org/conditions" xmlns:odq="http://opendope.org/questions" xmlns:oda="http://opendope.org/answers" xmlns:odi="http://opendope.org/components" xmlns:odgm="http://opendope.org/SmartArt/DataHierarchy" xmlns:b="http://schemas.openxmlformats.org/officeDocument/2006/bibliography" xmlns:wetp="http://schemas.microsoft.com/office/webextensions/taskpanes/2010/11" xmlns:we="http://schemas.microsoft.com/office/webextensions/webextension/2010/11" xmlns:ns34="http://schemas.openxmlformats.org/drawingml/2006/compatibility" xmlns:ns35="http://schemas.openxmlformats.org/drawingml/2006/lockedCanvas">
+<w:document xmlns:w="http://schemas.openxmlformats.org/wordprocessingml/2006/main" xmlns:r="http://schemas.openxmlformats.org/officeDocument/2006/relationships" xmlns:m="http://schemas.openxmlformats.org/officeDocument/2006/math" xmlns:ns4="http://schemas.openxmlformats.org/schemaLibrary/2006/main" xmlns:w15="http://schemas.microsoft.com/office/word/2012/wordml" xmlns:w14="http://schemas.microsoft.com/office/word/2010/wordml" xmlns:mc="http://schemas.openxmlformats.org/markup-compatibility/2006" xmlns:wp="http://schemas.openxmlformats.org/drawingml/2006/wordprocessingDrawing" xmlns:a="http://schemas.openxmlformats.org/drawingml/2006/main" xmlns:wp14="http://schemas.microsoft.com/office/word/2010/wordprocessingDrawing" xmlns:wne="http://schemas.microsoft.com/office/word/2006/wordml" xmlns:c="http://schemas.openxmlformats.org/drawingml/2006/chart" xmlns:ns13="http://schemas.openxmlformats.org/drawingml/2006/chartDrawing" xmlns:dgm="http://schemas.openxmlformats.org/drawingml/2006/diagram" xmlns:pic="http://schemas.openxmlformats.org/drawingml/2006/picture" xmlns:xdr="http://schemas.openxmlformats.org/drawingml/2006/spreadsheetDrawing" xmlns:dsp="http://schemas.microsoft.com/office/drawing/2008/diagram" xmlns:v="urn:schemas-microsoft-com:vml" xmlns:o="urn:schemas-microsoft-com:office:office" xmlns:ns20="urn:schemas-microsoft-com:office:excel" xmlns:w10="urn:schemas-microsoft-com:office:word" xmlns:ns22="urn:schemas-microsoft-com:office:powerpoint" xmlns:ns24="http://schemas.microsoft.com/office/2006/coverPageProps" xmlns:odx="http://opendope.org/xpaths" xmlns:odc="http://opendope.org/conditions" xmlns:odq="http://opendope.org/questions" xmlns:oda="http://opendope.org/answers" xmlns:odi="http://opendope.org/components" xmlns:odgm="http://opendope.org/SmartArt/DataHierarchy" xmlns:b="http://schemas.openxmlformats.org/officeDocument/2006/bibliography" xmlns:wetp="http://schemas.microsoft.com/office/webextensions/taskpanes/2010/11" xmlns:we="http://schemas.microsoft.com/office/webextensions/webextension/2010/11" xmlns:ns34="http://schemas.openxmlformats.org/drawingml/2006/compatibility" xmlns:ns35="http://schemas.openxmlformats.org/drawingml/2006/lockedCanvas">
   <w:body>
     <w:p>
       <w:r>
@@ -1539,7 +1539,7 @@
                 <w:sz w:val="20"/>
                 <w:szCs w:val="20"/>
               </w:rPr>
-              <w:t>int</w:t>
+              <w:t>varchar(50)</w:t>
             </w:r>
           </w:p>
         </w:tc>
@@ -1620,7 +1620,7 @@
                 <w:sz w:val="20"/>
                 <w:szCs w:val="20"/>
               </w:rPr>
-              <w:t>int</w:t>
+              <w:t>varchar(50)</w:t>
             </w:r>
           </w:p>
         </w:tc>
@@ -1701,7 +1701,7 @@
                 <w:sz w:val="20"/>
                 <w:szCs w:val="20"/>
               </w:rPr>
-              <w:t>int</w:t>
+              <w:t>varchar(50)</w:t>
             </w:r>
           </w:p>
         </w:tc>
@@ -6181,87 +6181,6 @@
                 <w:sz w:val="20"/>
                 <w:szCs w:val="20"/>
               </w:rPr>
-              <w:t>idDetalleVenta</w:t>
-            </w:r>
-          </w:p>
-        </w:tc>
-        <w:tc>
-          <w:tcPr>
-            <w:tcW w:w="2000" w:type="dxa"/>
-            <w:vAlign w:val="center"/>
-          </w:tcPr>
-          <w:p>
-            <w:pPr>
-              <w:jc w:val="left"/>
-            </w:pPr>
-            <w:r>
-              <w:rPr>
-                <w:rFonts w:ascii="Courier New" w:hAnsi="Courier New"/>
-                <w:sz w:val="20"/>
-                <w:szCs w:val="20"/>
-              </w:rPr>
-              <w:t>int</w:t>
-            </w:r>
-          </w:p>
-        </w:tc>
-        <w:tc>
-          <w:tcPr>
-            <w:tcW w:w="2000" w:type="dxa"/>
-            <w:vAlign w:val="center"/>
-          </w:tcPr>
-          <w:p>
-            <w:pPr>
-              <w:jc w:val="left"/>
-            </w:pPr>
-            <w:r>
-              <w:rPr>
-                <w:rFonts w:ascii="Courier New" w:hAnsi="Courier New"/>
-                <w:sz w:val="20"/>
-                <w:szCs w:val="20"/>
-              </w:rPr>
-              <w:t/>
-            </w:r>
-          </w:p>
-        </w:tc>
-        <w:tc>
-          <w:tcPr>
-            <w:tcW w:w="2000" w:type="dxa"/>
-            <w:vAlign w:val="center"/>
-          </w:tcPr>
-          <w:p>
-            <w:pPr>
-              <w:jc w:val="left"/>
-            </w:pPr>
-            <w:r>
-              <w:rPr>
-                <w:rFonts w:ascii="Courier New" w:hAnsi="Courier New"/>
-                <w:sz w:val="20"/>
-                <w:szCs w:val="20"/>
-              </w:rPr>
-              <w:t/>
-            </w:r>
-          </w:p>
-        </w:tc>
-      </w:tr>
-      <w:tr>
-        <w:trPr>
-          <w:trHeight w:val="500"/>
-        </w:trPr>
-        <w:tc>
-          <w:tcPr>
-            <w:tcW w:w="2000" w:type="dxa"/>
-            <w:vAlign w:val="center"/>
-          </w:tcPr>
-          <w:p>
-            <w:pPr>
-              <w:jc w:val="left"/>
-            </w:pPr>
-            <w:r>
-              <w:rPr>
-                <w:rFonts w:ascii="Courier New" w:hAnsi="Courier New"/>
-                <w:sz w:val="20"/>
-                <w:szCs w:val="20"/>
-              </w:rPr>
               <w:t>idCliente</w:t>
             </w:r>
           </w:p>
@@ -6875,6 +6794,87 @@
                 <w:sz w:val="20"/>
                 <w:szCs w:val="20"/>
               </w:rPr>
+              <w:t>idVenta</w:t>
+            </w:r>
+          </w:p>
+        </w:tc>
+        <w:tc>
+          <w:tcPr>
+            <w:tcW w:w="2000" w:type="dxa"/>
+            <w:vAlign w:val="center"/>
+          </w:tcPr>
+          <w:p>
+            <w:pPr>
+              <w:jc w:val="left"/>
+            </w:pPr>
+            <w:r>
+              <w:rPr>
+                <w:rFonts w:ascii="Courier New" w:hAnsi="Courier New"/>
+                <w:sz w:val="20"/>
+                <w:szCs w:val="20"/>
+              </w:rPr>
+              <w:t>int</w:t>
+            </w:r>
+          </w:p>
+        </w:tc>
+        <w:tc>
+          <w:tcPr>
+            <w:tcW w:w="2000" w:type="dxa"/>
+            <w:vAlign w:val="center"/>
+          </w:tcPr>
+          <w:p>
+            <w:pPr>
+              <w:jc w:val="left"/>
+            </w:pPr>
+            <w:r>
+              <w:rPr>
+                <w:rFonts w:ascii="Courier New" w:hAnsi="Courier New"/>
+                <w:sz w:val="20"/>
+                <w:szCs w:val="20"/>
+              </w:rPr>
+              <w:t/>
+            </w:r>
+          </w:p>
+        </w:tc>
+        <w:tc>
+          <w:tcPr>
+            <w:tcW w:w="2000" w:type="dxa"/>
+            <w:vAlign w:val="center"/>
+          </w:tcPr>
+          <w:p>
+            <w:pPr>
+              <w:jc w:val="left"/>
+            </w:pPr>
+            <w:r>
+              <w:rPr>
+                <w:rFonts w:ascii="Courier New" w:hAnsi="Courier New"/>
+                <w:sz w:val="20"/>
+                <w:szCs w:val="20"/>
+              </w:rPr>
+              <w:t/>
+            </w:r>
+          </w:p>
+        </w:tc>
+      </w:tr>
+      <w:tr>
+        <w:trPr>
+          <w:trHeight w:val="500"/>
+        </w:trPr>
+        <w:tc>
+          <w:tcPr>
+            <w:tcW w:w="2000" w:type="dxa"/>
+            <w:vAlign w:val="center"/>
+          </w:tcPr>
+          <w:p>
+            <w:pPr>
+              <w:jc w:val="left"/>
+            </w:pPr>
+            <w:r>
+              <w:rPr>
+                <w:rFonts w:ascii="Courier New" w:hAnsi="Courier New"/>
+                <w:sz w:val="20"/>
+                <w:szCs w:val="20"/>
+              </w:rPr>
               <w:t>idProducto</w:t>
             </w:r>
           </w:p>
@@ -10229,88 +10229,7 @@
                 <w:sz w:val="20"/>
                 <w:szCs w:val="20"/>
               </w:rPr>
-              <w:t>nombreClienteUsuario</w:t>
-            </w:r>
-          </w:p>
-        </w:tc>
-        <w:tc>
-          <w:tcPr>
-            <w:tcW w:w="2000" w:type="dxa"/>
-            <w:vAlign w:val="center"/>
-          </w:tcPr>
-          <w:p>
-            <w:pPr>
-              <w:jc w:val="left"/>
-            </w:pPr>
-            <w:r>
-              <w:rPr>
-                <w:rFonts w:ascii="Courier New" w:hAnsi="Courier New"/>
-                <w:sz w:val="20"/>
-                <w:szCs w:val="20"/>
-              </w:rPr>
-              <w:t>varchar(25)</w:t>
-            </w:r>
-          </w:p>
-        </w:tc>
-        <w:tc>
-          <w:tcPr>
-            <w:tcW w:w="2000" w:type="dxa"/>
-            <w:vAlign w:val="center"/>
-          </w:tcPr>
-          <w:p>
-            <w:pPr>
-              <w:jc w:val="left"/>
-            </w:pPr>
-            <w:r>
-              <w:rPr>
-                <w:rFonts w:ascii="Courier New" w:hAnsi="Courier New"/>
-                <w:sz w:val="20"/>
-                <w:szCs w:val="20"/>
-              </w:rPr>
-              <w:t/>
-            </w:r>
-          </w:p>
-        </w:tc>
-        <w:tc>
-          <w:tcPr>
-            <w:tcW w:w="2000" w:type="dxa"/>
-            <w:vAlign w:val="center"/>
-          </w:tcPr>
-          <w:p>
-            <w:pPr>
-              <w:jc w:val="left"/>
-            </w:pPr>
-            <w:r>
-              <w:rPr>
-                <w:rFonts w:ascii="Courier New" w:hAnsi="Courier New"/>
-                <w:sz w:val="20"/>
-                <w:szCs w:val="20"/>
-              </w:rPr>
-              <w:t/>
-            </w:r>
-          </w:p>
-        </w:tc>
-      </w:tr>
-      <w:tr>
-        <w:trPr>
-          <w:trHeight w:val="500"/>
-        </w:trPr>
-        <w:tc>
-          <w:tcPr>
-            <w:tcW w:w="2000" w:type="dxa"/>
-            <w:vAlign w:val="center"/>
-          </w:tcPr>
-          <w:p>
-            <w:pPr>
-              <w:jc w:val="left"/>
-            </w:pPr>
-            <w:r>
-              <w:rPr>
-                <w:rFonts w:ascii="Courier New" w:hAnsi="Courier New"/>
-                <w:sz w:val="20"/>
-                <w:szCs w:val="20"/>
-              </w:rPr>
-              <w:t>correoClienteUsuario</w:t>
+              <w:t>Nombres</w:t>
             </w:r>
           </w:p>
         </w:tc>
@@ -10348,50 +10267,617 @@
                 <w:sz w:val="20"/>
                 <w:szCs w:val="20"/>
               </w:rPr>
-              <w:t/>
-            </w:r>
-          </w:p>
-        </w:tc>
-        <w:tc>
-          <w:tcPr>
-            <w:tcW w:w="2000" w:type="dxa"/>
-            <w:vAlign w:val="center"/>
-          </w:tcPr>
-          <w:p>
-            <w:pPr>
-              <w:jc w:val="left"/>
-            </w:pPr>
-            <w:r>
-              <w:rPr>
-                <w:rFonts w:ascii="Courier New" w:hAnsi="Courier New"/>
-                <w:sz w:val="20"/>
-                <w:szCs w:val="20"/>
-              </w:rPr>
-              <w:t/>
-            </w:r>
-          </w:p>
-        </w:tc>
-      </w:tr>
-      <w:tr>
-        <w:trPr>
-          <w:trHeight w:val="500"/>
-        </w:trPr>
-        <w:tc>
-          <w:tcPr>
-            <w:tcW w:w="2000" w:type="dxa"/>
-            <w:vAlign w:val="center"/>
-          </w:tcPr>
-          <w:p>
-            <w:pPr>
-              <w:jc w:val="left"/>
-            </w:pPr>
-            <w:r>
-              <w:rPr>
-                <w:rFonts w:ascii="Courier New" w:hAnsi="Courier New"/>
-                <w:sz w:val="20"/>
-                <w:szCs w:val="20"/>
-              </w:rPr>
-              <w:t>fechaNacimientoClienteUsuario</w:t>
+              <w:t>null</w:t>
+            </w:r>
+          </w:p>
+        </w:tc>
+        <w:tc>
+          <w:tcPr>
+            <w:tcW w:w="2000" w:type="dxa"/>
+            <w:vAlign w:val="center"/>
+          </w:tcPr>
+          <w:p>
+            <w:pPr>
+              <w:jc w:val="left"/>
+            </w:pPr>
+            <w:r>
+              <w:rPr>
+                <w:rFonts w:ascii="Courier New" w:hAnsi="Courier New"/>
+                <w:sz w:val="20"/>
+                <w:szCs w:val="20"/>
+              </w:rPr>
+              <w:t/>
+            </w:r>
+          </w:p>
+        </w:tc>
+      </w:tr>
+      <w:tr>
+        <w:trPr>
+          <w:trHeight w:val="500"/>
+        </w:trPr>
+        <w:tc>
+          <w:tcPr>
+            <w:tcW w:w="2000" w:type="dxa"/>
+            <w:vAlign w:val="center"/>
+          </w:tcPr>
+          <w:p>
+            <w:pPr>
+              <w:jc w:val="left"/>
+            </w:pPr>
+            <w:r>
+              <w:rPr>
+                <w:rFonts w:ascii="Courier New" w:hAnsi="Courier New"/>
+                <w:sz w:val="20"/>
+                <w:szCs w:val="20"/>
+              </w:rPr>
+              <w:t>Apellidos</w:t>
+            </w:r>
+          </w:p>
+        </w:tc>
+        <w:tc>
+          <w:tcPr>
+            <w:tcW w:w="2000" w:type="dxa"/>
+            <w:vAlign w:val="center"/>
+          </w:tcPr>
+          <w:p>
+            <w:pPr>
+              <w:jc w:val="left"/>
+            </w:pPr>
+            <w:r>
+              <w:rPr>
+                <w:rFonts w:ascii="Courier New" w:hAnsi="Courier New"/>
+                <w:sz w:val="20"/>
+                <w:szCs w:val="20"/>
+              </w:rPr>
+              <w:t>varchar(50)</w:t>
+            </w:r>
+          </w:p>
+        </w:tc>
+        <w:tc>
+          <w:tcPr>
+            <w:tcW w:w="2000" w:type="dxa"/>
+            <w:vAlign w:val="center"/>
+          </w:tcPr>
+          <w:p>
+            <w:pPr>
+              <w:jc w:val="left"/>
+            </w:pPr>
+            <w:r>
+              <w:rPr>
+                <w:rFonts w:ascii="Courier New" w:hAnsi="Courier New"/>
+                <w:sz w:val="20"/>
+                <w:szCs w:val="20"/>
+              </w:rPr>
+              <w:t>null</w:t>
+            </w:r>
+          </w:p>
+        </w:tc>
+        <w:tc>
+          <w:tcPr>
+            <w:tcW w:w="2000" w:type="dxa"/>
+            <w:vAlign w:val="center"/>
+          </w:tcPr>
+          <w:p>
+            <w:pPr>
+              <w:jc w:val="left"/>
+            </w:pPr>
+            <w:r>
+              <w:rPr>
+                <w:rFonts w:ascii="Courier New" w:hAnsi="Courier New"/>
+                <w:sz w:val="20"/>
+                <w:szCs w:val="20"/>
+              </w:rPr>
+              <w:t/>
+            </w:r>
+          </w:p>
+        </w:tc>
+      </w:tr>
+      <w:tr>
+        <w:trPr>
+          <w:trHeight w:val="500"/>
+        </w:trPr>
+        <w:tc>
+          <w:tcPr>
+            <w:tcW w:w="2000" w:type="dxa"/>
+            <w:vAlign w:val="center"/>
+          </w:tcPr>
+          <w:p>
+            <w:pPr>
+              <w:jc w:val="left"/>
+            </w:pPr>
+            <w:r>
+              <w:rPr>
+                <w:rFonts w:ascii="Courier New" w:hAnsi="Courier New"/>
+                <w:sz w:val="20"/>
+                <w:szCs w:val="20"/>
+              </w:rPr>
+              <w:t>Correo</w:t>
+            </w:r>
+          </w:p>
+        </w:tc>
+        <w:tc>
+          <w:tcPr>
+            <w:tcW w:w="2000" w:type="dxa"/>
+            <w:vAlign w:val="center"/>
+          </w:tcPr>
+          <w:p>
+            <w:pPr>
+              <w:jc w:val="left"/>
+            </w:pPr>
+            <w:r>
+              <w:rPr>
+                <w:rFonts w:ascii="Courier New" w:hAnsi="Courier New"/>
+                <w:sz w:val="20"/>
+                <w:szCs w:val="20"/>
+              </w:rPr>
+              <w:t>varchar(50)</w:t>
+            </w:r>
+          </w:p>
+        </w:tc>
+        <w:tc>
+          <w:tcPr>
+            <w:tcW w:w="2000" w:type="dxa"/>
+            <w:vAlign w:val="center"/>
+          </w:tcPr>
+          <w:p>
+            <w:pPr>
+              <w:jc w:val="left"/>
+            </w:pPr>
+            <w:r>
+              <w:rPr>
+                <w:rFonts w:ascii="Courier New" w:hAnsi="Courier New"/>
+                <w:sz w:val="20"/>
+                <w:szCs w:val="20"/>
+              </w:rPr>
+              <w:t>null</w:t>
+            </w:r>
+          </w:p>
+        </w:tc>
+        <w:tc>
+          <w:tcPr>
+            <w:tcW w:w="2000" w:type="dxa"/>
+            <w:vAlign w:val="center"/>
+          </w:tcPr>
+          <w:p>
+            <w:pPr>
+              <w:jc w:val="left"/>
+            </w:pPr>
+            <w:r>
+              <w:rPr>
+                <w:rFonts w:ascii="Courier New" w:hAnsi="Courier New"/>
+                <w:sz w:val="20"/>
+                <w:szCs w:val="20"/>
+              </w:rPr>
+              <w:t/>
+            </w:r>
+          </w:p>
+        </w:tc>
+      </w:tr>
+      <w:tr>
+        <w:trPr>
+          <w:trHeight w:val="500"/>
+        </w:trPr>
+        <w:tc>
+          <w:tcPr>
+            <w:tcW w:w="2000" w:type="dxa"/>
+            <w:vAlign w:val="center"/>
+          </w:tcPr>
+          <w:p>
+            <w:pPr>
+              <w:jc w:val="left"/>
+            </w:pPr>
+            <w:r>
+              <w:rPr>
+                <w:rFonts w:ascii="Courier New" w:hAnsi="Courier New"/>
+                <w:sz w:val="20"/>
+                <w:szCs w:val="20"/>
+              </w:rPr>
+              <w:t>Usuario</w:t>
+            </w:r>
+          </w:p>
+        </w:tc>
+        <w:tc>
+          <w:tcPr>
+            <w:tcW w:w="2000" w:type="dxa"/>
+            <w:vAlign w:val="center"/>
+          </w:tcPr>
+          <w:p>
+            <w:pPr>
+              <w:jc w:val="left"/>
+            </w:pPr>
+            <w:r>
+              <w:rPr>
+                <w:rFonts w:ascii="Courier New" w:hAnsi="Courier New"/>
+                <w:sz w:val="20"/>
+                <w:szCs w:val="20"/>
+              </w:rPr>
+              <w:t>varchar(50)</w:t>
+            </w:r>
+          </w:p>
+        </w:tc>
+        <w:tc>
+          <w:tcPr>
+            <w:tcW w:w="2000" w:type="dxa"/>
+            <w:vAlign w:val="center"/>
+          </w:tcPr>
+          <w:p>
+            <w:pPr>
+              <w:jc w:val="left"/>
+            </w:pPr>
+            <w:r>
+              <w:rPr>
+                <w:rFonts w:ascii="Courier New" w:hAnsi="Courier New"/>
+                <w:sz w:val="20"/>
+                <w:szCs w:val="20"/>
+              </w:rPr>
+              <w:t>null</w:t>
+            </w:r>
+          </w:p>
+        </w:tc>
+        <w:tc>
+          <w:tcPr>
+            <w:tcW w:w="2000" w:type="dxa"/>
+            <w:vAlign w:val="center"/>
+          </w:tcPr>
+          <w:p>
+            <w:pPr>
+              <w:jc w:val="left"/>
+            </w:pPr>
+            <w:r>
+              <w:rPr>
+                <w:rFonts w:ascii="Courier New" w:hAnsi="Courier New"/>
+                <w:sz w:val="20"/>
+                <w:szCs w:val="20"/>
+              </w:rPr>
+              <w:t/>
+            </w:r>
+          </w:p>
+        </w:tc>
+      </w:tr>
+      <w:tr>
+        <w:trPr>
+          <w:trHeight w:val="500"/>
+        </w:trPr>
+        <w:tc>
+          <w:tcPr>
+            <w:tcW w:w="2000" w:type="dxa"/>
+            <w:vAlign w:val="center"/>
+          </w:tcPr>
+          <w:p>
+            <w:pPr>
+              <w:jc w:val="left"/>
+            </w:pPr>
+            <w:r>
+              <w:rPr>
+                <w:rFonts w:ascii="Courier New" w:hAnsi="Courier New"/>
+                <w:sz w:val="20"/>
+                <w:szCs w:val="20"/>
+              </w:rPr>
+              <w:t>Contraseña</w:t>
+            </w:r>
+          </w:p>
+        </w:tc>
+        <w:tc>
+          <w:tcPr>
+            <w:tcW w:w="2000" w:type="dxa"/>
+            <w:vAlign w:val="center"/>
+          </w:tcPr>
+          <w:p>
+            <w:pPr>
+              <w:jc w:val="left"/>
+            </w:pPr>
+            <w:r>
+              <w:rPr>
+                <w:rFonts w:ascii="Courier New" w:hAnsi="Courier New"/>
+                <w:sz w:val="20"/>
+                <w:szCs w:val="20"/>
+              </w:rPr>
+              <w:t>varchar(50)</w:t>
+            </w:r>
+          </w:p>
+        </w:tc>
+        <w:tc>
+          <w:tcPr>
+            <w:tcW w:w="2000" w:type="dxa"/>
+            <w:vAlign w:val="center"/>
+          </w:tcPr>
+          <w:p>
+            <w:pPr>
+              <w:jc w:val="left"/>
+            </w:pPr>
+            <w:r>
+              <w:rPr>
+                <w:rFonts w:ascii="Courier New" w:hAnsi="Courier New"/>
+                <w:sz w:val="20"/>
+                <w:szCs w:val="20"/>
+              </w:rPr>
+              <w:t>null</w:t>
+            </w:r>
+          </w:p>
+        </w:tc>
+        <w:tc>
+          <w:tcPr>
+            <w:tcW w:w="2000" w:type="dxa"/>
+            <w:vAlign w:val="center"/>
+          </w:tcPr>
+          <w:p>
+            <w:pPr>
+              <w:jc w:val="left"/>
+            </w:pPr>
+            <w:r>
+              <w:rPr>
+                <w:rFonts w:ascii="Courier New" w:hAnsi="Courier New"/>
+                <w:sz w:val="20"/>
+                <w:szCs w:val="20"/>
+              </w:rPr>
+              <w:t/>
+            </w:r>
+          </w:p>
+        </w:tc>
+      </w:tr>
+      <w:tr>
+        <w:trPr>
+          <w:trHeight w:val="500"/>
+        </w:trPr>
+        <w:tc>
+          <w:tcPr>
+            <w:tcW w:w="2000" w:type="dxa"/>
+            <w:vAlign w:val="center"/>
+          </w:tcPr>
+          <w:p>
+            <w:pPr>
+              <w:jc w:val="left"/>
+            </w:pPr>
+            <w:r>
+              <w:rPr>
+                <w:rFonts w:ascii="Courier New" w:hAnsi="Courier New"/>
+                <w:sz w:val="20"/>
+                <w:szCs w:val="20"/>
+              </w:rPr>
+              <w:t>Direccion</w:t>
+            </w:r>
+          </w:p>
+        </w:tc>
+        <w:tc>
+          <w:tcPr>
+            <w:tcW w:w="2000" w:type="dxa"/>
+            <w:vAlign w:val="center"/>
+          </w:tcPr>
+          <w:p>
+            <w:pPr>
+              <w:jc w:val="left"/>
+            </w:pPr>
+            <w:r>
+              <w:rPr>
+                <w:rFonts w:ascii="Courier New" w:hAnsi="Courier New"/>
+                <w:sz w:val="20"/>
+                <w:szCs w:val="20"/>
+              </w:rPr>
+              <w:t>varchar(50)</w:t>
+            </w:r>
+          </w:p>
+        </w:tc>
+        <w:tc>
+          <w:tcPr>
+            <w:tcW w:w="2000" w:type="dxa"/>
+            <w:vAlign w:val="center"/>
+          </w:tcPr>
+          <w:p>
+            <w:pPr>
+              <w:jc w:val="left"/>
+            </w:pPr>
+            <w:r>
+              <w:rPr>
+                <w:rFonts w:ascii="Courier New" w:hAnsi="Courier New"/>
+                <w:sz w:val="20"/>
+                <w:szCs w:val="20"/>
+              </w:rPr>
+              <w:t>null</w:t>
+            </w:r>
+          </w:p>
+        </w:tc>
+        <w:tc>
+          <w:tcPr>
+            <w:tcW w:w="2000" w:type="dxa"/>
+            <w:vAlign w:val="center"/>
+          </w:tcPr>
+          <w:p>
+            <w:pPr>
+              <w:jc w:val="left"/>
+            </w:pPr>
+            <w:r>
+              <w:rPr>
+                <w:rFonts w:ascii="Courier New" w:hAnsi="Courier New"/>
+                <w:sz w:val="20"/>
+                <w:szCs w:val="20"/>
+              </w:rPr>
+              <w:t/>
+            </w:r>
+          </w:p>
+        </w:tc>
+      </w:tr>
+      <w:tr>
+        <w:trPr>
+          <w:trHeight w:val="500"/>
+        </w:trPr>
+        <w:tc>
+          <w:tcPr>
+            <w:tcW w:w="2000" w:type="dxa"/>
+            <w:vAlign w:val="center"/>
+          </w:tcPr>
+          <w:p>
+            <w:pPr>
+              <w:jc w:val="left"/>
+            </w:pPr>
+            <w:r>
+              <w:rPr>
+                <w:rFonts w:ascii="Courier New" w:hAnsi="Courier New"/>
+                <w:sz w:val="20"/>
+                <w:szCs w:val="20"/>
+              </w:rPr>
+              <w:t>Pais</w:t>
+            </w:r>
+          </w:p>
+        </w:tc>
+        <w:tc>
+          <w:tcPr>
+            <w:tcW w:w="2000" w:type="dxa"/>
+            <w:vAlign w:val="center"/>
+          </w:tcPr>
+          <w:p>
+            <w:pPr>
+              <w:jc w:val="left"/>
+            </w:pPr>
+            <w:r>
+              <w:rPr>
+                <w:rFonts w:ascii="Courier New" w:hAnsi="Courier New"/>
+                <w:sz w:val="20"/>
+                <w:szCs w:val="20"/>
+              </w:rPr>
+              <w:t>varchar(50)</w:t>
+            </w:r>
+          </w:p>
+        </w:tc>
+        <w:tc>
+          <w:tcPr>
+            <w:tcW w:w="2000" w:type="dxa"/>
+            <w:vAlign w:val="center"/>
+          </w:tcPr>
+          <w:p>
+            <w:pPr>
+              <w:jc w:val="left"/>
+            </w:pPr>
+            <w:r>
+              <w:rPr>
+                <w:rFonts w:ascii="Courier New" w:hAnsi="Courier New"/>
+                <w:sz w:val="20"/>
+                <w:szCs w:val="20"/>
+              </w:rPr>
+              <w:t>null</w:t>
+            </w:r>
+          </w:p>
+        </w:tc>
+        <w:tc>
+          <w:tcPr>
+            <w:tcW w:w="2000" w:type="dxa"/>
+            <w:vAlign w:val="center"/>
+          </w:tcPr>
+          <w:p>
+            <w:pPr>
+              <w:jc w:val="left"/>
+            </w:pPr>
+            <w:r>
+              <w:rPr>
+                <w:rFonts w:ascii="Courier New" w:hAnsi="Courier New"/>
+                <w:sz w:val="20"/>
+                <w:szCs w:val="20"/>
+              </w:rPr>
+              <w:t/>
+            </w:r>
+          </w:p>
+        </w:tc>
+      </w:tr>
+      <w:tr>
+        <w:trPr>
+          <w:trHeight w:val="500"/>
+        </w:trPr>
+        <w:tc>
+          <w:tcPr>
+            <w:tcW w:w="2000" w:type="dxa"/>
+            <w:vAlign w:val="center"/>
+          </w:tcPr>
+          <w:p>
+            <w:pPr>
+              <w:jc w:val="left"/>
+            </w:pPr>
+            <w:r>
+              <w:rPr>
+                <w:rFonts w:ascii="Courier New" w:hAnsi="Courier New"/>
+                <w:sz w:val="20"/>
+                <w:szCs w:val="20"/>
+              </w:rPr>
+              <w:t>Provincia</w:t>
+            </w:r>
+          </w:p>
+        </w:tc>
+        <w:tc>
+          <w:tcPr>
+            <w:tcW w:w="2000" w:type="dxa"/>
+            <w:vAlign w:val="center"/>
+          </w:tcPr>
+          <w:p>
+            <w:pPr>
+              <w:jc w:val="left"/>
+            </w:pPr>
+            <w:r>
+              <w:rPr>
+                <w:rFonts w:ascii="Courier New" w:hAnsi="Courier New"/>
+                <w:sz w:val="20"/>
+                <w:szCs w:val="20"/>
+              </w:rPr>
+              <w:t>varchar(50)</w:t>
+            </w:r>
+          </w:p>
+        </w:tc>
+        <w:tc>
+          <w:tcPr>
+            <w:tcW w:w="2000" w:type="dxa"/>
+            <w:vAlign w:val="center"/>
+          </w:tcPr>
+          <w:p>
+            <w:pPr>
+              <w:jc w:val="left"/>
+            </w:pPr>
+            <w:r>
+              <w:rPr>
+                <w:rFonts w:ascii="Courier New" w:hAnsi="Courier New"/>
+                <w:sz w:val="20"/>
+                <w:szCs w:val="20"/>
+              </w:rPr>
+              <w:t>null</w:t>
+            </w:r>
+          </w:p>
+        </w:tc>
+        <w:tc>
+          <w:tcPr>
+            <w:tcW w:w="2000" w:type="dxa"/>
+            <w:vAlign w:val="center"/>
+          </w:tcPr>
+          <w:p>
+            <w:pPr>
+              <w:jc w:val="left"/>
+            </w:pPr>
+            <w:r>
+              <w:rPr>
+                <w:rFonts w:ascii="Courier New" w:hAnsi="Courier New"/>
+                <w:sz w:val="20"/>
+                <w:szCs w:val="20"/>
+              </w:rPr>
+              <w:t/>
+            </w:r>
+          </w:p>
+        </w:tc>
+      </w:tr>
+      <w:tr>
+        <w:trPr>
+          <w:trHeight w:val="500"/>
+        </w:trPr>
+        <w:tc>
+          <w:tcPr>
+            <w:tcW w:w="2000" w:type="dxa"/>
+            <w:vAlign w:val="center"/>
+          </w:tcPr>
+          <w:p>
+            <w:pPr>
+              <w:jc w:val="left"/>
+            </w:pPr>
+            <w:r>
+              <w:rPr>
+                <w:rFonts w:ascii="Courier New" w:hAnsi="Courier New"/>
+                <w:sz w:val="20"/>
+                <w:szCs w:val="20"/>
+              </w:rPr>
+              <w:t>Zip</w:t>
             </w:r>
           </w:p>
         </w:tc>
@@ -10429,88 +10915,169 @@
                 <w:sz w:val="20"/>
                 <w:szCs w:val="20"/>
               </w:rPr>
-              <w:t/>
-            </w:r>
-          </w:p>
-        </w:tc>
-        <w:tc>
-          <w:tcPr>
-            <w:tcW w:w="2000" w:type="dxa"/>
-            <w:vAlign w:val="center"/>
-          </w:tcPr>
-          <w:p>
-            <w:pPr>
-              <w:jc w:val="left"/>
-            </w:pPr>
-            <w:r>
-              <w:rPr>
-                <w:rFonts w:ascii="Courier New" w:hAnsi="Courier New"/>
-                <w:sz w:val="20"/>
-                <w:szCs w:val="20"/>
-              </w:rPr>
-              <w:t/>
-            </w:r>
-          </w:p>
-        </w:tc>
-      </w:tr>
-      <w:tr>
-        <w:trPr>
-          <w:trHeight w:val="500"/>
-        </w:trPr>
-        <w:tc>
-          <w:tcPr>
-            <w:tcW w:w="2000" w:type="dxa"/>
-            <w:vAlign w:val="center"/>
-          </w:tcPr>
-          <w:p>
-            <w:pPr>
-              <w:jc w:val="left"/>
-            </w:pPr>
-            <w:r>
-              <w:rPr>
-                <w:rFonts w:ascii="Courier New" w:hAnsi="Courier New"/>
-                <w:sz w:val="20"/>
-                <w:szCs w:val="20"/>
-              </w:rPr>
-              <w:t>contraseniaClienteUsuario</w:t>
-            </w:r>
-          </w:p>
-        </w:tc>
-        <w:tc>
-          <w:tcPr>
-            <w:tcW w:w="2000" w:type="dxa"/>
-            <w:vAlign w:val="center"/>
-          </w:tcPr>
-          <w:p>
-            <w:pPr>
-              <w:jc w:val="left"/>
-            </w:pPr>
-            <w:r>
-              <w:rPr>
-                <w:rFonts w:ascii="Courier New" w:hAnsi="Courier New"/>
-                <w:sz w:val="20"/>
-                <w:szCs w:val="20"/>
-              </w:rPr>
-              <w:t>varchar(25)</w:t>
-            </w:r>
-          </w:p>
-        </w:tc>
-        <w:tc>
-          <w:tcPr>
-            <w:tcW w:w="2000" w:type="dxa"/>
-            <w:vAlign w:val="center"/>
-          </w:tcPr>
-          <w:p>
-            <w:pPr>
-              <w:jc w:val="left"/>
-            </w:pPr>
-            <w:r>
-              <w:rPr>
-                <w:rFonts w:ascii="Courier New" w:hAnsi="Courier New"/>
-                <w:sz w:val="20"/>
-                <w:szCs w:val="20"/>
-              </w:rPr>
-              <w:t/>
+              <w:t>null</w:t>
+            </w:r>
+          </w:p>
+        </w:tc>
+        <w:tc>
+          <w:tcPr>
+            <w:tcW w:w="2000" w:type="dxa"/>
+            <w:vAlign w:val="center"/>
+          </w:tcPr>
+          <w:p>
+            <w:pPr>
+              <w:jc w:val="left"/>
+            </w:pPr>
+            <w:r>
+              <w:rPr>
+                <w:rFonts w:ascii="Courier New" w:hAnsi="Courier New"/>
+                <w:sz w:val="20"/>
+                <w:szCs w:val="20"/>
+              </w:rPr>
+              <w:t/>
+            </w:r>
+          </w:p>
+        </w:tc>
+      </w:tr>
+      <w:tr>
+        <w:trPr>
+          <w:trHeight w:val="500"/>
+        </w:trPr>
+        <w:tc>
+          <w:tcPr>
+            <w:tcW w:w="2000" w:type="dxa"/>
+            <w:vAlign w:val="center"/>
+          </w:tcPr>
+          <w:p>
+            <w:pPr>
+              <w:jc w:val="left"/>
+            </w:pPr>
+            <w:r>
+              <w:rPr>
+                <w:rFonts w:ascii="Courier New" w:hAnsi="Courier New"/>
+                <w:sz w:val="20"/>
+                <w:szCs w:val="20"/>
+              </w:rPr>
+              <w:t>Profile_img</w:t>
+            </w:r>
+          </w:p>
+        </w:tc>
+        <w:tc>
+          <w:tcPr>
+            <w:tcW w:w="2000" w:type="dxa"/>
+            <w:vAlign w:val="center"/>
+          </w:tcPr>
+          <w:p>
+            <w:pPr>
+              <w:jc w:val="left"/>
+            </w:pPr>
+            <w:r>
+              <w:rPr>
+                <w:rFonts w:ascii="Courier New" w:hAnsi="Courier New"/>
+                <w:sz w:val="20"/>
+                <w:szCs w:val="20"/>
+              </w:rPr>
+              <w:t>varbinary(max)</w:t>
+            </w:r>
+          </w:p>
+        </w:tc>
+        <w:tc>
+          <w:tcPr>
+            <w:tcW w:w="2000" w:type="dxa"/>
+            <w:vAlign w:val="center"/>
+          </w:tcPr>
+          <w:p>
+            <w:pPr>
+              <w:jc w:val="left"/>
+            </w:pPr>
+            <w:r>
+              <w:rPr>
+                <w:rFonts w:ascii="Courier New" w:hAnsi="Courier New"/>
+                <w:sz w:val="20"/>
+                <w:szCs w:val="20"/>
+              </w:rPr>
+              <w:t>null</w:t>
+            </w:r>
+          </w:p>
+        </w:tc>
+        <w:tc>
+          <w:tcPr>
+            <w:tcW w:w="2000" w:type="dxa"/>
+            <w:vAlign w:val="center"/>
+          </w:tcPr>
+          <w:p>
+            <w:pPr>
+              <w:jc w:val="left"/>
+            </w:pPr>
+            <w:r>
+              <w:rPr>
+                <w:rFonts w:ascii="Courier New" w:hAnsi="Courier New"/>
+                <w:sz w:val="20"/>
+                <w:szCs w:val="20"/>
+              </w:rPr>
+              <w:t/>
+            </w:r>
+          </w:p>
+        </w:tc>
+      </w:tr>
+      <w:tr>
+        <w:trPr>
+          <w:trHeight w:val="500"/>
+        </w:trPr>
+        <w:tc>
+          <w:tcPr>
+            <w:tcW w:w="2000" w:type="dxa"/>
+            <w:vAlign w:val="center"/>
+          </w:tcPr>
+          <w:p>
+            <w:pPr>
+              <w:jc w:val="left"/>
+            </w:pPr>
+            <w:r>
+              <w:rPr>
+                <w:rFonts w:ascii="Courier New" w:hAnsi="Courier New"/>
+                <w:sz w:val="20"/>
+                <w:szCs w:val="20"/>
+              </w:rPr>
+              <w:t>estado</w:t>
+            </w:r>
+          </w:p>
+        </w:tc>
+        <w:tc>
+          <w:tcPr>
+            <w:tcW w:w="2000" w:type="dxa"/>
+            <w:vAlign w:val="center"/>
+          </w:tcPr>
+          <w:p>
+            <w:pPr>
+              <w:jc w:val="left"/>
+            </w:pPr>
+            <w:r>
+              <w:rPr>
+                <w:rFonts w:ascii="Courier New" w:hAnsi="Courier New"/>
+                <w:sz w:val="20"/>
+                <w:szCs w:val="20"/>
+              </w:rPr>
+              <w:t>int</w:t>
+            </w:r>
+          </w:p>
+        </w:tc>
+        <w:tc>
+          <w:tcPr>
+            <w:tcW w:w="2000" w:type="dxa"/>
+            <w:vAlign w:val="center"/>
+          </w:tcPr>
+          <w:p>
+            <w:pPr>
+              <w:jc w:val="left"/>
+            </w:pPr>
+            <w:r>
+              <w:rPr>
+                <w:rFonts w:ascii="Courier New" w:hAnsi="Courier New"/>
+                <w:sz w:val="20"/>
+                <w:szCs w:val="20"/>
+              </w:rPr>
+              <w:t>null</w:t>
             </w:r>
           </w:p>
         </w:tc>
@@ -10761,7 +11328,7 @@
                 <w:sz w:val="20"/>
                 <w:szCs w:val="20"/>
               </w:rPr>
-              <w:t>idDetalleVenta</w:t>
+              <w:t>idClienteUsuario</w:t>
             </w:r>
           </w:p>
         </w:tc>
@@ -10842,7 +11409,377 @@
                 <w:sz w:val="20"/>
                 <w:szCs w:val="20"/>
               </w:rPr>
-              <w:t>idClienteUsuario</w:t>
+              <w:t>horaVentaCliente</w:t>
+            </w:r>
+          </w:p>
+        </w:tc>
+        <w:tc>
+          <w:tcPr>
+            <w:tcW w:w="2000" w:type="dxa"/>
+            <w:vAlign w:val="center"/>
+          </w:tcPr>
+          <w:p>
+            <w:pPr>
+              <w:jc w:val="left"/>
+            </w:pPr>
+            <w:r>
+              <w:rPr>
+                <w:rFonts w:ascii="Courier New" w:hAnsi="Courier New"/>
+                <w:sz w:val="20"/>
+                <w:szCs w:val="20"/>
+              </w:rPr>
+              <w:t>time(0)</w:t>
+            </w:r>
+          </w:p>
+        </w:tc>
+        <w:tc>
+          <w:tcPr>
+            <w:tcW w:w="2000" w:type="dxa"/>
+            <w:vAlign w:val="center"/>
+          </w:tcPr>
+          <w:p>
+            <w:pPr>
+              <w:jc w:val="left"/>
+            </w:pPr>
+            <w:r>
+              <w:rPr>
+                <w:rFonts w:ascii="Courier New" w:hAnsi="Courier New"/>
+                <w:sz w:val="20"/>
+                <w:szCs w:val="20"/>
+              </w:rPr>
+              <w:t/>
+            </w:r>
+          </w:p>
+        </w:tc>
+        <w:tc>
+          <w:tcPr>
+            <w:tcW w:w="2000" w:type="dxa"/>
+            <w:vAlign w:val="center"/>
+          </w:tcPr>
+          <w:p>
+            <w:pPr>
+              <w:jc w:val="left"/>
+            </w:pPr>
+            <w:r>
+              <w:rPr>
+                <w:rFonts w:ascii="Courier New" w:hAnsi="Courier New"/>
+                <w:sz w:val="20"/>
+                <w:szCs w:val="20"/>
+              </w:rPr>
+              <w:t/>
+            </w:r>
+          </w:p>
+        </w:tc>
+      </w:tr>
+      <w:tr>
+        <w:trPr>
+          <w:trHeight w:val="500"/>
+        </w:trPr>
+        <w:tc>
+          <w:tcPr>
+            <w:tcW w:w="2000" w:type="dxa"/>
+            <w:vAlign w:val="center"/>
+          </w:tcPr>
+          <w:p>
+            <w:pPr>
+              <w:jc w:val="left"/>
+            </w:pPr>
+            <w:r>
+              <w:rPr>
+                <w:rFonts w:ascii="Courier New" w:hAnsi="Courier New"/>
+                <w:sz w:val="20"/>
+                <w:szCs w:val="20"/>
+              </w:rPr>
+              <w:t>fechaVentaCliente</w:t>
+            </w:r>
+          </w:p>
+        </w:tc>
+        <w:tc>
+          <w:tcPr>
+            <w:tcW w:w="2000" w:type="dxa"/>
+            <w:vAlign w:val="center"/>
+          </w:tcPr>
+          <w:p>
+            <w:pPr>
+              <w:jc w:val="left"/>
+            </w:pPr>
+            <w:r>
+              <w:rPr>
+                <w:rFonts w:ascii="Courier New" w:hAnsi="Courier New"/>
+                <w:sz w:val="20"/>
+                <w:szCs w:val="20"/>
+              </w:rPr>
+              <w:t>date</w:t>
+            </w:r>
+          </w:p>
+        </w:tc>
+        <w:tc>
+          <w:tcPr>
+            <w:tcW w:w="2000" w:type="dxa"/>
+            <w:vAlign w:val="center"/>
+          </w:tcPr>
+          <w:p>
+            <w:pPr>
+              <w:jc w:val="left"/>
+            </w:pPr>
+            <w:r>
+              <w:rPr>
+                <w:rFonts w:ascii="Courier New" w:hAnsi="Courier New"/>
+                <w:sz w:val="20"/>
+                <w:szCs w:val="20"/>
+              </w:rPr>
+              <w:t/>
+            </w:r>
+          </w:p>
+        </w:tc>
+        <w:tc>
+          <w:tcPr>
+            <w:tcW w:w="2000" w:type="dxa"/>
+            <w:vAlign w:val="center"/>
+          </w:tcPr>
+          <w:p>
+            <w:pPr>
+              <w:jc w:val="left"/>
+            </w:pPr>
+            <w:r>
+              <w:rPr>
+                <w:rFonts w:ascii="Courier New" w:hAnsi="Courier New"/>
+                <w:sz w:val="20"/>
+                <w:szCs w:val="20"/>
+              </w:rPr>
+              <w:t/>
+            </w:r>
+          </w:p>
+        </w:tc>
+      </w:tr>
+      <w:tr>
+        <w:trPr>
+          <w:trHeight w:val="500"/>
+        </w:trPr>
+        <w:tc>
+          <w:tcPr>
+            <w:tcW w:w="2000" w:type="dxa"/>
+            <w:vAlign w:val="center"/>
+          </w:tcPr>
+          <w:p>
+            <w:pPr>
+              <w:jc w:val="left"/>
+            </w:pPr>
+            <w:r>
+              <w:rPr>
+                <w:rFonts w:ascii="Courier New" w:hAnsi="Courier New"/>
+                <w:sz w:val="20"/>
+                <w:szCs w:val="20"/>
+              </w:rPr>
+              <w:t>estado</w:t>
+            </w:r>
+          </w:p>
+        </w:tc>
+        <w:tc>
+          <w:tcPr>
+            <w:tcW w:w="2000" w:type="dxa"/>
+            <w:vAlign w:val="center"/>
+          </w:tcPr>
+          <w:p>
+            <w:pPr>
+              <w:jc w:val="left"/>
+            </w:pPr>
+            <w:r>
+              <w:rPr>
+                <w:rFonts w:ascii="Courier New" w:hAnsi="Courier New"/>
+                <w:sz w:val="20"/>
+                <w:szCs w:val="20"/>
+              </w:rPr>
+              <w:t>bit</w:t>
+            </w:r>
+          </w:p>
+        </w:tc>
+        <w:tc>
+          <w:tcPr>
+            <w:tcW w:w="2000" w:type="dxa"/>
+            <w:vAlign w:val="center"/>
+          </w:tcPr>
+          <w:p>
+            <w:pPr>
+              <w:jc w:val="left"/>
+            </w:pPr>
+            <w:r>
+              <w:rPr>
+                <w:rFonts w:ascii="Courier New" w:hAnsi="Courier New"/>
+                <w:sz w:val="20"/>
+                <w:szCs w:val="20"/>
+              </w:rPr>
+              <w:t/>
+            </w:r>
+          </w:p>
+        </w:tc>
+        <w:tc>
+          <w:tcPr>
+            <w:tcW w:w="2000" w:type="dxa"/>
+            <w:vAlign w:val="center"/>
+          </w:tcPr>
+          <w:p>
+            <w:pPr>
+              <w:jc w:val="left"/>
+            </w:pPr>
+            <w:r>
+              <w:rPr>
+                <w:rFonts w:ascii="Courier New" w:hAnsi="Courier New"/>
+                <w:sz w:val="20"/>
+                <w:szCs w:val="20"/>
+              </w:rPr>
+              <w:t/>
+            </w:r>
+          </w:p>
+        </w:tc>
+      </w:tr>
+    </w:tbl>
+    <w:p>
+      <w:r>
+        <w:rPr>
+          <w:rFonts w:ascii="Times New Roman" w:hAnsi="Times New Roman"/>
+          <w:sz w:val="20"/>
+          <w:szCs w:val="20"/>
+        </w:rPr>
+        <w:t/>
+      </w:r>
+    </w:p>
+    <w:p>
+      <w:pPr>
+        <w:pStyle w:val="Heading2"/>
+      </w:pPr>
+      <w:r>
+        <w:t>2.18. Table DetalleVentaOnline</w:t>
+      </w:r>
+    </w:p>
+    <w:p>
+      <w:r>
+        <w:rPr>
+          <w:rFonts w:ascii="Times New Roman" w:hAnsi="Times New Roman"/>
+          <w:sz w:val="20"/>
+          <w:szCs w:val="20"/>
+        </w:rPr>
+        <w:t>2.18.1. Columns</w:t>
+      </w:r>
+    </w:p>
+    <w:tbl>
+      <w:tblPr>
+        <w:tblStyle w:val="TableGrid"/>
+        <w:tblW w:w="0" w:type="auto"/>
+        <w:jc w:val="center"/>
+        <w:tblLook w:val="04A0"/>
+      </w:tblPr>
+      <w:tblGrid>
+        <w:gridCol w:w="2000"/>
+        <w:gridCol w:w="2000"/>
+        <w:gridCol w:w="2000"/>
+        <w:gridCol w:w="2000"/>
+      </w:tblGrid>
+      <w:tr>
+        <w:trPr>
+          <w:trHeight w:val="500"/>
+        </w:trPr>
+        <w:tc>
+          <w:tcPr>
+            <w:tcW w:w="2000" w:type="dxa"/>
+            <w:vAlign w:val="center"/>
+          </w:tcPr>
+          <w:p>
+            <w:pPr>
+              <w:jc w:val="center"/>
+            </w:pPr>
+            <w:r>
+              <w:rPr>
+                <w:rFonts w:ascii="Times New Roman" w:hAnsi="Times New Roman"/>
+                <w:b/>
+                <w:sz w:val="20"/>
+                <w:szCs w:val="20"/>
+              </w:rPr>
+              <w:t>Column name</w:t>
+            </w:r>
+          </w:p>
+        </w:tc>
+        <w:tc>
+          <w:tcPr>
+            <w:tcW w:w="2000" w:type="dxa"/>
+            <w:vAlign w:val="center"/>
+          </w:tcPr>
+          <w:p>
+            <w:pPr>
+              <w:jc w:val="center"/>
+            </w:pPr>
+            <w:r>
+              <w:rPr>
+                <w:rFonts w:ascii="Times New Roman" w:hAnsi="Times New Roman"/>
+                <w:b/>
+                <w:sz w:val="20"/>
+                <w:szCs w:val="20"/>
+              </w:rPr>
+              <w:t>Type</w:t>
+            </w:r>
+          </w:p>
+        </w:tc>
+        <w:tc>
+          <w:tcPr>
+            <w:tcW w:w="2000" w:type="dxa"/>
+            <w:vAlign w:val="center"/>
+          </w:tcPr>
+          <w:p>
+            <w:pPr>
+              <w:jc w:val="center"/>
+            </w:pPr>
+            <w:r>
+              <w:rPr>
+                <w:rFonts w:ascii="Times New Roman" w:hAnsi="Times New Roman"/>
+                <w:b/>
+                <w:sz w:val="20"/>
+                <w:szCs w:val="20"/>
+              </w:rPr>
+              <w:t>Properties</w:t>
+            </w:r>
+          </w:p>
+        </w:tc>
+        <w:tc>
+          <w:tcPr>
+            <w:tcW w:w="2000" w:type="dxa"/>
+            <w:vAlign w:val="center"/>
+          </w:tcPr>
+          <w:p>
+            <w:pPr>
+              <w:jc w:val="center"/>
+            </w:pPr>
+            <w:r>
+              <w:rPr>
+                <w:rFonts w:ascii="Times New Roman" w:hAnsi="Times New Roman"/>
+                <w:b/>
+                <w:sz w:val="20"/>
+                <w:szCs w:val="20"/>
+              </w:rPr>
+              <w:t>Description</w:t>
+            </w:r>
+          </w:p>
+        </w:tc>
+      </w:tr>
+      <w:tr>
+        <w:trPr>
+          <w:trHeight w:val="500"/>
+        </w:trPr>
+        <w:tc>
+          <w:tcPr>
+            <w:tcW w:w="2000" w:type="dxa"/>
+            <w:vAlign w:val="center"/>
+          </w:tcPr>
+          <w:p>
+            <w:pPr>
+              <w:jc w:val="left"/>
+            </w:pPr>
+            <w:r>
+              <w:rPr>
+                <w:rFonts w:ascii="Courier New" w:hAnsi="Courier New"/>
+                <w:sz w:val="20"/>
+                <w:szCs w:val="20"/>
+              </w:rPr>
+              <w:t>idDetalleVentaOnline</w:t>
             </w:r>
           </w:p>
         </w:tc>
@@ -10880,150 +11817,312 @@
                 <w:sz w:val="20"/>
                 <w:szCs w:val="20"/>
               </w:rPr>
-              <w:t/>
-            </w:r>
-          </w:p>
-        </w:tc>
-        <w:tc>
-          <w:tcPr>
-            <w:tcW w:w="2000" w:type="dxa"/>
-            <w:vAlign w:val="center"/>
-          </w:tcPr>
-          <w:p>
-            <w:pPr>
-              <w:jc w:val="left"/>
-            </w:pPr>
-            <w:r>
-              <w:rPr>
-                <w:rFonts w:ascii="Courier New" w:hAnsi="Courier New"/>
-                <w:sz w:val="20"/>
-                <w:szCs w:val="20"/>
-              </w:rPr>
-              <w:t/>
-            </w:r>
-          </w:p>
-        </w:tc>
-      </w:tr>
-      <w:tr>
-        <w:trPr>
-          <w:trHeight w:val="500"/>
-        </w:trPr>
-        <w:tc>
-          <w:tcPr>
-            <w:tcW w:w="2000" w:type="dxa"/>
-            <w:vAlign w:val="center"/>
-          </w:tcPr>
-          <w:p>
-            <w:pPr>
-              <w:jc w:val="left"/>
-            </w:pPr>
-            <w:r>
-              <w:rPr>
-                <w:rFonts w:ascii="Courier New" w:hAnsi="Courier New"/>
-                <w:sz w:val="20"/>
-                <w:szCs w:val="20"/>
-              </w:rPr>
-              <w:t>horaVentaCliente</w:t>
-            </w:r>
-          </w:p>
-        </w:tc>
-        <w:tc>
-          <w:tcPr>
-            <w:tcW w:w="2000" w:type="dxa"/>
-            <w:vAlign w:val="center"/>
-          </w:tcPr>
-          <w:p>
-            <w:pPr>
-              <w:jc w:val="left"/>
-            </w:pPr>
-            <w:r>
-              <w:rPr>
-                <w:rFonts w:ascii="Courier New" w:hAnsi="Courier New"/>
-                <w:sz w:val="20"/>
-                <w:szCs w:val="20"/>
-              </w:rPr>
-              <w:t>time(0)</w:t>
-            </w:r>
-          </w:p>
-        </w:tc>
-        <w:tc>
-          <w:tcPr>
-            <w:tcW w:w="2000" w:type="dxa"/>
-            <w:vAlign w:val="center"/>
-          </w:tcPr>
-          <w:p>
-            <w:pPr>
-              <w:jc w:val="left"/>
-            </w:pPr>
-            <w:r>
-              <w:rPr>
-                <w:rFonts w:ascii="Courier New" w:hAnsi="Courier New"/>
-                <w:sz w:val="20"/>
-                <w:szCs w:val="20"/>
-              </w:rPr>
-              <w:t/>
-            </w:r>
-          </w:p>
-        </w:tc>
-        <w:tc>
-          <w:tcPr>
-            <w:tcW w:w="2000" w:type="dxa"/>
-            <w:vAlign w:val="center"/>
-          </w:tcPr>
-          <w:p>
-            <w:pPr>
-              <w:jc w:val="left"/>
-            </w:pPr>
-            <w:r>
-              <w:rPr>
-                <w:rFonts w:ascii="Courier New" w:hAnsi="Courier New"/>
-                <w:sz w:val="20"/>
-                <w:szCs w:val="20"/>
-              </w:rPr>
-              <w:t/>
-            </w:r>
-          </w:p>
-        </w:tc>
-      </w:tr>
-      <w:tr>
-        <w:trPr>
-          <w:trHeight w:val="500"/>
-        </w:trPr>
-        <w:tc>
-          <w:tcPr>
-            <w:tcW w:w="2000" w:type="dxa"/>
-            <w:vAlign w:val="center"/>
-          </w:tcPr>
-          <w:p>
-            <w:pPr>
-              <w:jc w:val="left"/>
-            </w:pPr>
-            <w:r>
-              <w:rPr>
-                <w:rFonts w:ascii="Courier New" w:hAnsi="Courier New"/>
-                <w:sz w:val="20"/>
-                <w:szCs w:val="20"/>
-              </w:rPr>
-              <w:t>fechaVentaCliente</w:t>
-            </w:r>
-          </w:p>
-        </w:tc>
-        <w:tc>
-          <w:tcPr>
-            <w:tcW w:w="2000" w:type="dxa"/>
-            <w:vAlign w:val="center"/>
-          </w:tcPr>
-          <w:p>
-            <w:pPr>
-              <w:jc w:val="left"/>
-            </w:pPr>
-            <w:r>
-              <w:rPr>
-                <w:rFonts w:ascii="Courier New" w:hAnsi="Courier New"/>
-                <w:sz w:val="20"/>
-                <w:szCs w:val="20"/>
-              </w:rPr>
-              <w:t>date</w:t>
+              <w:t>PK</w:t>
+            </w:r>
+          </w:p>
+        </w:tc>
+        <w:tc>
+          <w:tcPr>
+            <w:tcW w:w="2000" w:type="dxa"/>
+            <w:vAlign w:val="center"/>
+          </w:tcPr>
+          <w:p>
+            <w:pPr>
+              <w:jc w:val="left"/>
+            </w:pPr>
+            <w:r>
+              <w:rPr>
+                <w:rFonts w:ascii="Courier New" w:hAnsi="Courier New"/>
+                <w:sz w:val="20"/>
+                <w:szCs w:val="20"/>
+              </w:rPr>
+              <w:t/>
+            </w:r>
+          </w:p>
+        </w:tc>
+      </w:tr>
+      <w:tr>
+        <w:trPr>
+          <w:trHeight w:val="500"/>
+        </w:trPr>
+        <w:tc>
+          <w:tcPr>
+            <w:tcW w:w="2000" w:type="dxa"/>
+            <w:vAlign w:val="center"/>
+          </w:tcPr>
+          <w:p>
+            <w:pPr>
+              <w:jc w:val="left"/>
+            </w:pPr>
+            <w:r>
+              <w:rPr>
+                <w:rFonts w:ascii="Courier New" w:hAnsi="Courier New"/>
+                <w:sz w:val="20"/>
+                <w:szCs w:val="20"/>
+              </w:rPr>
+              <w:t>idVentaOnline</w:t>
+            </w:r>
+          </w:p>
+        </w:tc>
+        <w:tc>
+          <w:tcPr>
+            <w:tcW w:w="2000" w:type="dxa"/>
+            <w:vAlign w:val="center"/>
+          </w:tcPr>
+          <w:p>
+            <w:pPr>
+              <w:jc w:val="left"/>
+            </w:pPr>
+            <w:r>
+              <w:rPr>
+                <w:rFonts w:ascii="Courier New" w:hAnsi="Courier New"/>
+                <w:sz w:val="20"/>
+                <w:szCs w:val="20"/>
+              </w:rPr>
+              <w:t>int</w:t>
+            </w:r>
+          </w:p>
+        </w:tc>
+        <w:tc>
+          <w:tcPr>
+            <w:tcW w:w="2000" w:type="dxa"/>
+            <w:vAlign w:val="center"/>
+          </w:tcPr>
+          <w:p>
+            <w:pPr>
+              <w:jc w:val="left"/>
+            </w:pPr>
+            <w:r>
+              <w:rPr>
+                <w:rFonts w:ascii="Courier New" w:hAnsi="Courier New"/>
+                <w:sz w:val="20"/>
+                <w:szCs w:val="20"/>
+              </w:rPr>
+              <w:t/>
+            </w:r>
+          </w:p>
+        </w:tc>
+        <w:tc>
+          <w:tcPr>
+            <w:tcW w:w="2000" w:type="dxa"/>
+            <w:vAlign w:val="center"/>
+          </w:tcPr>
+          <w:p>
+            <w:pPr>
+              <w:jc w:val="left"/>
+            </w:pPr>
+            <w:r>
+              <w:rPr>
+                <w:rFonts w:ascii="Courier New" w:hAnsi="Courier New"/>
+                <w:sz w:val="20"/>
+                <w:szCs w:val="20"/>
+              </w:rPr>
+              <w:t/>
+            </w:r>
+          </w:p>
+        </w:tc>
+      </w:tr>
+      <w:tr>
+        <w:trPr>
+          <w:trHeight w:val="500"/>
+        </w:trPr>
+        <w:tc>
+          <w:tcPr>
+            <w:tcW w:w="2000" w:type="dxa"/>
+            <w:vAlign w:val="center"/>
+          </w:tcPr>
+          <w:p>
+            <w:pPr>
+              <w:jc w:val="left"/>
+            </w:pPr>
+            <w:r>
+              <w:rPr>
+                <w:rFonts w:ascii="Courier New" w:hAnsi="Courier New"/>
+                <w:sz w:val="20"/>
+                <w:szCs w:val="20"/>
+              </w:rPr>
+              <w:t>idProducto</w:t>
+            </w:r>
+          </w:p>
+        </w:tc>
+        <w:tc>
+          <w:tcPr>
+            <w:tcW w:w="2000" w:type="dxa"/>
+            <w:vAlign w:val="center"/>
+          </w:tcPr>
+          <w:p>
+            <w:pPr>
+              <w:jc w:val="left"/>
+            </w:pPr>
+            <w:r>
+              <w:rPr>
+                <w:rFonts w:ascii="Courier New" w:hAnsi="Courier New"/>
+                <w:sz w:val="20"/>
+                <w:szCs w:val="20"/>
+              </w:rPr>
+              <w:t>int</w:t>
+            </w:r>
+          </w:p>
+        </w:tc>
+        <w:tc>
+          <w:tcPr>
+            <w:tcW w:w="2000" w:type="dxa"/>
+            <w:vAlign w:val="center"/>
+          </w:tcPr>
+          <w:p>
+            <w:pPr>
+              <w:jc w:val="left"/>
+            </w:pPr>
+            <w:r>
+              <w:rPr>
+                <w:rFonts w:ascii="Courier New" w:hAnsi="Courier New"/>
+                <w:sz w:val="20"/>
+                <w:szCs w:val="20"/>
+              </w:rPr>
+              <w:t/>
+            </w:r>
+          </w:p>
+        </w:tc>
+        <w:tc>
+          <w:tcPr>
+            <w:tcW w:w="2000" w:type="dxa"/>
+            <w:vAlign w:val="center"/>
+          </w:tcPr>
+          <w:p>
+            <w:pPr>
+              <w:jc w:val="left"/>
+            </w:pPr>
+            <w:r>
+              <w:rPr>
+                <w:rFonts w:ascii="Courier New" w:hAnsi="Courier New"/>
+                <w:sz w:val="20"/>
+                <w:szCs w:val="20"/>
+              </w:rPr>
+              <w:t/>
+            </w:r>
+          </w:p>
+        </w:tc>
+      </w:tr>
+      <w:tr>
+        <w:trPr>
+          <w:trHeight w:val="500"/>
+        </w:trPr>
+        <w:tc>
+          <w:tcPr>
+            <w:tcW w:w="2000" w:type="dxa"/>
+            <w:vAlign w:val="center"/>
+          </w:tcPr>
+          <w:p>
+            <w:pPr>
+              <w:jc w:val="left"/>
+            </w:pPr>
+            <w:r>
+              <w:rPr>
+                <w:rFonts w:ascii="Courier New" w:hAnsi="Courier New"/>
+                <w:sz w:val="20"/>
+                <w:szCs w:val="20"/>
+              </w:rPr>
+              <w:t>cantidadProducto</w:t>
+            </w:r>
+          </w:p>
+        </w:tc>
+        <w:tc>
+          <w:tcPr>
+            <w:tcW w:w="2000" w:type="dxa"/>
+            <w:vAlign w:val="center"/>
+          </w:tcPr>
+          <w:p>
+            <w:pPr>
+              <w:jc w:val="left"/>
+            </w:pPr>
+            <w:r>
+              <w:rPr>
+                <w:rFonts w:ascii="Courier New" w:hAnsi="Courier New"/>
+                <w:sz w:val="20"/>
+                <w:szCs w:val="20"/>
+              </w:rPr>
+              <w:t>int</w:t>
+            </w:r>
+          </w:p>
+        </w:tc>
+        <w:tc>
+          <w:tcPr>
+            <w:tcW w:w="2000" w:type="dxa"/>
+            <w:vAlign w:val="center"/>
+          </w:tcPr>
+          <w:p>
+            <w:pPr>
+              <w:jc w:val="left"/>
+            </w:pPr>
+            <w:r>
+              <w:rPr>
+                <w:rFonts w:ascii="Courier New" w:hAnsi="Courier New"/>
+                <w:sz w:val="20"/>
+                <w:szCs w:val="20"/>
+              </w:rPr>
+              <w:t/>
+            </w:r>
+          </w:p>
+        </w:tc>
+        <w:tc>
+          <w:tcPr>
+            <w:tcW w:w="2000" w:type="dxa"/>
+            <w:vAlign w:val="center"/>
+          </w:tcPr>
+          <w:p>
+            <w:pPr>
+              <w:jc w:val="left"/>
+            </w:pPr>
+            <w:r>
+              <w:rPr>
+                <w:rFonts w:ascii="Courier New" w:hAnsi="Courier New"/>
+                <w:sz w:val="20"/>
+                <w:szCs w:val="20"/>
+              </w:rPr>
+              <w:t/>
+            </w:r>
+          </w:p>
+        </w:tc>
+      </w:tr>
+      <w:tr>
+        <w:trPr>
+          <w:trHeight w:val="500"/>
+        </w:trPr>
+        <w:tc>
+          <w:tcPr>
+            <w:tcW w:w="2000" w:type="dxa"/>
+            <w:vAlign w:val="center"/>
+          </w:tcPr>
+          <w:p>
+            <w:pPr>
+              <w:jc w:val="left"/>
+            </w:pPr>
+            <w:r>
+              <w:rPr>
+                <w:rFonts w:ascii="Courier New" w:hAnsi="Courier New"/>
+                <w:sz w:val="20"/>
+                <w:szCs w:val="20"/>
+              </w:rPr>
+              <w:t>descuentoProducto</w:t>
+            </w:r>
+          </w:p>
+        </w:tc>
+        <w:tc>
+          <w:tcPr>
+            <w:tcW w:w="2000" w:type="dxa"/>
+            <w:vAlign w:val="center"/>
+          </w:tcPr>
+          <w:p>
+            <w:pPr>
+              <w:jc w:val="left"/>
+            </w:pPr>
+            <w:r>
+              <w:rPr>
+                <w:rFonts w:ascii="Courier New" w:hAnsi="Courier New"/>
+                <w:sz w:val="20"/>
+                <w:szCs w:val="20"/>
+              </w:rPr>
+              <w:t>decimal(6,2)</w:t>
             </w:r>
           </w:p>
         </w:tc>
@@ -11650,7 +12749,7 @@
         <w:pStyle w:val="Heading2"/>
       </w:pPr>
       <w:r>
-        <w:t>3.4. Reference Venta_DetalleVenta</w:t>
+        <w:t>3.4. Reference Venta_Empleado</w:t>
       </w:r>
     </w:p>
     <w:tbl>
@@ -11685,7 +12784,7 @@
                 <w:sz w:val="20"/>
                 <w:szCs w:val="20"/>
               </w:rPr>
-              <w:t>DetalleVenta</w:t>
+              <w:t>Empleado</w:t>
             </w:r>
           </w:p>
         </w:tc>
@@ -11705,7 +12804,7 @@
                 <w:sz w:val="20"/>
                 <w:szCs w:val="20"/>
               </w:rPr>
-              <w:t>1..1</w:t>
+              <w:t>0..*</w:t>
             </w:r>
           </w:p>
         </w:tc>
@@ -11749,7 +12848,7 @@
                 <w:sz w:val="20"/>
                 <w:szCs w:val="20"/>
               </w:rPr>
-              <w:t>idDetalleVenta</w:t>
+              <w:t>idEmpleado</w:t>
             </w:r>
           </w:p>
         </w:tc>
@@ -11787,7 +12886,7 @@
                 <w:sz w:val="20"/>
                 <w:szCs w:val="20"/>
               </w:rPr>
-              <w:t>idDetalleVenta</w:t>
+              <w:t>idEmpleado</w:t>
             </w:r>
           </w:p>
         </w:tc>
@@ -11808,7 +12907,7 @@
         <w:pStyle w:val="Heading2"/>
       </w:pPr>
       <w:r>
-        <w:t>3.5. Reference Venta_Empleado</w:t>
+        <w:t>3.5. Reference Venta_Cliente</w:t>
       </w:r>
     </w:p>
     <w:tbl>
@@ -11843,7 +12942,7 @@
                 <w:sz w:val="20"/>
                 <w:szCs w:val="20"/>
               </w:rPr>
-              <w:t>Empleado</w:t>
+              <w:t>Cliente</w:t>
             </w:r>
           </w:p>
         </w:tc>
@@ -11907,7 +13006,7 @@
                 <w:sz w:val="20"/>
                 <w:szCs w:val="20"/>
               </w:rPr>
-              <w:t>idEmpleado</w:t>
+              <w:t>idCliente</w:t>
             </w:r>
           </w:p>
         </w:tc>
@@ -11945,7 +13044,7 @@
                 <w:sz w:val="20"/>
                 <w:szCs w:val="20"/>
               </w:rPr>
-              <w:t>idEmpleado</w:t>
+              <w:t>idCliente</w:t>
             </w:r>
           </w:p>
         </w:tc>
@@ -11966,7 +13065,7 @@
         <w:pStyle w:val="Heading2"/>
       </w:pPr>
       <w:r>
-        <w:t>3.6. Reference Venta_Cliente</w:t>
+        <w:t>3.6. Reference Usuario_Empleado</w:t>
       </w:r>
     </w:p>
     <w:tbl>
@@ -12001,7 +13100,7 @@
                 <w:sz w:val="20"/>
                 <w:szCs w:val="20"/>
               </w:rPr>
-              <w:t>Cliente</w:t>
+              <w:t>Empleado</w:t>
             </w:r>
           </w:p>
         </w:tc>
@@ -12041,7 +13140,7 @@
                 <w:sz w:val="20"/>
                 <w:szCs w:val="20"/>
               </w:rPr>
-              <w:t>Venta</w:t>
+              <w:t>Usuario</w:t>
             </w:r>
           </w:p>
         </w:tc>
@@ -12065,7 +13164,7 @@
                 <w:sz w:val="20"/>
                 <w:szCs w:val="20"/>
               </w:rPr>
-              <w:t>idCliente</w:t>
+              <w:t>idEmpleado</w:t>
             </w:r>
           </w:p>
         </w:tc>
@@ -12103,7 +13202,7 @@
                 <w:sz w:val="20"/>
                 <w:szCs w:val="20"/>
               </w:rPr>
-              <w:t>idCliente</w:t>
+              <w:t>idEmpleado</w:t>
             </w:r>
           </w:p>
         </w:tc>
@@ -12124,7 +13223,7 @@
         <w:pStyle w:val="Heading2"/>
       </w:pPr>
       <w:r>
-        <w:t>3.7. Reference Usuario_Empleado</w:t>
+        <w:t>3.7. Reference Usuario_TipoUsuario</w:t>
       </w:r>
     </w:p>
     <w:tbl>
@@ -12159,7 +13258,7 @@
                 <w:sz w:val="20"/>
                 <w:szCs w:val="20"/>
               </w:rPr>
-              <w:t>Empleado</w:t>
+              <w:t>TipoUsuario</w:t>
             </w:r>
           </w:p>
         </w:tc>
@@ -12179,7 +13278,7 @@
                 <w:sz w:val="20"/>
                 <w:szCs w:val="20"/>
               </w:rPr>
-              <w:t>0..*</w:t>
+              <w:t>1..*</w:t>
             </w:r>
           </w:p>
         </w:tc>
@@ -12223,7 +13322,7 @@
                 <w:sz w:val="20"/>
                 <w:szCs w:val="20"/>
               </w:rPr>
-              <w:t>idEmpleado</w:t>
+              <w:t>idTipoUsuario</w:t>
             </w:r>
           </w:p>
         </w:tc>
@@ -12261,7 +13360,7 @@
                 <w:sz w:val="20"/>
                 <w:szCs w:val="20"/>
               </w:rPr>
-              <w:t>idEmpleado</w:t>
+              <w:t>idTipoUsuario</w:t>
             </w:r>
           </w:p>
         </w:tc>
@@ -12282,7 +13381,7 @@
         <w:pStyle w:val="Heading2"/>
       </w:pPr>
       <w:r>
-        <w:t>3.8. Reference Usuario_TipoUsuario</w:t>
+        <w:t>3.8. Reference DetalleVenta_Producto</w:t>
       </w:r>
     </w:p>
     <w:tbl>
@@ -12317,7 +13416,7 @@
                 <w:sz w:val="20"/>
                 <w:szCs w:val="20"/>
               </w:rPr>
-              <w:t>TipoUsuario</w:t>
+              <w:t>Producto</w:t>
             </w:r>
           </w:p>
         </w:tc>
@@ -12337,7 +13436,7 @@
                 <w:sz w:val="20"/>
                 <w:szCs w:val="20"/>
               </w:rPr>
-              <w:t>1..*</w:t>
+              <w:t>0..*</w:t>
             </w:r>
           </w:p>
         </w:tc>
@@ -12357,7 +13456,7 @@
                 <w:sz w:val="20"/>
                 <w:szCs w:val="20"/>
               </w:rPr>
-              <w:t>Usuario</w:t>
+              <w:t>DetalleVenta</w:t>
             </w:r>
           </w:p>
         </w:tc>
@@ -12381,7 +13480,7 @@
                 <w:sz w:val="20"/>
                 <w:szCs w:val="20"/>
               </w:rPr>
-              <w:t>idTipoUsuario</w:t>
+              <w:t>idProducto</w:t>
             </w:r>
           </w:p>
         </w:tc>
@@ -12419,7 +13518,7 @@
                 <w:sz w:val="20"/>
                 <w:szCs w:val="20"/>
               </w:rPr>
-              <w:t>idTipoUsuario</w:t>
+              <w:t>idProducto</w:t>
             </w:r>
           </w:p>
         </w:tc>
@@ -12440,7 +13539,7 @@
         <w:pStyle w:val="Heading2"/>
       </w:pPr>
       <w:r>
-        <w:t>3.9. Reference DetalleVenta_Producto</w:t>
+        <w:t>3.9. Reference Provision_Producto</w:t>
       </w:r>
     </w:p>
     <w:tbl>
@@ -12495,7 +13594,7 @@
                 <w:sz w:val="20"/>
                 <w:szCs w:val="20"/>
               </w:rPr>
-              <w:t>0..*</w:t>
+              <w:t>1..*</w:t>
             </w:r>
           </w:p>
         </w:tc>
@@ -12515,7 +13614,7 @@
                 <w:sz w:val="20"/>
                 <w:szCs w:val="20"/>
               </w:rPr>
-              <w:t>DetalleVenta</w:t>
+              <w:t>Provision</w:t>
             </w:r>
           </w:p>
         </w:tc>
@@ -12598,7 +13697,7 @@
         <w:pStyle w:val="Heading2"/>
       </w:pPr>
       <w:r>
-        <w:t>3.10. Reference Provision_Producto</w:t>
+        <w:t>3.10. Reference DetallesCompra_Producto</w:t>
       </w:r>
     </w:p>
     <w:tbl>
@@ -12653,7 +13752,7 @@
                 <w:sz w:val="20"/>
                 <w:szCs w:val="20"/>
               </w:rPr>
-              <w:t>1..*</w:t>
+              <w:t>0..*</w:t>
             </w:r>
           </w:p>
         </w:tc>
@@ -12673,7 +13772,7 @@
                 <w:sz w:val="20"/>
                 <w:szCs w:val="20"/>
               </w:rPr>
-              <w:t>Provision</w:t>
+              <w:t>DetalleCompra</w:t>
             </w:r>
           </w:p>
         </w:tc>
@@ -12756,7 +13855,7 @@
         <w:pStyle w:val="Heading2"/>
       </w:pPr>
       <w:r>
-        <w:t>3.11. Reference DetallesCompra_Producto</w:t>
+        <w:t>3.11. Reference DetallesCompra_Compra</w:t>
       </w:r>
     </w:p>
     <w:tbl>
@@ -12791,7 +13890,7 @@
                 <w:sz w:val="20"/>
                 <w:szCs w:val="20"/>
               </w:rPr>
-              <w:t>Producto</w:t>
+              <w:t>Compra</w:t>
             </w:r>
           </w:p>
         </w:tc>
@@ -12855,7 +13954,7 @@
                 <w:sz w:val="20"/>
                 <w:szCs w:val="20"/>
               </w:rPr>
-              <w:t>idProducto</w:t>
+              <w:t>idCompra</w:t>
             </w:r>
           </w:p>
         </w:tc>
@@ -12893,7 +13992,7 @@
                 <w:sz w:val="20"/>
                 <w:szCs w:val="20"/>
               </w:rPr>
-              <w:t>idProducto</w:t>
+              <w:t>idCompra</w:t>
             </w:r>
           </w:p>
         </w:tc>
@@ -12914,7 +14013,7 @@
         <w:pStyle w:val="Heading2"/>
       </w:pPr>
       <w:r>
-        <w:t>3.12. Reference DetallesCompra_Compra</w:t>
+        <w:t>3.12. Reference Compra_Proveedor</w:t>
       </w:r>
     </w:p>
     <w:tbl>
@@ -12949,7 +14048,7 @@
                 <w:sz w:val="20"/>
                 <w:szCs w:val="20"/>
               </w:rPr>
-              <w:t>Compra</w:t>
+              <w:t>Proveedor</w:t>
             </w:r>
           </w:p>
         </w:tc>
@@ -12989,7 +14088,7 @@
                 <w:sz w:val="20"/>
                 <w:szCs w:val="20"/>
               </w:rPr>
-              <w:t>DetalleCompra</w:t>
+              <w:t>Compra</w:t>
             </w:r>
           </w:p>
         </w:tc>
@@ -13013,7 +14112,7 @@
                 <w:sz w:val="20"/>
                 <w:szCs w:val="20"/>
               </w:rPr>
-              <w:t>idCompra</w:t>
+              <w:t>idProveedor</w:t>
             </w:r>
           </w:p>
         </w:tc>
@@ -13051,7 +14150,7 @@
                 <w:sz w:val="20"/>
                 <w:szCs w:val="20"/>
               </w:rPr>
-              <w:t>idCompra</w:t>
+              <w:t>idProveedor</w:t>
             </w:r>
           </w:p>
         </w:tc>
@@ -13072,7 +14171,7 @@
         <w:pStyle w:val="Heading2"/>
       </w:pPr>
       <w:r>
-        <w:t>3.13. Reference Compra_Proveedor</w:t>
+        <w:t>3.13. Reference ComentarioProducto_Producto</w:t>
       </w:r>
     </w:p>
     <w:tbl>
@@ -13107,7 +14206,7 @@
                 <w:sz w:val="20"/>
                 <w:szCs w:val="20"/>
               </w:rPr>
-              <w:t>Proveedor</w:t>
+              <w:t>Producto</w:t>
             </w:r>
           </w:p>
         </w:tc>
@@ -13147,7 +14246,7 @@
                 <w:sz w:val="20"/>
                 <w:szCs w:val="20"/>
               </w:rPr>
-              <w:t>Compra</w:t>
+              <w:t>ComentarioProducto</w:t>
             </w:r>
           </w:p>
         </w:tc>
@@ -13171,7 +14270,7 @@
                 <w:sz w:val="20"/>
                 <w:szCs w:val="20"/>
               </w:rPr>
-              <w:t>idProveedor</w:t>
+              <w:t>idProducto</w:t>
             </w:r>
           </w:p>
         </w:tc>
@@ -13209,7 +14308,7 @@
                 <w:sz w:val="20"/>
                 <w:szCs w:val="20"/>
               </w:rPr>
-              <w:t>idProveedor</w:t>
+              <w:t>idProducto</w:t>
             </w:r>
           </w:p>
         </w:tc>
@@ -13230,7 +14329,7 @@
         <w:pStyle w:val="Heading2"/>
       </w:pPr>
       <w:r>
-        <w:t>3.14. Reference ComentarioProducto_Producto</w:t>
+        <w:t>3.14. Reference Compra_Usuario</w:t>
       </w:r>
     </w:p>
     <w:tbl>
@@ -13265,7 +14364,7 @@
                 <w:sz w:val="20"/>
                 <w:szCs w:val="20"/>
               </w:rPr>
-              <w:t>Producto</w:t>
+              <w:t>Usuario</w:t>
             </w:r>
           </w:p>
         </w:tc>
@@ -13305,7 +14404,7 @@
                 <w:sz w:val="20"/>
                 <w:szCs w:val="20"/>
               </w:rPr>
-              <w:t>ComentarioProducto</w:t>
+              <w:t>Compra</w:t>
             </w:r>
           </w:p>
         </w:tc>
@@ -13329,7 +14428,7 @@
                 <w:sz w:val="20"/>
                 <w:szCs w:val="20"/>
               </w:rPr>
-              <w:t>idProducto</w:t>
+              <w:t>idUsuario</w:t>
             </w:r>
           </w:p>
         </w:tc>
@@ -13367,7 +14466,7 @@
                 <w:sz w:val="20"/>
                 <w:szCs w:val="20"/>
               </w:rPr>
-              <w:t>idProducto</w:t>
+              <w:t>idUsuario</w:t>
             </w:r>
           </w:p>
         </w:tc>
@@ -13388,7 +14487,7 @@
         <w:pStyle w:val="Heading2"/>
       </w:pPr>
       <w:r>
-        <w:t>3.15. Reference Compra_Usuario</w:t>
+        <w:t>3.15. Reference ComentarioProducto_ClienteUsuario</w:t>
       </w:r>
     </w:p>
     <w:tbl>
@@ -13423,7 +14522,7 @@
                 <w:sz w:val="20"/>
                 <w:szCs w:val="20"/>
               </w:rPr>
-              <w:t>Usuario</w:t>
+              <w:t>ClienteUsuario</w:t>
             </w:r>
           </w:p>
         </w:tc>
@@ -13463,7 +14562,7 @@
                 <w:sz w:val="20"/>
                 <w:szCs w:val="20"/>
               </w:rPr>
-              <w:t>Compra</w:t>
+              <w:t>ComentarioProducto</w:t>
             </w:r>
           </w:p>
         </w:tc>
@@ -13487,7 +14586,7 @@
                 <w:sz w:val="20"/>
                 <w:szCs w:val="20"/>
               </w:rPr>
-              <w:t>idUsuario</w:t>
+              <w:t>idClienteUsuario</w:t>
             </w:r>
           </w:p>
         </w:tc>
@@ -13525,7 +14624,7 @@
                 <w:sz w:val="20"/>
                 <w:szCs w:val="20"/>
               </w:rPr>
-              <w:t>idUsuario</w:t>
+              <w:t>idClienteUsuario</w:t>
             </w:r>
           </w:p>
         </w:tc>
@@ -13546,7 +14645,7 @@
         <w:pStyle w:val="Heading2"/>
       </w:pPr>
       <w:r>
-        <w:t>3.16. Reference ComentarioProducto_ClienteUsuario</w:t>
+        <w:t>3.16. Reference VentaOnline_ClienteUsuario</w:t>
       </w:r>
     </w:p>
     <w:tbl>
@@ -13621,7 +14720,7 @@
                 <w:sz w:val="20"/>
                 <w:szCs w:val="20"/>
               </w:rPr>
-              <w:t>ComentarioProducto</w:t>
+              <w:t>VentaOnline</w:t>
             </w:r>
           </w:p>
         </w:tc>
@@ -13704,7 +14803,7 @@
         <w:pStyle w:val="Heading2"/>
       </w:pPr>
       <w:r>
-        <w:t>3.17. Reference VentaOnline_ClienteUsuario</w:t>
+        <w:t>3.17. Reference DetalleVenta_Venta</w:t>
       </w:r>
     </w:p>
     <w:tbl>
@@ -13739,7 +14838,7 @@
                 <w:sz w:val="20"/>
                 <w:szCs w:val="20"/>
               </w:rPr>
-              <w:t>ClienteUsuario</w:t>
+              <w:t>Venta</w:t>
             </w:r>
           </w:p>
         </w:tc>
@@ -13779,7 +14878,7 @@
                 <w:sz w:val="20"/>
                 <w:szCs w:val="20"/>
               </w:rPr>
-              <w:t>VentaOnline</w:t>
+              <w:t>DetalleVenta</w:t>
             </w:r>
           </w:p>
         </w:tc>
@@ -13803,7 +14902,7 @@
                 <w:sz w:val="20"/>
                 <w:szCs w:val="20"/>
               </w:rPr>
-              <w:t>idClienteUsuario</w:t>
+              <w:t>idVenta</w:t>
             </w:r>
           </w:p>
         </w:tc>
@@ -13841,7 +14940,7 @@
                 <w:sz w:val="20"/>
                 <w:szCs w:val="20"/>
               </w:rPr>
-              <w:t>idClienteUsuario</w:t>
+              <w:t>idVenta</w:t>
             </w:r>
           </w:p>
         </w:tc>
@@ -13862,7 +14961,7 @@
         <w:pStyle w:val="Heading2"/>
       </w:pPr>
       <w:r>
-        <w:t>3.18. Reference VentaOnline_DetalleVenta</w:t>
+        <w:t>3.18. Reference DetalleVentaOnline_VentaOnline</w:t>
       </w:r>
     </w:p>
     <w:tbl>
@@ -13897,7 +14996,7 @@
                 <w:sz w:val="20"/>
                 <w:szCs w:val="20"/>
               </w:rPr>
-              <w:t>DetalleVenta</w:t>
+              <w:t>VentaOnline</w:t>
             </w:r>
           </w:p>
         </w:tc>
@@ -13937,7 +15036,7 @@
                 <w:sz w:val="20"/>
                 <w:szCs w:val="20"/>
               </w:rPr>
-              <w:t>VentaOnline</w:t>
+              <w:t>DetalleVentaOnline</w:t>
             </w:r>
           </w:p>
         </w:tc>
@@ -13961,7 +15060,7 @@
                 <w:sz w:val="20"/>
                 <w:szCs w:val="20"/>
               </w:rPr>
-              <w:t>idDetalleVenta</w:t>
+              <w:t>idVentaOnline</w:t>
             </w:r>
           </w:p>
         </w:tc>
@@ -13999,7 +15098,165 @@
                 <w:sz w:val="20"/>
                 <w:szCs w:val="20"/>
               </w:rPr>
-              <w:t>idDetalleVenta</w:t>
+              <w:t>idVentaOnline</w:t>
+            </w:r>
+          </w:p>
+        </w:tc>
+      </w:tr>
+    </w:tbl>
+    <w:p>
+      <w:r>
+        <w:rPr>
+          <w:rFonts w:ascii="Times New Roman" w:hAnsi="Times New Roman"/>
+          <w:sz w:val="20"/>
+          <w:szCs w:val="20"/>
+        </w:rPr>
+        <w:t/>
+      </w:r>
+    </w:p>
+    <w:p>
+      <w:pPr>
+        <w:pStyle w:val="Heading2"/>
+      </w:pPr>
+      <w:r>
+        <w:t>3.19. Reference DetalleVentaOnline_Producto</w:t>
+      </w:r>
+    </w:p>
+    <w:tbl>
+      <w:tblPr>
+        <w:tblStyle w:val="TableGrid"/>
+        <w:tblW w:w="0" w:type="auto"/>
+        <w:jc w:val="center"/>
+        <w:tblLook w:val="04A0"/>
+      </w:tblPr>
+      <w:tblGrid>
+        <w:gridCol w:w="2666"/>
+        <w:gridCol w:w="2666"/>
+        <w:gridCol w:w="2666"/>
+      </w:tblGrid>
+      <w:tr>
+        <w:trPr>
+          <w:trHeight w:val="500"/>
+        </w:trPr>
+        <w:tc>
+          <w:tcPr>
+            <w:tcW w:w="2666" w:type="dxa"/>
+            <w:vAlign w:val="center"/>
+          </w:tcPr>
+          <w:p>
+            <w:pPr>
+              <w:jc w:val="center"/>
+            </w:pPr>
+            <w:r>
+              <w:rPr>
+                <w:rFonts w:ascii="Times New Roman" w:hAnsi="Times New Roman"/>
+                <w:b/>
+                <w:sz w:val="20"/>
+                <w:szCs w:val="20"/>
+              </w:rPr>
+              <w:t>Producto</w:t>
+            </w:r>
+          </w:p>
+        </w:tc>
+        <w:tc>
+          <w:tcPr>
+            <w:tcW w:w="2666" w:type="dxa"/>
+            <w:vAlign w:val="center"/>
+          </w:tcPr>
+          <w:p>
+            <w:pPr>
+              <w:jc w:val="center"/>
+            </w:pPr>
+            <w:r>
+              <w:rPr>
+                <w:rFonts w:ascii="Times New Roman" w:hAnsi="Times New Roman"/>
+                <w:b/>
+                <w:sz w:val="20"/>
+                <w:szCs w:val="20"/>
+              </w:rPr>
+              <w:t>0..*</w:t>
+            </w:r>
+          </w:p>
+        </w:tc>
+        <w:tc>
+          <w:tcPr>
+            <w:tcW w:w="2666" w:type="dxa"/>
+            <w:vAlign w:val="center"/>
+          </w:tcPr>
+          <w:p>
+            <w:pPr>
+              <w:jc w:val="center"/>
+            </w:pPr>
+            <w:r>
+              <w:rPr>
+                <w:rFonts w:ascii="Times New Roman" w:hAnsi="Times New Roman"/>
+                <w:b/>
+                <w:sz w:val="20"/>
+                <w:szCs w:val="20"/>
+              </w:rPr>
+              <w:t>DetalleVentaOnline</w:t>
+            </w:r>
+          </w:p>
+        </w:tc>
+      </w:tr>
+      <w:tr>
+        <w:trPr>
+          <w:trHeight w:val="500"/>
+        </w:trPr>
+        <w:tc>
+          <w:tcPr>
+            <w:tcW w:w="2666" w:type="dxa"/>
+            <w:vAlign w:val="center"/>
+          </w:tcPr>
+          <w:p>
+            <w:pPr>
+              <w:jc w:val="left"/>
+            </w:pPr>
+            <w:r>
+              <w:rPr>
+                <w:rFonts w:ascii="Courier New" w:hAnsi="Courier New"/>
+                <w:sz w:val="20"/>
+                <w:szCs w:val="20"/>
+              </w:rPr>
+              <w:t>idProducto</w:t>
+            </w:r>
+          </w:p>
+        </w:tc>
+        <w:tc>
+          <w:tcPr>
+            <w:tcW w:w="2666" w:type="dxa"/>
+            <w:vAlign w:val="center"/>
+          </w:tcPr>
+          <w:p>
+            <w:pPr>
+              <w:jc w:val="left"/>
+            </w:pPr>
+            <w:r>
+              <w:rPr>
+                <w:rFonts w:ascii="Courier New" w:hAnsi="Courier New"/>
+                <w:sz w:val="20"/>
+                <w:szCs w:val="20"/>
+              </w:rPr>
+              <w:t>&lt;-&gt;</w:t>
+            </w:r>
+          </w:p>
+        </w:tc>
+        <w:tc>
+          <w:tcPr>
+            <w:tcW w:w="2666" w:type="dxa"/>
+            <w:vAlign w:val="center"/>
+          </w:tcPr>
+          <w:p>
+            <w:pPr>
+              <w:jc w:val="left"/>
+            </w:pPr>
+            <w:r>
+              <w:rPr>
+                <w:rFonts w:ascii="Courier New" w:hAnsi="Courier New"/>
+                <w:sz w:val="20"/>
+                <w:szCs w:val="20"/>
+              </w:rPr>
+              <w:t>idProducto</w:t>
             </w:r>
           </w:p>
         </w:tc>
@@ -14276,6 +15533,9 @@
         <w:br/>
         <w:tab/>
         <w:t>- VentaOnline</w:t>
+        <w:br/>
+        <w:tab/>
+        <w:t>- DetalleVentaOnline</w:t>
       </w:r>
     </w:p>
     <w:p>
@@ -14296,6 +15556,9 @@
         <w:br/>
         <w:tab/>
         <w:t>- VentaOnline</w:t>
+        <w:br/>
+        <w:tab/>
+        <w:t>- DetalleVentaOnline</w:t>
       </w:r>
     </w:p>
     <w:p>
@@ -14316,6 +15579,9 @@
         <w:br/>
         <w:tab/>
         <w:t>- VentaOnline</w:t>
+        <w:br/>
+        <w:tab/>
+        <w:t>- DetalleVentaOnline</w:t>
       </w:r>
     </w:p>
     <w:p>
@@ -14402,7 +15668,7 @@
 </file>
 
 <file path=word/footer.xml><?xml version="1.0" encoding="utf-8"?>
-<w:ftr xmlns:w="http://schemas.openxmlformats.org/wordprocessingml/2006/main" xmlns:m="http://schemas.openxmlformats.org/officeDocument/2006/math" xmlns:r="http://schemas.openxmlformats.org/officeDocument/2006/relationships" xmlns:w14="http://schemas.microsoft.com/office/word/2010/wordml" xmlns:wp="http://schemas.openxmlformats.org/drawingml/2006/wordprocessingDrawing" xmlns:a="http://schemas.openxmlformats.org/drawingml/2006/main" xmlns:wp14="http://schemas.microsoft.com/office/word/2010/wordprocessingDrawing" xmlns:w15="http://schemas.microsoft.com/office/word/2012/wordml" xmlns:ns9="http://schemas.openxmlformats.org/schemaLibrary/2006/main" xmlns:mc="http://schemas.openxmlformats.org/markup-compatibility/2006" xmlns:wne="http://schemas.microsoft.com/office/word/2006/wordml" xmlns:c="http://schemas.openxmlformats.org/drawingml/2006/chart" xmlns:ns13="http://schemas.openxmlformats.org/drawingml/2006/chartDrawing" xmlns:dgm="http://schemas.openxmlformats.org/drawingml/2006/diagram" xmlns:pic="http://schemas.openxmlformats.org/drawingml/2006/picture" xmlns:xdr="http://schemas.openxmlformats.org/drawingml/2006/spreadsheetDrawing" xmlns:dsp="http://schemas.microsoft.com/office/drawing/2008/diagram" xmlns:ns18="urn:schemas-microsoft-com:office:excel" xmlns:o="urn:schemas-microsoft-com:office:office" xmlns:w10="urn:schemas-microsoft-com:office:word" xmlns:v="urn:schemas-microsoft-com:vml" xmlns:ns22="urn:schemas-microsoft-com:office:powerpoint" xmlns:ns24="http://schemas.microsoft.com/office/2006/coverPageProps" xmlns:odx="http://opendope.org/xpaths" xmlns:odc="http://opendope.org/conditions" xmlns:odq="http://opendope.org/questions" xmlns:oda="http://opendope.org/answers" xmlns:odi="http://opendope.org/components" xmlns:odgm="http://opendope.org/SmartArt/DataHierarchy" xmlns:b="http://schemas.openxmlformats.org/officeDocument/2006/bibliography" xmlns:wetp="http://schemas.microsoft.com/office/webextensions/taskpanes/2010/11" xmlns:we="http://schemas.microsoft.com/office/webextensions/webextension/2010/11" xmlns:ns34="http://schemas.openxmlformats.org/drawingml/2006/compatibility" xmlns:ns35="http://schemas.openxmlformats.org/drawingml/2006/lockedCanvas">
+<w:ftr xmlns:w="http://schemas.openxmlformats.org/wordprocessingml/2006/main" xmlns:r="http://schemas.openxmlformats.org/officeDocument/2006/relationships" xmlns:m="http://schemas.openxmlformats.org/officeDocument/2006/math" xmlns:ns4="http://schemas.openxmlformats.org/schemaLibrary/2006/main" xmlns:w15="http://schemas.microsoft.com/office/word/2012/wordml" xmlns:w14="http://schemas.microsoft.com/office/word/2010/wordml" xmlns:mc="http://schemas.openxmlformats.org/markup-compatibility/2006" xmlns:wp="http://schemas.openxmlformats.org/drawingml/2006/wordprocessingDrawing" xmlns:a="http://schemas.openxmlformats.org/drawingml/2006/main" xmlns:wp14="http://schemas.microsoft.com/office/word/2010/wordprocessingDrawing" xmlns:wne="http://schemas.microsoft.com/office/word/2006/wordml" xmlns:c="http://schemas.openxmlformats.org/drawingml/2006/chart" xmlns:ns13="http://schemas.openxmlformats.org/drawingml/2006/chartDrawing" xmlns:dgm="http://schemas.openxmlformats.org/drawingml/2006/diagram" xmlns:pic="http://schemas.openxmlformats.org/drawingml/2006/picture" xmlns:xdr="http://schemas.openxmlformats.org/drawingml/2006/spreadsheetDrawing" xmlns:dsp="http://schemas.microsoft.com/office/drawing/2008/diagram" xmlns:v="urn:schemas-microsoft-com:vml" xmlns:o="urn:schemas-microsoft-com:office:office" xmlns:ns20="urn:schemas-microsoft-com:office:excel" xmlns:w10="urn:schemas-microsoft-com:office:word" xmlns:ns22="urn:schemas-microsoft-com:office:powerpoint" xmlns:ns24="http://schemas.microsoft.com/office/2006/coverPageProps" xmlns:odx="http://opendope.org/xpaths" xmlns:odc="http://opendope.org/conditions" xmlns:odq="http://opendope.org/questions" xmlns:oda="http://opendope.org/answers" xmlns:odi="http://opendope.org/components" xmlns:odgm="http://opendope.org/SmartArt/DataHierarchy" xmlns:b="http://schemas.openxmlformats.org/officeDocument/2006/bibliography" xmlns:wetp="http://schemas.microsoft.com/office/webextensions/taskpanes/2010/11" xmlns:we="http://schemas.microsoft.com/office/webextensions/webextension/2010/11" xmlns:ns34="http://schemas.openxmlformats.org/drawingml/2006/compatibility" xmlns:ns35="http://schemas.openxmlformats.org/drawingml/2006/lockedCanvas">
   <w:tbl>
     <w:tblPr>
       <w:tblStyle w:val="TableGrid"/>
@@ -14468,7 +15734,7 @@
 </file>
 
 <file path=word/header.xml><?xml version="1.0" encoding="utf-8"?>
-<w:hdr xmlns:w="http://schemas.openxmlformats.org/wordprocessingml/2006/main" xmlns:m="http://schemas.openxmlformats.org/officeDocument/2006/math" xmlns:r="http://schemas.openxmlformats.org/officeDocument/2006/relationships" xmlns:w14="http://schemas.microsoft.com/office/word/2010/wordml" xmlns:wp="http://schemas.openxmlformats.org/drawingml/2006/wordprocessingDrawing" xmlns:a="http://schemas.openxmlformats.org/drawingml/2006/main" xmlns:wp14="http://schemas.microsoft.com/office/word/2010/wordprocessingDrawing" xmlns:w15="http://schemas.microsoft.com/office/word/2012/wordml" xmlns:ns9="http://schemas.openxmlformats.org/schemaLibrary/2006/main" xmlns:mc="http://schemas.openxmlformats.org/markup-compatibility/2006" xmlns:wne="http://schemas.microsoft.com/office/word/2006/wordml" xmlns:c="http://schemas.openxmlformats.org/drawingml/2006/chart" xmlns:ns13="http://schemas.openxmlformats.org/drawingml/2006/chartDrawing" xmlns:dgm="http://schemas.openxmlformats.org/drawingml/2006/diagram" xmlns:pic="http://schemas.openxmlformats.org/drawingml/2006/picture" xmlns:xdr="http://schemas.openxmlformats.org/drawingml/2006/spreadsheetDrawing" xmlns:dsp="http://schemas.microsoft.com/office/drawing/2008/diagram" xmlns:ns18="urn:schemas-microsoft-com:office:excel" xmlns:o="urn:schemas-microsoft-com:office:office" xmlns:w10="urn:schemas-microsoft-com:office:word" xmlns:v="urn:schemas-microsoft-com:vml" xmlns:ns22="urn:schemas-microsoft-com:office:powerpoint" xmlns:ns24="http://schemas.microsoft.com/office/2006/coverPageProps" xmlns:odx="http://opendope.org/xpaths" xmlns:odc="http://opendope.org/conditions" xmlns:odq="http://opendope.org/questions" xmlns:oda="http://opendope.org/answers" xmlns:odi="http://opendope.org/components" xmlns:odgm="http://opendope.org/SmartArt/DataHierarchy" xmlns:b="http://schemas.openxmlformats.org/officeDocument/2006/bibliography" xmlns:wetp="http://schemas.microsoft.com/office/webextensions/taskpanes/2010/11" xmlns:we="http://schemas.microsoft.com/office/webextensions/webextension/2010/11" xmlns:ns34="http://schemas.openxmlformats.org/drawingml/2006/compatibility" xmlns:ns35="http://schemas.openxmlformats.org/drawingml/2006/lockedCanvas">
+<w:hdr xmlns:w="http://schemas.openxmlformats.org/wordprocessingml/2006/main" xmlns:r="http://schemas.openxmlformats.org/officeDocument/2006/relationships" xmlns:m="http://schemas.openxmlformats.org/officeDocument/2006/math" xmlns:ns4="http://schemas.openxmlformats.org/schemaLibrary/2006/main" xmlns:w15="http://schemas.microsoft.com/office/word/2012/wordml" xmlns:w14="http://schemas.microsoft.com/office/word/2010/wordml" xmlns:mc="http://schemas.openxmlformats.org/markup-compatibility/2006" xmlns:wp="http://schemas.openxmlformats.org/drawingml/2006/wordprocessingDrawing" xmlns:a="http://schemas.openxmlformats.org/drawingml/2006/main" xmlns:wp14="http://schemas.microsoft.com/office/word/2010/wordprocessingDrawing" xmlns:wne="http://schemas.microsoft.com/office/word/2006/wordml" xmlns:c="http://schemas.openxmlformats.org/drawingml/2006/chart" xmlns:ns13="http://schemas.openxmlformats.org/drawingml/2006/chartDrawing" xmlns:dgm="http://schemas.openxmlformats.org/drawingml/2006/diagram" xmlns:pic="http://schemas.openxmlformats.org/drawingml/2006/picture" xmlns:xdr="http://schemas.openxmlformats.org/drawingml/2006/spreadsheetDrawing" xmlns:dsp="http://schemas.microsoft.com/office/drawing/2008/diagram" xmlns:v="urn:schemas-microsoft-com:vml" xmlns:o="urn:schemas-microsoft-com:office:office" xmlns:ns20="urn:schemas-microsoft-com:office:excel" xmlns:w10="urn:schemas-microsoft-com:office:word" xmlns:ns22="urn:schemas-microsoft-com:office:powerpoint" xmlns:ns24="http://schemas.microsoft.com/office/2006/coverPageProps" xmlns:odx="http://opendope.org/xpaths" xmlns:odc="http://opendope.org/conditions" xmlns:odq="http://opendope.org/questions" xmlns:oda="http://opendope.org/answers" xmlns:odi="http://opendope.org/components" xmlns:odgm="http://opendope.org/SmartArt/DataHierarchy" xmlns:b="http://schemas.openxmlformats.org/officeDocument/2006/bibliography" xmlns:wetp="http://schemas.microsoft.com/office/webextensions/taskpanes/2010/11" xmlns:we="http://schemas.microsoft.com/office/webextensions/webextension/2010/11" xmlns:ns34="http://schemas.openxmlformats.org/drawingml/2006/compatibility" xmlns:ns35="http://schemas.openxmlformats.org/drawingml/2006/lockedCanvas">
   <w:p>
     <w:pPr>
       <w:jc w:val="left"/>
@@ -14486,7 +15752,7 @@
 </file>
 
 <file path=word/styles.xml><?xml version="1.0" encoding="utf-8"?>
-<w:styles xmlns:w="http://schemas.openxmlformats.org/wordprocessingml/2006/main" xmlns:m="http://schemas.openxmlformats.org/officeDocument/2006/math" xmlns:r="http://schemas.openxmlformats.org/officeDocument/2006/relationships" xmlns:w14="http://schemas.microsoft.com/office/word/2010/wordml" xmlns:wp="http://schemas.openxmlformats.org/drawingml/2006/wordprocessingDrawing" xmlns:a="http://schemas.openxmlformats.org/drawingml/2006/main" xmlns:wp14="http://schemas.microsoft.com/office/word/2010/wordprocessingDrawing" xmlns:w15="http://schemas.microsoft.com/office/word/2012/wordml" xmlns:ns9="http://schemas.openxmlformats.org/schemaLibrary/2006/main" xmlns:mc="http://schemas.openxmlformats.org/markup-compatibility/2006" xmlns:wne="http://schemas.microsoft.com/office/word/2006/wordml" xmlns:c="http://schemas.openxmlformats.org/drawingml/2006/chart" xmlns:ns13="http://schemas.openxmlformats.org/drawingml/2006/chartDrawing" xmlns:dgm="http://schemas.openxmlformats.org/drawingml/2006/diagram" xmlns:pic="http://schemas.openxmlformats.org/drawingml/2006/picture" xmlns:xdr="http://schemas.openxmlformats.org/drawingml/2006/spreadsheetDrawing" xmlns:dsp="http://schemas.microsoft.com/office/drawing/2008/diagram" xmlns:ns18="urn:schemas-microsoft-com:office:excel" xmlns:o="urn:schemas-microsoft-com:office:office" xmlns:w10="urn:schemas-microsoft-com:office:word" xmlns:v="urn:schemas-microsoft-com:vml" xmlns:ns22="urn:schemas-microsoft-com:office:powerpoint" xmlns:ns24="http://schemas.microsoft.com/office/2006/coverPageProps" xmlns:odx="http://opendope.org/xpaths" xmlns:odc="http://opendope.org/conditions" xmlns:odq="http://opendope.org/questions" xmlns:oda="http://opendope.org/answers" xmlns:odi="http://opendope.org/components" xmlns:odgm="http://opendope.org/SmartArt/DataHierarchy" xmlns:b="http://schemas.openxmlformats.org/officeDocument/2006/bibliography" xmlns:wetp="http://schemas.microsoft.com/office/webextensions/taskpanes/2010/11" xmlns:we="http://schemas.microsoft.com/office/webextensions/webextension/2010/11" xmlns:ns34="http://schemas.openxmlformats.org/drawingml/2006/compatibility" xmlns:ns35="http://schemas.openxmlformats.org/drawingml/2006/lockedCanvas">
+<w:styles xmlns:w="http://schemas.openxmlformats.org/wordprocessingml/2006/main" xmlns:r="http://schemas.openxmlformats.org/officeDocument/2006/relationships" xmlns:m="http://schemas.openxmlformats.org/officeDocument/2006/math" xmlns:ns4="http://schemas.openxmlformats.org/schemaLibrary/2006/main" xmlns:w15="http://schemas.microsoft.com/office/word/2012/wordml" xmlns:w14="http://schemas.microsoft.com/office/word/2010/wordml" xmlns:mc="http://schemas.openxmlformats.org/markup-compatibility/2006" xmlns:wp="http://schemas.openxmlformats.org/drawingml/2006/wordprocessingDrawing" xmlns:a="http://schemas.openxmlformats.org/drawingml/2006/main" xmlns:wp14="http://schemas.microsoft.com/office/word/2010/wordprocessingDrawing" xmlns:wne="http://schemas.microsoft.com/office/word/2006/wordml" xmlns:c="http://schemas.openxmlformats.org/drawingml/2006/chart" xmlns:ns13="http://schemas.openxmlformats.org/drawingml/2006/chartDrawing" xmlns:dgm="http://schemas.openxmlformats.org/drawingml/2006/diagram" xmlns:pic="http://schemas.openxmlformats.org/drawingml/2006/picture" xmlns:xdr="http://schemas.openxmlformats.org/drawingml/2006/spreadsheetDrawing" xmlns:dsp="http://schemas.microsoft.com/office/drawing/2008/diagram" xmlns:v="urn:schemas-microsoft-com:vml" xmlns:o="urn:schemas-microsoft-com:office:office" xmlns:ns20="urn:schemas-microsoft-com:office:excel" xmlns:w10="urn:schemas-microsoft-com:office:word" xmlns:ns22="urn:schemas-microsoft-com:office:powerpoint" xmlns:ns24="http://schemas.microsoft.com/office/2006/coverPageProps" xmlns:odx="http://opendope.org/xpaths" xmlns:odc="http://opendope.org/conditions" xmlns:odq="http://opendope.org/questions" xmlns:oda="http://opendope.org/answers" xmlns:odi="http://opendope.org/components" xmlns:odgm="http://opendope.org/SmartArt/DataHierarchy" xmlns:b="http://schemas.openxmlformats.org/officeDocument/2006/bibliography" xmlns:wetp="http://schemas.microsoft.com/office/webextensions/taskpanes/2010/11" xmlns:we="http://schemas.microsoft.com/office/webextensions/webextension/2010/11" xmlns:ns34="http://schemas.openxmlformats.org/drawingml/2006/compatibility" xmlns:ns35="http://schemas.openxmlformats.org/drawingml/2006/lockedCanvas">
   <w:docDefaults>
     <w:rPrDefault>
       <w:rPr>

</xml_diff>

<commit_message>
cambios a la tabla producto, detalleCompra, detalleVenta, detalleVentaOnline
</commit_message>
<xml_diff>
--- a/SistemaVentasDB_V3/DB/SistemaVentasDB.docx
+++ b/SistemaVentasDB_V3/DB/SistemaVentasDB.docx
@@ -1,6 +1,6 @@
 
 <file path=word/document.xml><?xml version="1.0" encoding="utf-8"?>
-<w:document xmlns:w="http://schemas.openxmlformats.org/wordprocessingml/2006/main" xmlns:r="http://schemas.openxmlformats.org/officeDocument/2006/relationships" xmlns:m="http://schemas.openxmlformats.org/officeDocument/2006/math" xmlns:ns4="http://schemas.openxmlformats.org/schemaLibrary/2006/main" xmlns:w15="http://schemas.microsoft.com/office/word/2012/wordml" xmlns:w14="http://schemas.microsoft.com/office/word/2010/wordml" xmlns:mc="http://schemas.openxmlformats.org/markup-compatibility/2006" xmlns:wp="http://schemas.openxmlformats.org/drawingml/2006/wordprocessingDrawing" xmlns:a="http://schemas.openxmlformats.org/drawingml/2006/main" xmlns:wp14="http://schemas.microsoft.com/office/word/2010/wordprocessingDrawing" xmlns:wne="http://schemas.microsoft.com/office/word/2006/wordml" xmlns:c="http://schemas.openxmlformats.org/drawingml/2006/chart" xmlns:ns13="http://schemas.openxmlformats.org/drawingml/2006/chartDrawing" xmlns:dgm="http://schemas.openxmlformats.org/drawingml/2006/diagram" xmlns:pic="http://schemas.openxmlformats.org/drawingml/2006/picture" xmlns:xdr="http://schemas.openxmlformats.org/drawingml/2006/spreadsheetDrawing" xmlns:dsp="http://schemas.microsoft.com/office/drawing/2008/diagram" xmlns:v="urn:schemas-microsoft-com:vml" xmlns:o="urn:schemas-microsoft-com:office:office" xmlns:ns20="urn:schemas-microsoft-com:office:excel" xmlns:w10="urn:schemas-microsoft-com:office:word" xmlns:ns22="urn:schemas-microsoft-com:office:powerpoint" xmlns:ns24="http://schemas.microsoft.com/office/2006/coverPageProps" xmlns:odx="http://opendope.org/xpaths" xmlns:odc="http://opendope.org/conditions" xmlns:odq="http://opendope.org/questions" xmlns:oda="http://opendope.org/answers" xmlns:odi="http://opendope.org/components" xmlns:odgm="http://opendope.org/SmartArt/DataHierarchy" xmlns:b="http://schemas.openxmlformats.org/officeDocument/2006/bibliography" xmlns:wetp="http://schemas.microsoft.com/office/webextensions/taskpanes/2010/11" xmlns:we="http://schemas.microsoft.com/office/webextensions/webextension/2010/11" xmlns:ns34="http://schemas.openxmlformats.org/drawingml/2006/compatibility" xmlns:ns35="http://schemas.openxmlformats.org/drawingml/2006/lockedCanvas">
+<w:document xmlns:w="http://schemas.openxmlformats.org/wordprocessingml/2006/main" xmlns:r="http://schemas.openxmlformats.org/officeDocument/2006/relationships" xmlns:m="http://schemas.openxmlformats.org/officeDocument/2006/math" xmlns:ns4="http://schemas.openxmlformats.org/schemaLibrary/2006/main" xmlns:w15="http://schemas.microsoft.com/office/word/2012/wordml" xmlns:w14="http://schemas.microsoft.com/office/word/2010/wordml" xmlns:mc="http://schemas.openxmlformats.org/markup-compatibility/2006" xmlns:wp="http://schemas.openxmlformats.org/drawingml/2006/wordprocessingDrawing" xmlns:a="http://schemas.openxmlformats.org/drawingml/2006/main" xmlns:wp14="http://schemas.microsoft.com/office/word/2010/wordprocessingDrawing" xmlns:wne="http://schemas.microsoft.com/office/word/2006/wordml" xmlns:c="http://schemas.openxmlformats.org/drawingml/2006/chart" xmlns:ns13="http://schemas.openxmlformats.org/drawingml/2006/chartDrawing" xmlns:dgm="http://schemas.openxmlformats.org/drawingml/2006/diagram" xmlns:pic="http://schemas.openxmlformats.org/drawingml/2006/picture" xmlns:xdr="http://schemas.openxmlformats.org/drawingml/2006/spreadsheetDrawing" xmlns:dsp="http://schemas.microsoft.com/office/drawing/2008/diagram" xmlns:ns18="urn:schemas-microsoft-com:office:excel" xmlns:o="urn:schemas-microsoft-com:office:office" xmlns:w10="urn:schemas-microsoft-com:office:word" xmlns:v="urn:schemas-microsoft-com:vml" xmlns:ns22="urn:schemas-microsoft-com:office:powerpoint" xmlns:ns24="http://schemas.microsoft.com/office/2006/coverPageProps" xmlns:odx="http://opendope.org/xpaths" xmlns:odc="http://opendope.org/conditions" xmlns:odq="http://opendope.org/questions" xmlns:oda="http://opendope.org/answers" xmlns:odi="http://opendope.org/components" xmlns:odgm="http://opendope.org/SmartArt/DataHierarchy" xmlns:b="http://schemas.openxmlformats.org/officeDocument/2006/bibliography" xmlns:wetp="http://schemas.microsoft.com/office/webextensions/taskpanes/2010/11" xmlns:we="http://schemas.microsoft.com/office/webextensions/webextension/2010/11" xmlns:ns34="http://schemas.openxmlformats.org/drawingml/2006/compatibility" xmlns:ns35="http://schemas.openxmlformats.org/drawingml/2006/lockedCanvas">
   <w:body>
     <w:p>
       <w:r>
@@ -123,7 +123,7 @@
           <w:sz w:val="60"/>
           <w:szCs w:val="60"/>
         </w:rPr>
-        <w:t>SistemaVentasDB</w:t>
+        <w:t>SistemaVentasDB2</w:t>
       </w:r>
     </w:p>
     <w:p>
@@ -197,7 +197,7 @@
           <w:szCs w:val="20"/>
         </w:rPr>
         <w:t>
-	 SistemaVentasDB</w:t>
+	 SistemaVentasDB2</w:t>
       </w:r>
     </w:p>
     <w:p>
@@ -2295,6 +2295,168 @@
                 <w:sz w:val="20"/>
                 <w:szCs w:val="20"/>
               </w:rPr>
+              <w:t>precio</w:t>
+            </w:r>
+          </w:p>
+        </w:tc>
+        <w:tc>
+          <w:tcPr>
+            <w:tcW w:w="2000" w:type="dxa"/>
+            <w:vAlign w:val="center"/>
+          </w:tcPr>
+          <w:p>
+            <w:pPr>
+              <w:jc w:val="left"/>
+            </w:pPr>
+            <w:r>
+              <w:rPr>
+                <w:rFonts w:ascii="Courier New" w:hAnsi="Courier New"/>
+                <w:sz w:val="20"/>
+                <w:szCs w:val="20"/>
+              </w:rPr>
+              <w:t>decimal(6,2)</w:t>
+            </w:r>
+          </w:p>
+        </w:tc>
+        <w:tc>
+          <w:tcPr>
+            <w:tcW w:w="2000" w:type="dxa"/>
+            <w:vAlign w:val="center"/>
+          </w:tcPr>
+          <w:p>
+            <w:pPr>
+              <w:jc w:val="left"/>
+            </w:pPr>
+            <w:r>
+              <w:rPr>
+                <w:rFonts w:ascii="Courier New" w:hAnsi="Courier New"/>
+                <w:sz w:val="20"/>
+                <w:szCs w:val="20"/>
+              </w:rPr>
+              <w:t>null</w:t>
+            </w:r>
+          </w:p>
+        </w:tc>
+        <w:tc>
+          <w:tcPr>
+            <w:tcW w:w="2000" w:type="dxa"/>
+            <w:vAlign w:val="center"/>
+          </w:tcPr>
+          <w:p>
+            <w:pPr>
+              <w:jc w:val="left"/>
+            </w:pPr>
+            <w:r>
+              <w:rPr>
+                <w:rFonts w:ascii="Courier New" w:hAnsi="Courier New"/>
+                <w:sz w:val="20"/>
+                <w:szCs w:val="20"/>
+              </w:rPr>
+              <w:t/>
+            </w:r>
+          </w:p>
+        </w:tc>
+      </w:tr>
+      <w:tr>
+        <w:trPr>
+          <w:trHeight w:val="500"/>
+        </w:trPr>
+        <w:tc>
+          <w:tcPr>
+            <w:tcW w:w="2000" w:type="dxa"/>
+            <w:vAlign w:val="center"/>
+          </w:tcPr>
+          <w:p>
+            <w:pPr>
+              <w:jc w:val="left"/>
+            </w:pPr>
+            <w:r>
+              <w:rPr>
+                <w:rFonts w:ascii="Courier New" w:hAnsi="Courier New"/>
+                <w:sz w:val="20"/>
+                <w:szCs w:val="20"/>
+              </w:rPr>
+              <w:t>descuento</w:t>
+            </w:r>
+          </w:p>
+        </w:tc>
+        <w:tc>
+          <w:tcPr>
+            <w:tcW w:w="2000" w:type="dxa"/>
+            <w:vAlign w:val="center"/>
+          </w:tcPr>
+          <w:p>
+            <w:pPr>
+              <w:jc w:val="left"/>
+            </w:pPr>
+            <w:r>
+              <w:rPr>
+                <w:rFonts w:ascii="Courier New" w:hAnsi="Courier New"/>
+                <w:sz w:val="20"/>
+                <w:szCs w:val="20"/>
+              </w:rPr>
+              <w:t>decimal(6,2)</w:t>
+            </w:r>
+          </w:p>
+        </w:tc>
+        <w:tc>
+          <w:tcPr>
+            <w:tcW w:w="2000" w:type="dxa"/>
+            <w:vAlign w:val="center"/>
+          </w:tcPr>
+          <w:p>
+            <w:pPr>
+              <w:jc w:val="left"/>
+            </w:pPr>
+            <w:r>
+              <w:rPr>
+                <w:rFonts w:ascii="Courier New" w:hAnsi="Courier New"/>
+                <w:sz w:val="20"/>
+                <w:szCs w:val="20"/>
+              </w:rPr>
+              <w:t>null</w:t>
+            </w:r>
+          </w:p>
+        </w:tc>
+        <w:tc>
+          <w:tcPr>
+            <w:tcW w:w="2000" w:type="dxa"/>
+            <w:vAlign w:val="center"/>
+          </w:tcPr>
+          <w:p>
+            <w:pPr>
+              <w:jc w:val="left"/>
+            </w:pPr>
+            <w:r>
+              <w:rPr>
+                <w:rFonts w:ascii="Courier New" w:hAnsi="Courier New"/>
+                <w:sz w:val="20"/>
+                <w:szCs w:val="20"/>
+              </w:rPr>
+              <w:t/>
+            </w:r>
+          </w:p>
+        </w:tc>
+      </w:tr>
+      <w:tr>
+        <w:trPr>
+          <w:trHeight w:val="500"/>
+        </w:trPr>
+        <w:tc>
+          <w:tcPr>
+            <w:tcW w:w="2000" w:type="dxa"/>
+            <w:vAlign w:val="center"/>
+          </w:tcPr>
+          <w:p>
+            <w:pPr>
+              <w:jc w:val="left"/>
+            </w:pPr>
+            <w:r>
+              <w:rPr>
+                <w:rFonts w:ascii="Courier New" w:hAnsi="Courier New"/>
+                <w:sz w:val="20"/>
+                <w:szCs w:val="20"/>
+              </w:rPr>
               <w:t>descripcionProducto</w:t>
             </w:r>
           </w:p>
@@ -7037,87 +7199,6 @@
                 <w:sz w:val="20"/>
                 <w:szCs w:val="20"/>
               </w:rPr>
-              <w:t>descuentoProducto</w:t>
-            </w:r>
-          </w:p>
-        </w:tc>
-        <w:tc>
-          <w:tcPr>
-            <w:tcW w:w="2000" w:type="dxa"/>
-            <w:vAlign w:val="center"/>
-          </w:tcPr>
-          <w:p>
-            <w:pPr>
-              <w:jc w:val="left"/>
-            </w:pPr>
-            <w:r>
-              <w:rPr>
-                <w:rFonts w:ascii="Courier New" w:hAnsi="Courier New"/>
-                <w:sz w:val="20"/>
-                <w:szCs w:val="20"/>
-              </w:rPr>
-              <w:t>decimal(6,2)</w:t>
-            </w:r>
-          </w:p>
-        </w:tc>
-        <w:tc>
-          <w:tcPr>
-            <w:tcW w:w="2000" w:type="dxa"/>
-            <w:vAlign w:val="center"/>
-          </w:tcPr>
-          <w:p>
-            <w:pPr>
-              <w:jc w:val="left"/>
-            </w:pPr>
-            <w:r>
-              <w:rPr>
-                <w:rFonts w:ascii="Courier New" w:hAnsi="Courier New"/>
-                <w:sz w:val="20"/>
-                <w:szCs w:val="20"/>
-              </w:rPr>
-              <w:t/>
-            </w:r>
-          </w:p>
-        </w:tc>
-        <w:tc>
-          <w:tcPr>
-            <w:tcW w:w="2000" w:type="dxa"/>
-            <w:vAlign w:val="center"/>
-          </w:tcPr>
-          <w:p>
-            <w:pPr>
-              <w:jc w:val="left"/>
-            </w:pPr>
-            <w:r>
-              <w:rPr>
-                <w:rFonts w:ascii="Courier New" w:hAnsi="Courier New"/>
-                <w:sz w:val="20"/>
-                <w:szCs w:val="20"/>
-              </w:rPr>
-              <w:t/>
-            </w:r>
-          </w:p>
-        </w:tc>
-      </w:tr>
-      <w:tr>
-        <w:trPr>
-          <w:trHeight w:val="500"/>
-        </w:trPr>
-        <w:tc>
-          <w:tcPr>
-            <w:tcW w:w="2000" w:type="dxa"/>
-            <w:vAlign w:val="center"/>
-          </w:tcPr>
-          <w:p>
-            <w:pPr>
-              <w:jc w:val="left"/>
-            </w:pPr>
-            <w:r>
-              <w:rPr>
-                <w:rFonts w:ascii="Courier New" w:hAnsi="Courier New"/>
-                <w:sz w:val="20"/>
-                <w:szCs w:val="20"/>
-              </w:rPr>
               <w:t>estado</w:t>
             </w:r>
           </w:p>
@@ -8714,168 +8795,6 @@
                 <w:sz w:val="20"/>
                 <w:szCs w:val="20"/>
               </w:rPr>
-              <w:t>precioVentaUnidad</w:t>
-            </w:r>
-          </w:p>
-        </w:tc>
-        <w:tc>
-          <w:tcPr>
-            <w:tcW w:w="2000" w:type="dxa"/>
-            <w:vAlign w:val="center"/>
-          </w:tcPr>
-          <w:p>
-            <w:pPr>
-              <w:jc w:val="left"/>
-            </w:pPr>
-            <w:r>
-              <w:rPr>
-                <w:rFonts w:ascii="Courier New" w:hAnsi="Courier New"/>
-                <w:sz w:val="20"/>
-                <w:szCs w:val="20"/>
-              </w:rPr>
-              <w:t>decimal(6,2)</w:t>
-            </w:r>
-          </w:p>
-        </w:tc>
-        <w:tc>
-          <w:tcPr>
-            <w:tcW w:w="2000" w:type="dxa"/>
-            <w:vAlign w:val="center"/>
-          </w:tcPr>
-          <w:p>
-            <w:pPr>
-              <w:jc w:val="left"/>
-            </w:pPr>
-            <w:r>
-              <w:rPr>
-                <w:rFonts w:ascii="Courier New" w:hAnsi="Courier New"/>
-                <w:sz w:val="20"/>
-                <w:szCs w:val="20"/>
-              </w:rPr>
-              <w:t/>
-            </w:r>
-          </w:p>
-        </w:tc>
-        <w:tc>
-          <w:tcPr>
-            <w:tcW w:w="2000" w:type="dxa"/>
-            <w:vAlign w:val="center"/>
-          </w:tcPr>
-          <w:p>
-            <w:pPr>
-              <w:jc w:val="left"/>
-            </w:pPr>
-            <w:r>
-              <w:rPr>
-                <w:rFonts w:ascii="Courier New" w:hAnsi="Courier New"/>
-                <w:sz w:val="20"/>
-                <w:szCs w:val="20"/>
-              </w:rPr>
-              <w:t/>
-            </w:r>
-          </w:p>
-        </w:tc>
-      </w:tr>
-      <w:tr>
-        <w:trPr>
-          <w:trHeight w:val="500"/>
-        </w:trPr>
-        <w:tc>
-          <w:tcPr>
-            <w:tcW w:w="2000" w:type="dxa"/>
-            <w:vAlign w:val="center"/>
-          </w:tcPr>
-          <w:p>
-            <w:pPr>
-              <w:jc w:val="left"/>
-            </w:pPr>
-            <w:r>
-              <w:rPr>
-                <w:rFonts w:ascii="Courier New" w:hAnsi="Courier New"/>
-                <w:sz w:val="20"/>
-                <w:szCs w:val="20"/>
-              </w:rPr>
-              <w:t>observaciones</w:t>
-            </w:r>
-          </w:p>
-        </w:tc>
-        <w:tc>
-          <w:tcPr>
-            <w:tcW w:w="2000" w:type="dxa"/>
-            <w:vAlign w:val="center"/>
-          </w:tcPr>
-          <w:p>
-            <w:pPr>
-              <w:jc w:val="left"/>
-            </w:pPr>
-            <w:r>
-              <w:rPr>
-                <w:rFonts w:ascii="Courier New" w:hAnsi="Courier New"/>
-                <w:sz w:val="20"/>
-                <w:szCs w:val="20"/>
-              </w:rPr>
-              <w:t>varchar(100)</w:t>
-            </w:r>
-          </w:p>
-        </w:tc>
-        <w:tc>
-          <w:tcPr>
-            <w:tcW w:w="2000" w:type="dxa"/>
-            <w:vAlign w:val="center"/>
-          </w:tcPr>
-          <w:p>
-            <w:pPr>
-              <w:jc w:val="left"/>
-            </w:pPr>
-            <w:r>
-              <w:rPr>
-                <w:rFonts w:ascii="Courier New" w:hAnsi="Courier New"/>
-                <w:sz w:val="20"/>
-                <w:szCs w:val="20"/>
-              </w:rPr>
-              <w:t>null</w:t>
-            </w:r>
-          </w:p>
-        </w:tc>
-        <w:tc>
-          <w:tcPr>
-            <w:tcW w:w="2000" w:type="dxa"/>
-            <w:vAlign w:val="center"/>
-          </w:tcPr>
-          <w:p>
-            <w:pPr>
-              <w:jc w:val="left"/>
-            </w:pPr>
-            <w:r>
-              <w:rPr>
-                <w:rFonts w:ascii="Courier New" w:hAnsi="Courier New"/>
-                <w:sz w:val="20"/>
-                <w:szCs w:val="20"/>
-              </w:rPr>
-              <w:t/>
-            </w:r>
-          </w:p>
-        </w:tc>
-      </w:tr>
-      <w:tr>
-        <w:trPr>
-          <w:trHeight w:val="500"/>
-        </w:trPr>
-        <w:tc>
-          <w:tcPr>
-            <w:tcW w:w="2000" w:type="dxa"/>
-            <w:vAlign w:val="center"/>
-          </w:tcPr>
-          <w:p>
-            <w:pPr>
-              <w:jc w:val="left"/>
-            </w:pPr>
-            <w:r>
-              <w:rPr>
-                <w:rFonts w:ascii="Courier New" w:hAnsi="Courier New"/>
-                <w:sz w:val="20"/>
-                <w:szCs w:val="20"/>
-              </w:rPr>
               <w:t>estado</w:t>
             </w:r>
           </w:p>
@@ -8954,7 +8873,7 @@
         <w:pStyle w:val="Heading2"/>
       </w:pPr>
       <w:r>
-        <w:t>2.14. Table Provision</w:t>
+        <w:t>2.14. Table ComentarioProducto</w:t>
       </w:r>
     </w:p>
     <w:p>
@@ -9084,7 +9003,7 @@
                 <w:sz w:val="20"/>
                 <w:szCs w:val="20"/>
               </w:rPr>
-              <w:t>idProvision</w:t>
+              <w:t>idComentario</w:t>
             </w:r>
           </w:p>
         </w:tc>
@@ -9165,6 +9084,87 @@
                 <w:sz w:val="20"/>
                 <w:szCs w:val="20"/>
               </w:rPr>
+              <w:t>idClienteUsuario</w:t>
+            </w:r>
+          </w:p>
+        </w:tc>
+        <w:tc>
+          <w:tcPr>
+            <w:tcW w:w="2000" w:type="dxa"/>
+            <w:vAlign w:val="center"/>
+          </w:tcPr>
+          <w:p>
+            <w:pPr>
+              <w:jc w:val="left"/>
+            </w:pPr>
+            <w:r>
+              <w:rPr>
+                <w:rFonts w:ascii="Courier New" w:hAnsi="Courier New"/>
+                <w:sz w:val="20"/>
+                <w:szCs w:val="20"/>
+              </w:rPr>
+              <w:t>int</w:t>
+            </w:r>
+          </w:p>
+        </w:tc>
+        <w:tc>
+          <w:tcPr>
+            <w:tcW w:w="2000" w:type="dxa"/>
+            <w:vAlign w:val="center"/>
+          </w:tcPr>
+          <w:p>
+            <w:pPr>
+              <w:jc w:val="left"/>
+            </w:pPr>
+            <w:r>
+              <w:rPr>
+                <w:rFonts w:ascii="Courier New" w:hAnsi="Courier New"/>
+                <w:sz w:val="20"/>
+                <w:szCs w:val="20"/>
+              </w:rPr>
+              <w:t/>
+            </w:r>
+          </w:p>
+        </w:tc>
+        <w:tc>
+          <w:tcPr>
+            <w:tcW w:w="2000" w:type="dxa"/>
+            <w:vAlign w:val="center"/>
+          </w:tcPr>
+          <w:p>
+            <w:pPr>
+              <w:jc w:val="left"/>
+            </w:pPr>
+            <w:r>
+              <w:rPr>
+                <w:rFonts w:ascii="Courier New" w:hAnsi="Courier New"/>
+                <w:sz w:val="20"/>
+                <w:szCs w:val="20"/>
+              </w:rPr>
+              <w:t/>
+            </w:r>
+          </w:p>
+        </w:tc>
+      </w:tr>
+      <w:tr>
+        <w:trPr>
+          <w:trHeight w:val="500"/>
+        </w:trPr>
+        <w:tc>
+          <w:tcPr>
+            <w:tcW w:w="2000" w:type="dxa"/>
+            <w:vAlign w:val="center"/>
+          </w:tcPr>
+          <w:p>
+            <w:pPr>
+              <w:jc w:val="left"/>
+            </w:pPr>
+            <w:r>
+              <w:rPr>
+                <w:rFonts w:ascii="Courier New" w:hAnsi="Courier New"/>
+                <w:sz w:val="20"/>
+                <w:szCs w:val="20"/>
+              </w:rPr>
               <w:t>idProducto</w:t>
             </w:r>
           </w:p>
@@ -9246,107 +9246,26 @@
                 <w:sz w:val="20"/>
                 <w:szCs w:val="20"/>
               </w:rPr>
-              <w:t>cantidadProductoDisponible</w:t>
-            </w:r>
-          </w:p>
-        </w:tc>
-        <w:tc>
-          <w:tcPr>
-            <w:tcW w:w="2000" w:type="dxa"/>
-            <w:vAlign w:val="center"/>
-          </w:tcPr>
-          <w:p>
-            <w:pPr>
-              <w:jc w:val="left"/>
-            </w:pPr>
-            <w:r>
-              <w:rPr>
-                <w:rFonts w:ascii="Courier New" w:hAnsi="Courier New"/>
-                <w:sz w:val="20"/>
-                <w:szCs w:val="20"/>
-              </w:rPr>
-              <w:t>int</w:t>
-            </w:r>
-          </w:p>
-        </w:tc>
-        <w:tc>
-          <w:tcPr>
-            <w:tcW w:w="2000" w:type="dxa"/>
-            <w:vAlign w:val="center"/>
-          </w:tcPr>
-          <w:p>
-            <w:pPr>
-              <w:jc w:val="left"/>
-            </w:pPr>
-            <w:r>
-              <w:rPr>
-                <w:rFonts w:ascii="Courier New" w:hAnsi="Courier New"/>
-                <w:sz w:val="20"/>
-                <w:szCs w:val="20"/>
-              </w:rPr>
-              <w:t/>
-            </w:r>
-          </w:p>
-        </w:tc>
-        <w:tc>
-          <w:tcPr>
-            <w:tcW w:w="2000" w:type="dxa"/>
-            <w:vAlign w:val="center"/>
-          </w:tcPr>
-          <w:p>
-            <w:pPr>
-              <w:jc w:val="left"/>
-            </w:pPr>
-            <w:r>
-              <w:rPr>
-                <w:rFonts w:ascii="Courier New" w:hAnsi="Courier New"/>
-                <w:sz w:val="20"/>
-                <w:szCs w:val="20"/>
-              </w:rPr>
-              <w:t/>
-            </w:r>
-          </w:p>
-        </w:tc>
-      </w:tr>
-      <w:tr>
-        <w:trPr>
-          <w:trHeight w:val="500"/>
-        </w:trPr>
-        <w:tc>
-          <w:tcPr>
-            <w:tcW w:w="2000" w:type="dxa"/>
-            <w:vAlign w:val="center"/>
-          </w:tcPr>
-          <w:p>
-            <w:pPr>
-              <w:jc w:val="left"/>
-            </w:pPr>
-            <w:r>
-              <w:rPr>
-                <w:rFonts w:ascii="Courier New" w:hAnsi="Courier New"/>
-                <w:sz w:val="20"/>
-                <w:szCs w:val="20"/>
-              </w:rPr>
-              <w:t>cantidadProductoVendido</w:t>
-            </w:r>
-          </w:p>
-        </w:tc>
-        <w:tc>
-          <w:tcPr>
-            <w:tcW w:w="2000" w:type="dxa"/>
-            <w:vAlign w:val="center"/>
-          </w:tcPr>
-          <w:p>
-            <w:pPr>
-              <w:jc w:val="left"/>
-            </w:pPr>
-            <w:r>
-              <w:rPr>
-                <w:rFonts w:ascii="Courier New" w:hAnsi="Courier New"/>
-                <w:sz w:val="20"/>
-                <w:szCs w:val="20"/>
-              </w:rPr>
-              <w:t>int</w:t>
+              <w:t>descripcionComentario</w:t>
+            </w:r>
+          </w:p>
+        </w:tc>
+        <w:tc>
+          <w:tcPr>
+            <w:tcW w:w="2000" w:type="dxa"/>
+            <w:vAlign w:val="center"/>
+          </w:tcPr>
+          <w:p>
+            <w:pPr>
+              <w:jc w:val="left"/>
+            </w:pPr>
+            <w:r>
+              <w:rPr>
+                <w:rFonts w:ascii="Courier New" w:hAnsi="Courier New"/>
+                <w:sz w:val="20"/>
+                <w:szCs w:val="20"/>
+              </w:rPr>
+              <w:t>varchar(100)</w:t>
             </w:r>
           </w:p>
         </w:tc>
@@ -9486,7 +9405,7 @@
         <w:pStyle w:val="Heading2"/>
       </w:pPr>
       <w:r>
-        <w:t>2.15. Table ComentarioProducto</w:t>
+        <w:t>2.15. Table ClienteUsuario</w:t>
       </w:r>
     </w:p>
     <w:p>
@@ -9616,7 +9535,7 @@
                 <w:sz w:val="20"/>
                 <w:szCs w:val="20"/>
               </w:rPr>
-              <w:t>idComentario</w:t>
+              <w:t>idClienteUsuario</w:t>
             </w:r>
           </w:p>
         </w:tc>
@@ -9697,7 +9616,655 @@
                 <w:sz w:val="20"/>
                 <w:szCs w:val="20"/>
               </w:rPr>
-              <w:t>idClienteUsuario</w:t>
+              <w:t>Nombres</w:t>
+            </w:r>
+          </w:p>
+        </w:tc>
+        <w:tc>
+          <w:tcPr>
+            <w:tcW w:w="2000" w:type="dxa"/>
+            <w:vAlign w:val="center"/>
+          </w:tcPr>
+          <w:p>
+            <w:pPr>
+              <w:jc w:val="left"/>
+            </w:pPr>
+            <w:r>
+              <w:rPr>
+                <w:rFonts w:ascii="Courier New" w:hAnsi="Courier New"/>
+                <w:sz w:val="20"/>
+                <w:szCs w:val="20"/>
+              </w:rPr>
+              <w:t>varchar(50)</w:t>
+            </w:r>
+          </w:p>
+        </w:tc>
+        <w:tc>
+          <w:tcPr>
+            <w:tcW w:w="2000" w:type="dxa"/>
+            <w:vAlign w:val="center"/>
+          </w:tcPr>
+          <w:p>
+            <w:pPr>
+              <w:jc w:val="left"/>
+            </w:pPr>
+            <w:r>
+              <w:rPr>
+                <w:rFonts w:ascii="Courier New" w:hAnsi="Courier New"/>
+                <w:sz w:val="20"/>
+                <w:szCs w:val="20"/>
+              </w:rPr>
+              <w:t>null</w:t>
+            </w:r>
+          </w:p>
+        </w:tc>
+        <w:tc>
+          <w:tcPr>
+            <w:tcW w:w="2000" w:type="dxa"/>
+            <w:vAlign w:val="center"/>
+          </w:tcPr>
+          <w:p>
+            <w:pPr>
+              <w:jc w:val="left"/>
+            </w:pPr>
+            <w:r>
+              <w:rPr>
+                <w:rFonts w:ascii="Courier New" w:hAnsi="Courier New"/>
+                <w:sz w:val="20"/>
+                <w:szCs w:val="20"/>
+              </w:rPr>
+              <w:t/>
+            </w:r>
+          </w:p>
+        </w:tc>
+      </w:tr>
+      <w:tr>
+        <w:trPr>
+          <w:trHeight w:val="500"/>
+        </w:trPr>
+        <w:tc>
+          <w:tcPr>
+            <w:tcW w:w="2000" w:type="dxa"/>
+            <w:vAlign w:val="center"/>
+          </w:tcPr>
+          <w:p>
+            <w:pPr>
+              <w:jc w:val="left"/>
+            </w:pPr>
+            <w:r>
+              <w:rPr>
+                <w:rFonts w:ascii="Courier New" w:hAnsi="Courier New"/>
+                <w:sz w:val="20"/>
+                <w:szCs w:val="20"/>
+              </w:rPr>
+              <w:t>Apellidos</w:t>
+            </w:r>
+          </w:p>
+        </w:tc>
+        <w:tc>
+          <w:tcPr>
+            <w:tcW w:w="2000" w:type="dxa"/>
+            <w:vAlign w:val="center"/>
+          </w:tcPr>
+          <w:p>
+            <w:pPr>
+              <w:jc w:val="left"/>
+            </w:pPr>
+            <w:r>
+              <w:rPr>
+                <w:rFonts w:ascii="Courier New" w:hAnsi="Courier New"/>
+                <w:sz w:val="20"/>
+                <w:szCs w:val="20"/>
+              </w:rPr>
+              <w:t>varchar(50)</w:t>
+            </w:r>
+          </w:p>
+        </w:tc>
+        <w:tc>
+          <w:tcPr>
+            <w:tcW w:w="2000" w:type="dxa"/>
+            <w:vAlign w:val="center"/>
+          </w:tcPr>
+          <w:p>
+            <w:pPr>
+              <w:jc w:val="left"/>
+            </w:pPr>
+            <w:r>
+              <w:rPr>
+                <w:rFonts w:ascii="Courier New" w:hAnsi="Courier New"/>
+                <w:sz w:val="20"/>
+                <w:szCs w:val="20"/>
+              </w:rPr>
+              <w:t>null</w:t>
+            </w:r>
+          </w:p>
+        </w:tc>
+        <w:tc>
+          <w:tcPr>
+            <w:tcW w:w="2000" w:type="dxa"/>
+            <w:vAlign w:val="center"/>
+          </w:tcPr>
+          <w:p>
+            <w:pPr>
+              <w:jc w:val="left"/>
+            </w:pPr>
+            <w:r>
+              <w:rPr>
+                <w:rFonts w:ascii="Courier New" w:hAnsi="Courier New"/>
+                <w:sz w:val="20"/>
+                <w:szCs w:val="20"/>
+              </w:rPr>
+              <w:t/>
+            </w:r>
+          </w:p>
+        </w:tc>
+      </w:tr>
+      <w:tr>
+        <w:trPr>
+          <w:trHeight w:val="500"/>
+        </w:trPr>
+        <w:tc>
+          <w:tcPr>
+            <w:tcW w:w="2000" w:type="dxa"/>
+            <w:vAlign w:val="center"/>
+          </w:tcPr>
+          <w:p>
+            <w:pPr>
+              <w:jc w:val="left"/>
+            </w:pPr>
+            <w:r>
+              <w:rPr>
+                <w:rFonts w:ascii="Courier New" w:hAnsi="Courier New"/>
+                <w:sz w:val="20"/>
+                <w:szCs w:val="20"/>
+              </w:rPr>
+              <w:t>Correo</w:t>
+            </w:r>
+          </w:p>
+        </w:tc>
+        <w:tc>
+          <w:tcPr>
+            <w:tcW w:w="2000" w:type="dxa"/>
+            <w:vAlign w:val="center"/>
+          </w:tcPr>
+          <w:p>
+            <w:pPr>
+              <w:jc w:val="left"/>
+            </w:pPr>
+            <w:r>
+              <w:rPr>
+                <w:rFonts w:ascii="Courier New" w:hAnsi="Courier New"/>
+                <w:sz w:val="20"/>
+                <w:szCs w:val="20"/>
+              </w:rPr>
+              <w:t>varchar(50)</w:t>
+            </w:r>
+          </w:p>
+        </w:tc>
+        <w:tc>
+          <w:tcPr>
+            <w:tcW w:w="2000" w:type="dxa"/>
+            <w:vAlign w:val="center"/>
+          </w:tcPr>
+          <w:p>
+            <w:pPr>
+              <w:jc w:val="left"/>
+            </w:pPr>
+            <w:r>
+              <w:rPr>
+                <w:rFonts w:ascii="Courier New" w:hAnsi="Courier New"/>
+                <w:sz w:val="20"/>
+                <w:szCs w:val="20"/>
+              </w:rPr>
+              <w:t>null</w:t>
+            </w:r>
+          </w:p>
+        </w:tc>
+        <w:tc>
+          <w:tcPr>
+            <w:tcW w:w="2000" w:type="dxa"/>
+            <w:vAlign w:val="center"/>
+          </w:tcPr>
+          <w:p>
+            <w:pPr>
+              <w:jc w:val="left"/>
+            </w:pPr>
+            <w:r>
+              <w:rPr>
+                <w:rFonts w:ascii="Courier New" w:hAnsi="Courier New"/>
+                <w:sz w:val="20"/>
+                <w:szCs w:val="20"/>
+              </w:rPr>
+              <w:t/>
+            </w:r>
+          </w:p>
+        </w:tc>
+      </w:tr>
+      <w:tr>
+        <w:trPr>
+          <w:trHeight w:val="500"/>
+        </w:trPr>
+        <w:tc>
+          <w:tcPr>
+            <w:tcW w:w="2000" w:type="dxa"/>
+            <w:vAlign w:val="center"/>
+          </w:tcPr>
+          <w:p>
+            <w:pPr>
+              <w:jc w:val="left"/>
+            </w:pPr>
+            <w:r>
+              <w:rPr>
+                <w:rFonts w:ascii="Courier New" w:hAnsi="Courier New"/>
+                <w:sz w:val="20"/>
+                <w:szCs w:val="20"/>
+              </w:rPr>
+              <w:t>Usuario</w:t>
+            </w:r>
+          </w:p>
+        </w:tc>
+        <w:tc>
+          <w:tcPr>
+            <w:tcW w:w="2000" w:type="dxa"/>
+            <w:vAlign w:val="center"/>
+          </w:tcPr>
+          <w:p>
+            <w:pPr>
+              <w:jc w:val="left"/>
+            </w:pPr>
+            <w:r>
+              <w:rPr>
+                <w:rFonts w:ascii="Courier New" w:hAnsi="Courier New"/>
+                <w:sz w:val="20"/>
+                <w:szCs w:val="20"/>
+              </w:rPr>
+              <w:t>varchar(50)</w:t>
+            </w:r>
+          </w:p>
+        </w:tc>
+        <w:tc>
+          <w:tcPr>
+            <w:tcW w:w="2000" w:type="dxa"/>
+            <w:vAlign w:val="center"/>
+          </w:tcPr>
+          <w:p>
+            <w:pPr>
+              <w:jc w:val="left"/>
+            </w:pPr>
+            <w:r>
+              <w:rPr>
+                <w:rFonts w:ascii="Courier New" w:hAnsi="Courier New"/>
+                <w:sz w:val="20"/>
+                <w:szCs w:val="20"/>
+              </w:rPr>
+              <w:t>null</w:t>
+            </w:r>
+          </w:p>
+        </w:tc>
+        <w:tc>
+          <w:tcPr>
+            <w:tcW w:w="2000" w:type="dxa"/>
+            <w:vAlign w:val="center"/>
+          </w:tcPr>
+          <w:p>
+            <w:pPr>
+              <w:jc w:val="left"/>
+            </w:pPr>
+            <w:r>
+              <w:rPr>
+                <w:rFonts w:ascii="Courier New" w:hAnsi="Courier New"/>
+                <w:sz w:val="20"/>
+                <w:szCs w:val="20"/>
+              </w:rPr>
+              <w:t/>
+            </w:r>
+          </w:p>
+        </w:tc>
+      </w:tr>
+      <w:tr>
+        <w:trPr>
+          <w:trHeight w:val="500"/>
+        </w:trPr>
+        <w:tc>
+          <w:tcPr>
+            <w:tcW w:w="2000" w:type="dxa"/>
+            <w:vAlign w:val="center"/>
+          </w:tcPr>
+          <w:p>
+            <w:pPr>
+              <w:jc w:val="left"/>
+            </w:pPr>
+            <w:r>
+              <w:rPr>
+                <w:rFonts w:ascii="Courier New" w:hAnsi="Courier New"/>
+                <w:sz w:val="20"/>
+                <w:szCs w:val="20"/>
+              </w:rPr>
+              <w:t>Contraseña</w:t>
+            </w:r>
+          </w:p>
+        </w:tc>
+        <w:tc>
+          <w:tcPr>
+            <w:tcW w:w="2000" w:type="dxa"/>
+            <w:vAlign w:val="center"/>
+          </w:tcPr>
+          <w:p>
+            <w:pPr>
+              <w:jc w:val="left"/>
+            </w:pPr>
+            <w:r>
+              <w:rPr>
+                <w:rFonts w:ascii="Courier New" w:hAnsi="Courier New"/>
+                <w:sz w:val="20"/>
+                <w:szCs w:val="20"/>
+              </w:rPr>
+              <w:t>varchar(50)</w:t>
+            </w:r>
+          </w:p>
+        </w:tc>
+        <w:tc>
+          <w:tcPr>
+            <w:tcW w:w="2000" w:type="dxa"/>
+            <w:vAlign w:val="center"/>
+          </w:tcPr>
+          <w:p>
+            <w:pPr>
+              <w:jc w:val="left"/>
+            </w:pPr>
+            <w:r>
+              <w:rPr>
+                <w:rFonts w:ascii="Courier New" w:hAnsi="Courier New"/>
+                <w:sz w:val="20"/>
+                <w:szCs w:val="20"/>
+              </w:rPr>
+              <w:t>null</w:t>
+            </w:r>
+          </w:p>
+        </w:tc>
+        <w:tc>
+          <w:tcPr>
+            <w:tcW w:w="2000" w:type="dxa"/>
+            <w:vAlign w:val="center"/>
+          </w:tcPr>
+          <w:p>
+            <w:pPr>
+              <w:jc w:val="left"/>
+            </w:pPr>
+            <w:r>
+              <w:rPr>
+                <w:rFonts w:ascii="Courier New" w:hAnsi="Courier New"/>
+                <w:sz w:val="20"/>
+                <w:szCs w:val="20"/>
+              </w:rPr>
+              <w:t/>
+            </w:r>
+          </w:p>
+        </w:tc>
+      </w:tr>
+      <w:tr>
+        <w:trPr>
+          <w:trHeight w:val="500"/>
+        </w:trPr>
+        <w:tc>
+          <w:tcPr>
+            <w:tcW w:w="2000" w:type="dxa"/>
+            <w:vAlign w:val="center"/>
+          </w:tcPr>
+          <w:p>
+            <w:pPr>
+              <w:jc w:val="left"/>
+            </w:pPr>
+            <w:r>
+              <w:rPr>
+                <w:rFonts w:ascii="Courier New" w:hAnsi="Courier New"/>
+                <w:sz w:val="20"/>
+                <w:szCs w:val="20"/>
+              </w:rPr>
+              <w:t>Direccion</w:t>
+            </w:r>
+          </w:p>
+        </w:tc>
+        <w:tc>
+          <w:tcPr>
+            <w:tcW w:w="2000" w:type="dxa"/>
+            <w:vAlign w:val="center"/>
+          </w:tcPr>
+          <w:p>
+            <w:pPr>
+              <w:jc w:val="left"/>
+            </w:pPr>
+            <w:r>
+              <w:rPr>
+                <w:rFonts w:ascii="Courier New" w:hAnsi="Courier New"/>
+                <w:sz w:val="20"/>
+                <w:szCs w:val="20"/>
+              </w:rPr>
+              <w:t>varchar(50)</w:t>
+            </w:r>
+          </w:p>
+        </w:tc>
+        <w:tc>
+          <w:tcPr>
+            <w:tcW w:w="2000" w:type="dxa"/>
+            <w:vAlign w:val="center"/>
+          </w:tcPr>
+          <w:p>
+            <w:pPr>
+              <w:jc w:val="left"/>
+            </w:pPr>
+            <w:r>
+              <w:rPr>
+                <w:rFonts w:ascii="Courier New" w:hAnsi="Courier New"/>
+                <w:sz w:val="20"/>
+                <w:szCs w:val="20"/>
+              </w:rPr>
+              <w:t>null</w:t>
+            </w:r>
+          </w:p>
+        </w:tc>
+        <w:tc>
+          <w:tcPr>
+            <w:tcW w:w="2000" w:type="dxa"/>
+            <w:vAlign w:val="center"/>
+          </w:tcPr>
+          <w:p>
+            <w:pPr>
+              <w:jc w:val="left"/>
+            </w:pPr>
+            <w:r>
+              <w:rPr>
+                <w:rFonts w:ascii="Courier New" w:hAnsi="Courier New"/>
+                <w:sz w:val="20"/>
+                <w:szCs w:val="20"/>
+              </w:rPr>
+              <w:t/>
+            </w:r>
+          </w:p>
+        </w:tc>
+      </w:tr>
+      <w:tr>
+        <w:trPr>
+          <w:trHeight w:val="500"/>
+        </w:trPr>
+        <w:tc>
+          <w:tcPr>
+            <w:tcW w:w="2000" w:type="dxa"/>
+            <w:vAlign w:val="center"/>
+          </w:tcPr>
+          <w:p>
+            <w:pPr>
+              <w:jc w:val="left"/>
+            </w:pPr>
+            <w:r>
+              <w:rPr>
+                <w:rFonts w:ascii="Courier New" w:hAnsi="Courier New"/>
+                <w:sz w:val="20"/>
+                <w:szCs w:val="20"/>
+              </w:rPr>
+              <w:t>Pais</w:t>
+            </w:r>
+          </w:p>
+        </w:tc>
+        <w:tc>
+          <w:tcPr>
+            <w:tcW w:w="2000" w:type="dxa"/>
+            <w:vAlign w:val="center"/>
+          </w:tcPr>
+          <w:p>
+            <w:pPr>
+              <w:jc w:val="left"/>
+            </w:pPr>
+            <w:r>
+              <w:rPr>
+                <w:rFonts w:ascii="Courier New" w:hAnsi="Courier New"/>
+                <w:sz w:val="20"/>
+                <w:szCs w:val="20"/>
+              </w:rPr>
+              <w:t>varchar(50)</w:t>
+            </w:r>
+          </w:p>
+        </w:tc>
+        <w:tc>
+          <w:tcPr>
+            <w:tcW w:w="2000" w:type="dxa"/>
+            <w:vAlign w:val="center"/>
+          </w:tcPr>
+          <w:p>
+            <w:pPr>
+              <w:jc w:val="left"/>
+            </w:pPr>
+            <w:r>
+              <w:rPr>
+                <w:rFonts w:ascii="Courier New" w:hAnsi="Courier New"/>
+                <w:sz w:val="20"/>
+                <w:szCs w:val="20"/>
+              </w:rPr>
+              <w:t>null</w:t>
+            </w:r>
+          </w:p>
+        </w:tc>
+        <w:tc>
+          <w:tcPr>
+            <w:tcW w:w="2000" w:type="dxa"/>
+            <w:vAlign w:val="center"/>
+          </w:tcPr>
+          <w:p>
+            <w:pPr>
+              <w:jc w:val="left"/>
+            </w:pPr>
+            <w:r>
+              <w:rPr>
+                <w:rFonts w:ascii="Courier New" w:hAnsi="Courier New"/>
+                <w:sz w:val="20"/>
+                <w:szCs w:val="20"/>
+              </w:rPr>
+              <w:t/>
+            </w:r>
+          </w:p>
+        </w:tc>
+      </w:tr>
+      <w:tr>
+        <w:trPr>
+          <w:trHeight w:val="500"/>
+        </w:trPr>
+        <w:tc>
+          <w:tcPr>
+            <w:tcW w:w="2000" w:type="dxa"/>
+            <w:vAlign w:val="center"/>
+          </w:tcPr>
+          <w:p>
+            <w:pPr>
+              <w:jc w:val="left"/>
+            </w:pPr>
+            <w:r>
+              <w:rPr>
+                <w:rFonts w:ascii="Courier New" w:hAnsi="Courier New"/>
+                <w:sz w:val="20"/>
+                <w:szCs w:val="20"/>
+              </w:rPr>
+              <w:t>Provincia</w:t>
+            </w:r>
+          </w:p>
+        </w:tc>
+        <w:tc>
+          <w:tcPr>
+            <w:tcW w:w="2000" w:type="dxa"/>
+            <w:vAlign w:val="center"/>
+          </w:tcPr>
+          <w:p>
+            <w:pPr>
+              <w:jc w:val="left"/>
+            </w:pPr>
+            <w:r>
+              <w:rPr>
+                <w:rFonts w:ascii="Courier New" w:hAnsi="Courier New"/>
+                <w:sz w:val="20"/>
+                <w:szCs w:val="20"/>
+              </w:rPr>
+              <w:t>varchar(50)</w:t>
+            </w:r>
+          </w:p>
+        </w:tc>
+        <w:tc>
+          <w:tcPr>
+            <w:tcW w:w="2000" w:type="dxa"/>
+            <w:vAlign w:val="center"/>
+          </w:tcPr>
+          <w:p>
+            <w:pPr>
+              <w:jc w:val="left"/>
+            </w:pPr>
+            <w:r>
+              <w:rPr>
+                <w:rFonts w:ascii="Courier New" w:hAnsi="Courier New"/>
+                <w:sz w:val="20"/>
+                <w:szCs w:val="20"/>
+              </w:rPr>
+              <w:t>null</w:t>
+            </w:r>
+          </w:p>
+        </w:tc>
+        <w:tc>
+          <w:tcPr>
+            <w:tcW w:w="2000" w:type="dxa"/>
+            <w:vAlign w:val="center"/>
+          </w:tcPr>
+          <w:p>
+            <w:pPr>
+              <w:jc w:val="left"/>
+            </w:pPr>
+            <w:r>
+              <w:rPr>
+                <w:rFonts w:ascii="Courier New" w:hAnsi="Courier New"/>
+                <w:sz w:val="20"/>
+                <w:szCs w:val="20"/>
+              </w:rPr>
+              <w:t/>
+            </w:r>
+          </w:p>
+        </w:tc>
+      </w:tr>
+      <w:tr>
+        <w:trPr>
+          <w:trHeight w:val="500"/>
+        </w:trPr>
+        <w:tc>
+          <w:tcPr>
+            <w:tcW w:w="2000" w:type="dxa"/>
+            <w:vAlign w:val="center"/>
+          </w:tcPr>
+          <w:p>
+            <w:pPr>
+              <w:jc w:val="left"/>
+            </w:pPr>
+            <w:r>
+              <w:rPr>
+                <w:rFonts w:ascii="Courier New" w:hAnsi="Courier New"/>
+                <w:sz w:val="20"/>
+                <w:szCs w:val="20"/>
+              </w:rPr>
+              <w:t>Zip</w:t>
             </w:r>
           </w:p>
         </w:tc>
@@ -9735,50 +10302,131 @@
                 <w:sz w:val="20"/>
                 <w:szCs w:val="20"/>
               </w:rPr>
-              <w:t/>
-            </w:r>
-          </w:p>
-        </w:tc>
-        <w:tc>
-          <w:tcPr>
-            <w:tcW w:w="2000" w:type="dxa"/>
-            <w:vAlign w:val="center"/>
-          </w:tcPr>
-          <w:p>
-            <w:pPr>
-              <w:jc w:val="left"/>
-            </w:pPr>
-            <w:r>
-              <w:rPr>
-                <w:rFonts w:ascii="Courier New" w:hAnsi="Courier New"/>
-                <w:sz w:val="20"/>
-                <w:szCs w:val="20"/>
-              </w:rPr>
-              <w:t/>
-            </w:r>
-          </w:p>
-        </w:tc>
-      </w:tr>
-      <w:tr>
-        <w:trPr>
-          <w:trHeight w:val="500"/>
-        </w:trPr>
-        <w:tc>
-          <w:tcPr>
-            <w:tcW w:w="2000" w:type="dxa"/>
-            <w:vAlign w:val="center"/>
-          </w:tcPr>
-          <w:p>
-            <w:pPr>
-              <w:jc w:val="left"/>
-            </w:pPr>
-            <w:r>
-              <w:rPr>
-                <w:rFonts w:ascii="Courier New" w:hAnsi="Courier New"/>
-                <w:sz w:val="20"/>
-                <w:szCs w:val="20"/>
-              </w:rPr>
-              <w:t>idProducto</w:t>
+              <w:t>null</w:t>
+            </w:r>
+          </w:p>
+        </w:tc>
+        <w:tc>
+          <w:tcPr>
+            <w:tcW w:w="2000" w:type="dxa"/>
+            <w:vAlign w:val="center"/>
+          </w:tcPr>
+          <w:p>
+            <w:pPr>
+              <w:jc w:val="left"/>
+            </w:pPr>
+            <w:r>
+              <w:rPr>
+                <w:rFonts w:ascii="Courier New" w:hAnsi="Courier New"/>
+                <w:sz w:val="20"/>
+                <w:szCs w:val="20"/>
+              </w:rPr>
+              <w:t/>
+            </w:r>
+          </w:p>
+        </w:tc>
+      </w:tr>
+      <w:tr>
+        <w:trPr>
+          <w:trHeight w:val="500"/>
+        </w:trPr>
+        <w:tc>
+          <w:tcPr>
+            <w:tcW w:w="2000" w:type="dxa"/>
+            <w:vAlign w:val="center"/>
+          </w:tcPr>
+          <w:p>
+            <w:pPr>
+              <w:jc w:val="left"/>
+            </w:pPr>
+            <w:r>
+              <w:rPr>
+                <w:rFonts w:ascii="Courier New" w:hAnsi="Courier New"/>
+                <w:sz w:val="20"/>
+                <w:szCs w:val="20"/>
+              </w:rPr>
+              <w:t>Profile_img</w:t>
+            </w:r>
+          </w:p>
+        </w:tc>
+        <w:tc>
+          <w:tcPr>
+            <w:tcW w:w="2000" w:type="dxa"/>
+            <w:vAlign w:val="center"/>
+          </w:tcPr>
+          <w:p>
+            <w:pPr>
+              <w:jc w:val="left"/>
+            </w:pPr>
+            <w:r>
+              <w:rPr>
+                <w:rFonts w:ascii="Courier New" w:hAnsi="Courier New"/>
+                <w:sz w:val="20"/>
+                <w:szCs w:val="20"/>
+              </w:rPr>
+              <w:t>varbinary(max)</w:t>
+            </w:r>
+          </w:p>
+        </w:tc>
+        <w:tc>
+          <w:tcPr>
+            <w:tcW w:w="2000" w:type="dxa"/>
+            <w:vAlign w:val="center"/>
+          </w:tcPr>
+          <w:p>
+            <w:pPr>
+              <w:jc w:val="left"/>
+            </w:pPr>
+            <w:r>
+              <w:rPr>
+                <w:rFonts w:ascii="Courier New" w:hAnsi="Courier New"/>
+                <w:sz w:val="20"/>
+                <w:szCs w:val="20"/>
+              </w:rPr>
+              <w:t>null</w:t>
+            </w:r>
+          </w:p>
+        </w:tc>
+        <w:tc>
+          <w:tcPr>
+            <w:tcW w:w="2000" w:type="dxa"/>
+            <w:vAlign w:val="center"/>
+          </w:tcPr>
+          <w:p>
+            <w:pPr>
+              <w:jc w:val="left"/>
+            </w:pPr>
+            <w:r>
+              <w:rPr>
+                <w:rFonts w:ascii="Courier New" w:hAnsi="Courier New"/>
+                <w:sz w:val="20"/>
+                <w:szCs w:val="20"/>
+              </w:rPr>
+              <w:t/>
+            </w:r>
+          </w:p>
+        </w:tc>
+      </w:tr>
+      <w:tr>
+        <w:trPr>
+          <w:trHeight w:val="500"/>
+        </w:trPr>
+        <w:tc>
+          <w:tcPr>
+            <w:tcW w:w="2000" w:type="dxa"/>
+            <w:vAlign w:val="center"/>
+          </w:tcPr>
+          <w:p>
+            <w:pPr>
+              <w:jc w:val="left"/>
+            </w:pPr>
+            <w:r>
+              <w:rPr>
+                <w:rFonts w:ascii="Courier New" w:hAnsi="Courier New"/>
+                <w:sz w:val="20"/>
+                <w:szCs w:val="20"/>
+              </w:rPr>
+              <w:t>estado</w:t>
             </w:r>
           </w:p>
         </w:tc>
@@ -9816,169 +10464,7 @@
                 <w:sz w:val="20"/>
                 <w:szCs w:val="20"/>
               </w:rPr>
-              <w:t/>
-            </w:r>
-          </w:p>
-        </w:tc>
-        <w:tc>
-          <w:tcPr>
-            <w:tcW w:w="2000" w:type="dxa"/>
-            <w:vAlign w:val="center"/>
-          </w:tcPr>
-          <w:p>
-            <w:pPr>
-              <w:jc w:val="left"/>
-            </w:pPr>
-            <w:r>
-              <w:rPr>
-                <w:rFonts w:ascii="Courier New" w:hAnsi="Courier New"/>
-                <w:sz w:val="20"/>
-                <w:szCs w:val="20"/>
-              </w:rPr>
-              <w:t/>
-            </w:r>
-          </w:p>
-        </w:tc>
-      </w:tr>
-      <w:tr>
-        <w:trPr>
-          <w:trHeight w:val="500"/>
-        </w:trPr>
-        <w:tc>
-          <w:tcPr>
-            <w:tcW w:w="2000" w:type="dxa"/>
-            <w:vAlign w:val="center"/>
-          </w:tcPr>
-          <w:p>
-            <w:pPr>
-              <w:jc w:val="left"/>
-            </w:pPr>
-            <w:r>
-              <w:rPr>
-                <w:rFonts w:ascii="Courier New" w:hAnsi="Courier New"/>
-                <w:sz w:val="20"/>
-                <w:szCs w:val="20"/>
-              </w:rPr>
-              <w:t>descripcionComentario</w:t>
-            </w:r>
-          </w:p>
-        </w:tc>
-        <w:tc>
-          <w:tcPr>
-            <w:tcW w:w="2000" w:type="dxa"/>
-            <w:vAlign w:val="center"/>
-          </w:tcPr>
-          <w:p>
-            <w:pPr>
-              <w:jc w:val="left"/>
-            </w:pPr>
-            <w:r>
-              <w:rPr>
-                <w:rFonts w:ascii="Courier New" w:hAnsi="Courier New"/>
-                <w:sz w:val="20"/>
-                <w:szCs w:val="20"/>
-              </w:rPr>
-              <w:t>varchar(100)</w:t>
-            </w:r>
-          </w:p>
-        </w:tc>
-        <w:tc>
-          <w:tcPr>
-            <w:tcW w:w="2000" w:type="dxa"/>
-            <w:vAlign w:val="center"/>
-          </w:tcPr>
-          <w:p>
-            <w:pPr>
-              <w:jc w:val="left"/>
-            </w:pPr>
-            <w:r>
-              <w:rPr>
-                <w:rFonts w:ascii="Courier New" w:hAnsi="Courier New"/>
-                <w:sz w:val="20"/>
-                <w:szCs w:val="20"/>
-              </w:rPr>
-              <w:t/>
-            </w:r>
-          </w:p>
-        </w:tc>
-        <w:tc>
-          <w:tcPr>
-            <w:tcW w:w="2000" w:type="dxa"/>
-            <w:vAlign w:val="center"/>
-          </w:tcPr>
-          <w:p>
-            <w:pPr>
-              <w:jc w:val="left"/>
-            </w:pPr>
-            <w:r>
-              <w:rPr>
-                <w:rFonts w:ascii="Courier New" w:hAnsi="Courier New"/>
-                <w:sz w:val="20"/>
-                <w:szCs w:val="20"/>
-              </w:rPr>
-              <w:t/>
-            </w:r>
-          </w:p>
-        </w:tc>
-      </w:tr>
-      <w:tr>
-        <w:trPr>
-          <w:trHeight w:val="500"/>
-        </w:trPr>
-        <w:tc>
-          <w:tcPr>
-            <w:tcW w:w="2000" w:type="dxa"/>
-            <w:vAlign w:val="center"/>
-          </w:tcPr>
-          <w:p>
-            <w:pPr>
-              <w:jc w:val="left"/>
-            </w:pPr>
-            <w:r>
-              <w:rPr>
-                <w:rFonts w:ascii="Courier New" w:hAnsi="Courier New"/>
-                <w:sz w:val="20"/>
-                <w:szCs w:val="20"/>
-              </w:rPr>
-              <w:t>estado</w:t>
-            </w:r>
-          </w:p>
-        </w:tc>
-        <w:tc>
-          <w:tcPr>
-            <w:tcW w:w="2000" w:type="dxa"/>
-            <w:vAlign w:val="center"/>
-          </w:tcPr>
-          <w:p>
-            <w:pPr>
-              <w:jc w:val="left"/>
-            </w:pPr>
-            <w:r>
-              <w:rPr>
-                <w:rFonts w:ascii="Courier New" w:hAnsi="Courier New"/>
-                <w:sz w:val="20"/>
-                <w:szCs w:val="20"/>
-              </w:rPr>
-              <w:t>bit</w:t>
-            </w:r>
-          </w:p>
-        </w:tc>
-        <w:tc>
-          <w:tcPr>
-            <w:tcW w:w="2000" w:type="dxa"/>
-            <w:vAlign w:val="center"/>
-          </w:tcPr>
-          <w:p>
-            <w:pPr>
-              <w:jc w:val="left"/>
-            </w:pPr>
-            <w:r>
-              <w:rPr>
-                <w:rFonts w:ascii="Courier New" w:hAnsi="Courier New"/>
-                <w:sz w:val="20"/>
-                <w:szCs w:val="20"/>
-              </w:rPr>
-              <w:t/>
+              <w:t>null</w:t>
             </w:r>
           </w:p>
         </w:tc>
@@ -10018,7 +10504,7 @@
         <w:pStyle w:val="Heading2"/>
       </w:pPr>
       <w:r>
-        <w:t>2.16. Table ClienteUsuario</w:t>
+        <w:t>2.16. Table VentaOnline</w:t>
       </w:r>
     </w:p>
     <w:p>
@@ -10148,6 +10634,87 @@
                 <w:sz w:val="20"/>
                 <w:szCs w:val="20"/>
               </w:rPr>
+              <w:t>idVentaOnline</w:t>
+            </w:r>
+          </w:p>
+        </w:tc>
+        <w:tc>
+          <w:tcPr>
+            <w:tcW w:w="2000" w:type="dxa"/>
+            <w:vAlign w:val="center"/>
+          </w:tcPr>
+          <w:p>
+            <w:pPr>
+              <w:jc w:val="left"/>
+            </w:pPr>
+            <w:r>
+              <w:rPr>
+                <w:rFonts w:ascii="Courier New" w:hAnsi="Courier New"/>
+                <w:sz w:val="20"/>
+                <w:szCs w:val="20"/>
+              </w:rPr>
+              <w:t>int</w:t>
+            </w:r>
+          </w:p>
+        </w:tc>
+        <w:tc>
+          <w:tcPr>
+            <w:tcW w:w="2000" w:type="dxa"/>
+            <w:vAlign w:val="center"/>
+          </w:tcPr>
+          <w:p>
+            <w:pPr>
+              <w:jc w:val="left"/>
+            </w:pPr>
+            <w:r>
+              <w:rPr>
+                <w:rFonts w:ascii="Courier New" w:hAnsi="Courier New"/>
+                <w:sz w:val="20"/>
+                <w:szCs w:val="20"/>
+              </w:rPr>
+              <w:t>PK</w:t>
+            </w:r>
+          </w:p>
+        </w:tc>
+        <w:tc>
+          <w:tcPr>
+            <w:tcW w:w="2000" w:type="dxa"/>
+            <w:vAlign w:val="center"/>
+          </w:tcPr>
+          <w:p>
+            <w:pPr>
+              <w:jc w:val="left"/>
+            </w:pPr>
+            <w:r>
+              <w:rPr>
+                <w:rFonts w:ascii="Courier New" w:hAnsi="Courier New"/>
+                <w:sz w:val="20"/>
+                <w:szCs w:val="20"/>
+              </w:rPr>
+              <w:t/>
+            </w:r>
+          </w:p>
+        </w:tc>
+      </w:tr>
+      <w:tr>
+        <w:trPr>
+          <w:trHeight w:val="500"/>
+        </w:trPr>
+        <w:tc>
+          <w:tcPr>
+            <w:tcW w:w="2000" w:type="dxa"/>
+            <w:vAlign w:val="center"/>
+          </w:tcPr>
+          <w:p>
+            <w:pPr>
+              <w:jc w:val="left"/>
+            </w:pPr>
+            <w:r>
+              <w:rPr>
+                <w:rFonts w:ascii="Courier New" w:hAnsi="Courier New"/>
+                <w:sz w:val="20"/>
+                <w:szCs w:val="20"/>
+              </w:rPr>
               <w:t>idClienteUsuario</w:t>
             </w:r>
           </w:p>
@@ -10186,817 +10753,169 @@
                 <w:sz w:val="20"/>
                 <w:szCs w:val="20"/>
               </w:rPr>
-              <w:t>PK</w:t>
-            </w:r>
-          </w:p>
-        </w:tc>
-        <w:tc>
-          <w:tcPr>
-            <w:tcW w:w="2000" w:type="dxa"/>
-            <w:vAlign w:val="center"/>
-          </w:tcPr>
-          <w:p>
-            <w:pPr>
-              <w:jc w:val="left"/>
-            </w:pPr>
-            <w:r>
-              <w:rPr>
-                <w:rFonts w:ascii="Courier New" w:hAnsi="Courier New"/>
-                <w:sz w:val="20"/>
-                <w:szCs w:val="20"/>
-              </w:rPr>
-              <w:t/>
-            </w:r>
-          </w:p>
-        </w:tc>
-      </w:tr>
-      <w:tr>
-        <w:trPr>
-          <w:trHeight w:val="500"/>
-        </w:trPr>
-        <w:tc>
-          <w:tcPr>
-            <w:tcW w:w="2000" w:type="dxa"/>
-            <w:vAlign w:val="center"/>
-          </w:tcPr>
-          <w:p>
-            <w:pPr>
-              <w:jc w:val="left"/>
-            </w:pPr>
-            <w:r>
-              <w:rPr>
-                <w:rFonts w:ascii="Courier New" w:hAnsi="Courier New"/>
-                <w:sz w:val="20"/>
-                <w:szCs w:val="20"/>
-              </w:rPr>
-              <w:t>Nombres</w:t>
-            </w:r>
-          </w:p>
-        </w:tc>
-        <w:tc>
-          <w:tcPr>
-            <w:tcW w:w="2000" w:type="dxa"/>
-            <w:vAlign w:val="center"/>
-          </w:tcPr>
-          <w:p>
-            <w:pPr>
-              <w:jc w:val="left"/>
-            </w:pPr>
-            <w:r>
-              <w:rPr>
-                <w:rFonts w:ascii="Courier New" w:hAnsi="Courier New"/>
-                <w:sz w:val="20"/>
-                <w:szCs w:val="20"/>
-              </w:rPr>
-              <w:t>varchar(50)</w:t>
-            </w:r>
-          </w:p>
-        </w:tc>
-        <w:tc>
-          <w:tcPr>
-            <w:tcW w:w="2000" w:type="dxa"/>
-            <w:vAlign w:val="center"/>
-          </w:tcPr>
-          <w:p>
-            <w:pPr>
-              <w:jc w:val="left"/>
-            </w:pPr>
-            <w:r>
-              <w:rPr>
-                <w:rFonts w:ascii="Courier New" w:hAnsi="Courier New"/>
-                <w:sz w:val="20"/>
-                <w:szCs w:val="20"/>
-              </w:rPr>
-              <w:t>null</w:t>
-            </w:r>
-          </w:p>
-        </w:tc>
-        <w:tc>
-          <w:tcPr>
-            <w:tcW w:w="2000" w:type="dxa"/>
-            <w:vAlign w:val="center"/>
-          </w:tcPr>
-          <w:p>
-            <w:pPr>
-              <w:jc w:val="left"/>
-            </w:pPr>
-            <w:r>
-              <w:rPr>
-                <w:rFonts w:ascii="Courier New" w:hAnsi="Courier New"/>
-                <w:sz w:val="20"/>
-                <w:szCs w:val="20"/>
-              </w:rPr>
-              <w:t/>
-            </w:r>
-          </w:p>
-        </w:tc>
-      </w:tr>
-      <w:tr>
-        <w:trPr>
-          <w:trHeight w:val="500"/>
-        </w:trPr>
-        <w:tc>
-          <w:tcPr>
-            <w:tcW w:w="2000" w:type="dxa"/>
-            <w:vAlign w:val="center"/>
-          </w:tcPr>
-          <w:p>
-            <w:pPr>
-              <w:jc w:val="left"/>
-            </w:pPr>
-            <w:r>
-              <w:rPr>
-                <w:rFonts w:ascii="Courier New" w:hAnsi="Courier New"/>
-                <w:sz w:val="20"/>
-                <w:szCs w:val="20"/>
-              </w:rPr>
-              <w:t>Apellidos</w:t>
-            </w:r>
-          </w:p>
-        </w:tc>
-        <w:tc>
-          <w:tcPr>
-            <w:tcW w:w="2000" w:type="dxa"/>
-            <w:vAlign w:val="center"/>
-          </w:tcPr>
-          <w:p>
-            <w:pPr>
-              <w:jc w:val="left"/>
-            </w:pPr>
-            <w:r>
-              <w:rPr>
-                <w:rFonts w:ascii="Courier New" w:hAnsi="Courier New"/>
-                <w:sz w:val="20"/>
-                <w:szCs w:val="20"/>
-              </w:rPr>
-              <w:t>varchar(50)</w:t>
-            </w:r>
-          </w:p>
-        </w:tc>
-        <w:tc>
-          <w:tcPr>
-            <w:tcW w:w="2000" w:type="dxa"/>
-            <w:vAlign w:val="center"/>
-          </w:tcPr>
-          <w:p>
-            <w:pPr>
-              <w:jc w:val="left"/>
-            </w:pPr>
-            <w:r>
-              <w:rPr>
-                <w:rFonts w:ascii="Courier New" w:hAnsi="Courier New"/>
-                <w:sz w:val="20"/>
-                <w:szCs w:val="20"/>
-              </w:rPr>
-              <w:t>null</w:t>
-            </w:r>
-          </w:p>
-        </w:tc>
-        <w:tc>
-          <w:tcPr>
-            <w:tcW w:w="2000" w:type="dxa"/>
-            <w:vAlign w:val="center"/>
-          </w:tcPr>
-          <w:p>
-            <w:pPr>
-              <w:jc w:val="left"/>
-            </w:pPr>
-            <w:r>
-              <w:rPr>
-                <w:rFonts w:ascii="Courier New" w:hAnsi="Courier New"/>
-                <w:sz w:val="20"/>
-                <w:szCs w:val="20"/>
-              </w:rPr>
-              <w:t/>
-            </w:r>
-          </w:p>
-        </w:tc>
-      </w:tr>
-      <w:tr>
-        <w:trPr>
-          <w:trHeight w:val="500"/>
-        </w:trPr>
-        <w:tc>
-          <w:tcPr>
-            <w:tcW w:w="2000" w:type="dxa"/>
-            <w:vAlign w:val="center"/>
-          </w:tcPr>
-          <w:p>
-            <w:pPr>
-              <w:jc w:val="left"/>
-            </w:pPr>
-            <w:r>
-              <w:rPr>
-                <w:rFonts w:ascii="Courier New" w:hAnsi="Courier New"/>
-                <w:sz w:val="20"/>
-                <w:szCs w:val="20"/>
-              </w:rPr>
-              <w:t>Correo</w:t>
-            </w:r>
-          </w:p>
-        </w:tc>
-        <w:tc>
-          <w:tcPr>
-            <w:tcW w:w="2000" w:type="dxa"/>
-            <w:vAlign w:val="center"/>
-          </w:tcPr>
-          <w:p>
-            <w:pPr>
-              <w:jc w:val="left"/>
-            </w:pPr>
-            <w:r>
-              <w:rPr>
-                <w:rFonts w:ascii="Courier New" w:hAnsi="Courier New"/>
-                <w:sz w:val="20"/>
-                <w:szCs w:val="20"/>
-              </w:rPr>
-              <w:t>varchar(50)</w:t>
-            </w:r>
-          </w:p>
-        </w:tc>
-        <w:tc>
-          <w:tcPr>
-            <w:tcW w:w="2000" w:type="dxa"/>
-            <w:vAlign w:val="center"/>
-          </w:tcPr>
-          <w:p>
-            <w:pPr>
-              <w:jc w:val="left"/>
-            </w:pPr>
-            <w:r>
-              <w:rPr>
-                <w:rFonts w:ascii="Courier New" w:hAnsi="Courier New"/>
-                <w:sz w:val="20"/>
-                <w:szCs w:val="20"/>
-              </w:rPr>
-              <w:t>null</w:t>
-            </w:r>
-          </w:p>
-        </w:tc>
-        <w:tc>
-          <w:tcPr>
-            <w:tcW w:w="2000" w:type="dxa"/>
-            <w:vAlign w:val="center"/>
-          </w:tcPr>
-          <w:p>
-            <w:pPr>
-              <w:jc w:val="left"/>
-            </w:pPr>
-            <w:r>
-              <w:rPr>
-                <w:rFonts w:ascii="Courier New" w:hAnsi="Courier New"/>
-                <w:sz w:val="20"/>
-                <w:szCs w:val="20"/>
-              </w:rPr>
-              <w:t/>
-            </w:r>
-          </w:p>
-        </w:tc>
-      </w:tr>
-      <w:tr>
-        <w:trPr>
-          <w:trHeight w:val="500"/>
-        </w:trPr>
-        <w:tc>
-          <w:tcPr>
-            <w:tcW w:w="2000" w:type="dxa"/>
-            <w:vAlign w:val="center"/>
-          </w:tcPr>
-          <w:p>
-            <w:pPr>
-              <w:jc w:val="left"/>
-            </w:pPr>
-            <w:r>
-              <w:rPr>
-                <w:rFonts w:ascii="Courier New" w:hAnsi="Courier New"/>
-                <w:sz w:val="20"/>
-                <w:szCs w:val="20"/>
-              </w:rPr>
-              <w:t>Usuario</w:t>
-            </w:r>
-          </w:p>
-        </w:tc>
-        <w:tc>
-          <w:tcPr>
-            <w:tcW w:w="2000" w:type="dxa"/>
-            <w:vAlign w:val="center"/>
-          </w:tcPr>
-          <w:p>
-            <w:pPr>
-              <w:jc w:val="left"/>
-            </w:pPr>
-            <w:r>
-              <w:rPr>
-                <w:rFonts w:ascii="Courier New" w:hAnsi="Courier New"/>
-                <w:sz w:val="20"/>
-                <w:szCs w:val="20"/>
-              </w:rPr>
-              <w:t>varchar(50)</w:t>
-            </w:r>
-          </w:p>
-        </w:tc>
-        <w:tc>
-          <w:tcPr>
-            <w:tcW w:w="2000" w:type="dxa"/>
-            <w:vAlign w:val="center"/>
-          </w:tcPr>
-          <w:p>
-            <w:pPr>
-              <w:jc w:val="left"/>
-            </w:pPr>
-            <w:r>
-              <w:rPr>
-                <w:rFonts w:ascii="Courier New" w:hAnsi="Courier New"/>
-                <w:sz w:val="20"/>
-                <w:szCs w:val="20"/>
-              </w:rPr>
-              <w:t>null</w:t>
-            </w:r>
-          </w:p>
-        </w:tc>
-        <w:tc>
-          <w:tcPr>
-            <w:tcW w:w="2000" w:type="dxa"/>
-            <w:vAlign w:val="center"/>
-          </w:tcPr>
-          <w:p>
-            <w:pPr>
-              <w:jc w:val="left"/>
-            </w:pPr>
-            <w:r>
-              <w:rPr>
-                <w:rFonts w:ascii="Courier New" w:hAnsi="Courier New"/>
-                <w:sz w:val="20"/>
-                <w:szCs w:val="20"/>
-              </w:rPr>
-              <w:t/>
-            </w:r>
-          </w:p>
-        </w:tc>
-      </w:tr>
-      <w:tr>
-        <w:trPr>
-          <w:trHeight w:val="500"/>
-        </w:trPr>
-        <w:tc>
-          <w:tcPr>
-            <w:tcW w:w="2000" w:type="dxa"/>
-            <w:vAlign w:val="center"/>
-          </w:tcPr>
-          <w:p>
-            <w:pPr>
-              <w:jc w:val="left"/>
-            </w:pPr>
-            <w:r>
-              <w:rPr>
-                <w:rFonts w:ascii="Courier New" w:hAnsi="Courier New"/>
-                <w:sz w:val="20"/>
-                <w:szCs w:val="20"/>
-              </w:rPr>
-              <w:t>Contraseña</w:t>
-            </w:r>
-          </w:p>
-        </w:tc>
-        <w:tc>
-          <w:tcPr>
-            <w:tcW w:w="2000" w:type="dxa"/>
-            <w:vAlign w:val="center"/>
-          </w:tcPr>
-          <w:p>
-            <w:pPr>
-              <w:jc w:val="left"/>
-            </w:pPr>
-            <w:r>
-              <w:rPr>
-                <w:rFonts w:ascii="Courier New" w:hAnsi="Courier New"/>
-                <w:sz w:val="20"/>
-                <w:szCs w:val="20"/>
-              </w:rPr>
-              <w:t>varchar(50)</w:t>
-            </w:r>
-          </w:p>
-        </w:tc>
-        <w:tc>
-          <w:tcPr>
-            <w:tcW w:w="2000" w:type="dxa"/>
-            <w:vAlign w:val="center"/>
-          </w:tcPr>
-          <w:p>
-            <w:pPr>
-              <w:jc w:val="left"/>
-            </w:pPr>
-            <w:r>
-              <w:rPr>
-                <w:rFonts w:ascii="Courier New" w:hAnsi="Courier New"/>
-                <w:sz w:val="20"/>
-                <w:szCs w:val="20"/>
-              </w:rPr>
-              <w:t>null</w:t>
-            </w:r>
-          </w:p>
-        </w:tc>
-        <w:tc>
-          <w:tcPr>
-            <w:tcW w:w="2000" w:type="dxa"/>
-            <w:vAlign w:val="center"/>
-          </w:tcPr>
-          <w:p>
-            <w:pPr>
-              <w:jc w:val="left"/>
-            </w:pPr>
-            <w:r>
-              <w:rPr>
-                <w:rFonts w:ascii="Courier New" w:hAnsi="Courier New"/>
-                <w:sz w:val="20"/>
-                <w:szCs w:val="20"/>
-              </w:rPr>
-              <w:t/>
-            </w:r>
-          </w:p>
-        </w:tc>
-      </w:tr>
-      <w:tr>
-        <w:trPr>
-          <w:trHeight w:val="500"/>
-        </w:trPr>
-        <w:tc>
-          <w:tcPr>
-            <w:tcW w:w="2000" w:type="dxa"/>
-            <w:vAlign w:val="center"/>
-          </w:tcPr>
-          <w:p>
-            <w:pPr>
-              <w:jc w:val="left"/>
-            </w:pPr>
-            <w:r>
-              <w:rPr>
-                <w:rFonts w:ascii="Courier New" w:hAnsi="Courier New"/>
-                <w:sz w:val="20"/>
-                <w:szCs w:val="20"/>
-              </w:rPr>
-              <w:t>Direccion</w:t>
-            </w:r>
-          </w:p>
-        </w:tc>
-        <w:tc>
-          <w:tcPr>
-            <w:tcW w:w="2000" w:type="dxa"/>
-            <w:vAlign w:val="center"/>
-          </w:tcPr>
-          <w:p>
-            <w:pPr>
-              <w:jc w:val="left"/>
-            </w:pPr>
-            <w:r>
-              <w:rPr>
-                <w:rFonts w:ascii="Courier New" w:hAnsi="Courier New"/>
-                <w:sz w:val="20"/>
-                <w:szCs w:val="20"/>
-              </w:rPr>
-              <w:t>varchar(50)</w:t>
-            </w:r>
-          </w:p>
-        </w:tc>
-        <w:tc>
-          <w:tcPr>
-            <w:tcW w:w="2000" w:type="dxa"/>
-            <w:vAlign w:val="center"/>
-          </w:tcPr>
-          <w:p>
-            <w:pPr>
-              <w:jc w:val="left"/>
-            </w:pPr>
-            <w:r>
-              <w:rPr>
-                <w:rFonts w:ascii="Courier New" w:hAnsi="Courier New"/>
-                <w:sz w:val="20"/>
-                <w:szCs w:val="20"/>
-              </w:rPr>
-              <w:t>null</w:t>
-            </w:r>
-          </w:p>
-        </w:tc>
-        <w:tc>
-          <w:tcPr>
-            <w:tcW w:w="2000" w:type="dxa"/>
-            <w:vAlign w:val="center"/>
-          </w:tcPr>
-          <w:p>
-            <w:pPr>
-              <w:jc w:val="left"/>
-            </w:pPr>
-            <w:r>
-              <w:rPr>
-                <w:rFonts w:ascii="Courier New" w:hAnsi="Courier New"/>
-                <w:sz w:val="20"/>
-                <w:szCs w:val="20"/>
-              </w:rPr>
-              <w:t/>
-            </w:r>
-          </w:p>
-        </w:tc>
-      </w:tr>
-      <w:tr>
-        <w:trPr>
-          <w:trHeight w:val="500"/>
-        </w:trPr>
-        <w:tc>
-          <w:tcPr>
-            <w:tcW w:w="2000" w:type="dxa"/>
-            <w:vAlign w:val="center"/>
-          </w:tcPr>
-          <w:p>
-            <w:pPr>
-              <w:jc w:val="left"/>
-            </w:pPr>
-            <w:r>
-              <w:rPr>
-                <w:rFonts w:ascii="Courier New" w:hAnsi="Courier New"/>
-                <w:sz w:val="20"/>
-                <w:szCs w:val="20"/>
-              </w:rPr>
-              <w:t>Pais</w:t>
-            </w:r>
-          </w:p>
-        </w:tc>
-        <w:tc>
-          <w:tcPr>
-            <w:tcW w:w="2000" w:type="dxa"/>
-            <w:vAlign w:val="center"/>
-          </w:tcPr>
-          <w:p>
-            <w:pPr>
-              <w:jc w:val="left"/>
-            </w:pPr>
-            <w:r>
-              <w:rPr>
-                <w:rFonts w:ascii="Courier New" w:hAnsi="Courier New"/>
-                <w:sz w:val="20"/>
-                <w:szCs w:val="20"/>
-              </w:rPr>
-              <w:t>varchar(50)</w:t>
-            </w:r>
-          </w:p>
-        </w:tc>
-        <w:tc>
-          <w:tcPr>
-            <w:tcW w:w="2000" w:type="dxa"/>
-            <w:vAlign w:val="center"/>
-          </w:tcPr>
-          <w:p>
-            <w:pPr>
-              <w:jc w:val="left"/>
-            </w:pPr>
-            <w:r>
-              <w:rPr>
-                <w:rFonts w:ascii="Courier New" w:hAnsi="Courier New"/>
-                <w:sz w:val="20"/>
-                <w:szCs w:val="20"/>
-              </w:rPr>
-              <w:t>null</w:t>
-            </w:r>
-          </w:p>
-        </w:tc>
-        <w:tc>
-          <w:tcPr>
-            <w:tcW w:w="2000" w:type="dxa"/>
-            <w:vAlign w:val="center"/>
-          </w:tcPr>
-          <w:p>
-            <w:pPr>
-              <w:jc w:val="left"/>
-            </w:pPr>
-            <w:r>
-              <w:rPr>
-                <w:rFonts w:ascii="Courier New" w:hAnsi="Courier New"/>
-                <w:sz w:val="20"/>
-                <w:szCs w:val="20"/>
-              </w:rPr>
-              <w:t/>
-            </w:r>
-          </w:p>
-        </w:tc>
-      </w:tr>
-      <w:tr>
-        <w:trPr>
-          <w:trHeight w:val="500"/>
-        </w:trPr>
-        <w:tc>
-          <w:tcPr>
-            <w:tcW w:w="2000" w:type="dxa"/>
-            <w:vAlign w:val="center"/>
-          </w:tcPr>
-          <w:p>
-            <w:pPr>
-              <w:jc w:val="left"/>
-            </w:pPr>
-            <w:r>
-              <w:rPr>
-                <w:rFonts w:ascii="Courier New" w:hAnsi="Courier New"/>
-                <w:sz w:val="20"/>
-                <w:szCs w:val="20"/>
-              </w:rPr>
-              <w:t>Provincia</w:t>
-            </w:r>
-          </w:p>
-        </w:tc>
-        <w:tc>
-          <w:tcPr>
-            <w:tcW w:w="2000" w:type="dxa"/>
-            <w:vAlign w:val="center"/>
-          </w:tcPr>
-          <w:p>
-            <w:pPr>
-              <w:jc w:val="left"/>
-            </w:pPr>
-            <w:r>
-              <w:rPr>
-                <w:rFonts w:ascii="Courier New" w:hAnsi="Courier New"/>
-                <w:sz w:val="20"/>
-                <w:szCs w:val="20"/>
-              </w:rPr>
-              <w:t>varchar(50)</w:t>
-            </w:r>
-          </w:p>
-        </w:tc>
-        <w:tc>
-          <w:tcPr>
-            <w:tcW w:w="2000" w:type="dxa"/>
-            <w:vAlign w:val="center"/>
-          </w:tcPr>
-          <w:p>
-            <w:pPr>
-              <w:jc w:val="left"/>
-            </w:pPr>
-            <w:r>
-              <w:rPr>
-                <w:rFonts w:ascii="Courier New" w:hAnsi="Courier New"/>
-                <w:sz w:val="20"/>
-                <w:szCs w:val="20"/>
-              </w:rPr>
-              <w:t>null</w:t>
-            </w:r>
-          </w:p>
-        </w:tc>
-        <w:tc>
-          <w:tcPr>
-            <w:tcW w:w="2000" w:type="dxa"/>
-            <w:vAlign w:val="center"/>
-          </w:tcPr>
-          <w:p>
-            <w:pPr>
-              <w:jc w:val="left"/>
-            </w:pPr>
-            <w:r>
-              <w:rPr>
-                <w:rFonts w:ascii="Courier New" w:hAnsi="Courier New"/>
-                <w:sz w:val="20"/>
-                <w:szCs w:val="20"/>
-              </w:rPr>
-              <w:t/>
-            </w:r>
-          </w:p>
-        </w:tc>
-      </w:tr>
-      <w:tr>
-        <w:trPr>
-          <w:trHeight w:val="500"/>
-        </w:trPr>
-        <w:tc>
-          <w:tcPr>
-            <w:tcW w:w="2000" w:type="dxa"/>
-            <w:vAlign w:val="center"/>
-          </w:tcPr>
-          <w:p>
-            <w:pPr>
-              <w:jc w:val="left"/>
-            </w:pPr>
-            <w:r>
-              <w:rPr>
-                <w:rFonts w:ascii="Courier New" w:hAnsi="Courier New"/>
-                <w:sz w:val="20"/>
-                <w:szCs w:val="20"/>
-              </w:rPr>
-              <w:t>Zip</w:t>
-            </w:r>
-          </w:p>
-        </w:tc>
-        <w:tc>
-          <w:tcPr>
-            <w:tcW w:w="2000" w:type="dxa"/>
-            <w:vAlign w:val="center"/>
-          </w:tcPr>
-          <w:p>
-            <w:pPr>
-              <w:jc w:val="left"/>
-            </w:pPr>
-            <w:r>
-              <w:rPr>
-                <w:rFonts w:ascii="Courier New" w:hAnsi="Courier New"/>
-                <w:sz w:val="20"/>
-                <w:szCs w:val="20"/>
-              </w:rPr>
-              <w:t>int</w:t>
-            </w:r>
-          </w:p>
-        </w:tc>
-        <w:tc>
-          <w:tcPr>
-            <w:tcW w:w="2000" w:type="dxa"/>
-            <w:vAlign w:val="center"/>
-          </w:tcPr>
-          <w:p>
-            <w:pPr>
-              <w:jc w:val="left"/>
-            </w:pPr>
-            <w:r>
-              <w:rPr>
-                <w:rFonts w:ascii="Courier New" w:hAnsi="Courier New"/>
-                <w:sz w:val="20"/>
-                <w:szCs w:val="20"/>
-              </w:rPr>
-              <w:t>null</w:t>
-            </w:r>
-          </w:p>
-        </w:tc>
-        <w:tc>
-          <w:tcPr>
-            <w:tcW w:w="2000" w:type="dxa"/>
-            <w:vAlign w:val="center"/>
-          </w:tcPr>
-          <w:p>
-            <w:pPr>
-              <w:jc w:val="left"/>
-            </w:pPr>
-            <w:r>
-              <w:rPr>
-                <w:rFonts w:ascii="Courier New" w:hAnsi="Courier New"/>
-                <w:sz w:val="20"/>
-                <w:szCs w:val="20"/>
-              </w:rPr>
-              <w:t/>
-            </w:r>
-          </w:p>
-        </w:tc>
-      </w:tr>
-      <w:tr>
-        <w:trPr>
-          <w:trHeight w:val="500"/>
-        </w:trPr>
-        <w:tc>
-          <w:tcPr>
-            <w:tcW w:w="2000" w:type="dxa"/>
-            <w:vAlign w:val="center"/>
-          </w:tcPr>
-          <w:p>
-            <w:pPr>
-              <w:jc w:val="left"/>
-            </w:pPr>
-            <w:r>
-              <w:rPr>
-                <w:rFonts w:ascii="Courier New" w:hAnsi="Courier New"/>
-                <w:sz w:val="20"/>
-                <w:szCs w:val="20"/>
-              </w:rPr>
-              <w:t>Profile_img</w:t>
-            </w:r>
-          </w:p>
-        </w:tc>
-        <w:tc>
-          <w:tcPr>
-            <w:tcW w:w="2000" w:type="dxa"/>
-            <w:vAlign w:val="center"/>
-          </w:tcPr>
-          <w:p>
-            <w:pPr>
-              <w:jc w:val="left"/>
-            </w:pPr>
-            <w:r>
-              <w:rPr>
-                <w:rFonts w:ascii="Courier New" w:hAnsi="Courier New"/>
-                <w:sz w:val="20"/>
-                <w:szCs w:val="20"/>
-              </w:rPr>
-              <w:t>varbinary(max)</w:t>
-            </w:r>
-          </w:p>
-        </w:tc>
-        <w:tc>
-          <w:tcPr>
-            <w:tcW w:w="2000" w:type="dxa"/>
-            <w:vAlign w:val="center"/>
-          </w:tcPr>
-          <w:p>
-            <w:pPr>
-              <w:jc w:val="left"/>
-            </w:pPr>
-            <w:r>
-              <w:rPr>
-                <w:rFonts w:ascii="Courier New" w:hAnsi="Courier New"/>
-                <w:sz w:val="20"/>
-                <w:szCs w:val="20"/>
-              </w:rPr>
-              <w:t>null</w:t>
+              <w:t/>
+            </w:r>
+          </w:p>
+        </w:tc>
+        <w:tc>
+          <w:tcPr>
+            <w:tcW w:w="2000" w:type="dxa"/>
+            <w:vAlign w:val="center"/>
+          </w:tcPr>
+          <w:p>
+            <w:pPr>
+              <w:jc w:val="left"/>
+            </w:pPr>
+            <w:r>
+              <w:rPr>
+                <w:rFonts w:ascii="Courier New" w:hAnsi="Courier New"/>
+                <w:sz w:val="20"/>
+                <w:szCs w:val="20"/>
+              </w:rPr>
+              <w:t/>
+            </w:r>
+          </w:p>
+        </w:tc>
+      </w:tr>
+      <w:tr>
+        <w:trPr>
+          <w:trHeight w:val="500"/>
+        </w:trPr>
+        <w:tc>
+          <w:tcPr>
+            <w:tcW w:w="2000" w:type="dxa"/>
+            <w:vAlign w:val="center"/>
+          </w:tcPr>
+          <w:p>
+            <w:pPr>
+              <w:jc w:val="left"/>
+            </w:pPr>
+            <w:r>
+              <w:rPr>
+                <w:rFonts w:ascii="Courier New" w:hAnsi="Courier New"/>
+                <w:sz w:val="20"/>
+                <w:szCs w:val="20"/>
+              </w:rPr>
+              <w:t>horaVentaCliente</w:t>
+            </w:r>
+          </w:p>
+        </w:tc>
+        <w:tc>
+          <w:tcPr>
+            <w:tcW w:w="2000" w:type="dxa"/>
+            <w:vAlign w:val="center"/>
+          </w:tcPr>
+          <w:p>
+            <w:pPr>
+              <w:jc w:val="left"/>
+            </w:pPr>
+            <w:r>
+              <w:rPr>
+                <w:rFonts w:ascii="Courier New" w:hAnsi="Courier New"/>
+                <w:sz w:val="20"/>
+                <w:szCs w:val="20"/>
+              </w:rPr>
+              <w:t>time(0)</w:t>
+            </w:r>
+          </w:p>
+        </w:tc>
+        <w:tc>
+          <w:tcPr>
+            <w:tcW w:w="2000" w:type="dxa"/>
+            <w:vAlign w:val="center"/>
+          </w:tcPr>
+          <w:p>
+            <w:pPr>
+              <w:jc w:val="left"/>
+            </w:pPr>
+            <w:r>
+              <w:rPr>
+                <w:rFonts w:ascii="Courier New" w:hAnsi="Courier New"/>
+                <w:sz w:val="20"/>
+                <w:szCs w:val="20"/>
+              </w:rPr>
+              <w:t/>
+            </w:r>
+          </w:p>
+        </w:tc>
+        <w:tc>
+          <w:tcPr>
+            <w:tcW w:w="2000" w:type="dxa"/>
+            <w:vAlign w:val="center"/>
+          </w:tcPr>
+          <w:p>
+            <w:pPr>
+              <w:jc w:val="left"/>
+            </w:pPr>
+            <w:r>
+              <w:rPr>
+                <w:rFonts w:ascii="Courier New" w:hAnsi="Courier New"/>
+                <w:sz w:val="20"/>
+                <w:szCs w:val="20"/>
+              </w:rPr>
+              <w:t/>
+            </w:r>
+          </w:p>
+        </w:tc>
+      </w:tr>
+      <w:tr>
+        <w:trPr>
+          <w:trHeight w:val="500"/>
+        </w:trPr>
+        <w:tc>
+          <w:tcPr>
+            <w:tcW w:w="2000" w:type="dxa"/>
+            <w:vAlign w:val="center"/>
+          </w:tcPr>
+          <w:p>
+            <w:pPr>
+              <w:jc w:val="left"/>
+            </w:pPr>
+            <w:r>
+              <w:rPr>
+                <w:rFonts w:ascii="Courier New" w:hAnsi="Courier New"/>
+                <w:sz w:val="20"/>
+                <w:szCs w:val="20"/>
+              </w:rPr>
+              <w:t>fechaVentaCliente</w:t>
+            </w:r>
+          </w:p>
+        </w:tc>
+        <w:tc>
+          <w:tcPr>
+            <w:tcW w:w="2000" w:type="dxa"/>
+            <w:vAlign w:val="center"/>
+          </w:tcPr>
+          <w:p>
+            <w:pPr>
+              <w:jc w:val="left"/>
+            </w:pPr>
+            <w:r>
+              <w:rPr>
+                <w:rFonts w:ascii="Courier New" w:hAnsi="Courier New"/>
+                <w:sz w:val="20"/>
+                <w:szCs w:val="20"/>
+              </w:rPr>
+              <w:t>date</w:t>
+            </w:r>
+          </w:p>
+        </w:tc>
+        <w:tc>
+          <w:tcPr>
+            <w:tcW w:w="2000" w:type="dxa"/>
+            <w:vAlign w:val="center"/>
+          </w:tcPr>
+          <w:p>
+            <w:pPr>
+              <w:jc w:val="left"/>
+            </w:pPr>
+            <w:r>
+              <w:rPr>
+                <w:rFonts w:ascii="Courier New" w:hAnsi="Courier New"/>
+                <w:sz w:val="20"/>
+                <w:szCs w:val="20"/>
+              </w:rPr>
+              <w:t/>
             </w:r>
           </w:p>
         </w:tc>
@@ -11058,26 +10977,26 @@
                 <w:sz w:val="20"/>
                 <w:szCs w:val="20"/>
               </w:rPr>
-              <w:t>int</w:t>
-            </w:r>
-          </w:p>
-        </w:tc>
-        <w:tc>
-          <w:tcPr>
-            <w:tcW w:w="2000" w:type="dxa"/>
-            <w:vAlign w:val="center"/>
-          </w:tcPr>
-          <w:p>
-            <w:pPr>
-              <w:jc w:val="left"/>
-            </w:pPr>
-            <w:r>
-              <w:rPr>
-                <w:rFonts w:ascii="Courier New" w:hAnsi="Courier New"/>
-                <w:sz w:val="20"/>
-                <w:szCs w:val="20"/>
-              </w:rPr>
-              <w:t>null</w:t>
+              <w:t>bit</w:t>
+            </w:r>
+          </w:p>
+        </w:tc>
+        <w:tc>
+          <w:tcPr>
+            <w:tcW w:w="2000" w:type="dxa"/>
+            <w:vAlign w:val="center"/>
+          </w:tcPr>
+          <w:p>
+            <w:pPr>
+              <w:jc w:val="left"/>
+            </w:pPr>
+            <w:r>
+              <w:rPr>
+                <w:rFonts w:ascii="Courier New" w:hAnsi="Courier New"/>
+                <w:sz w:val="20"/>
+                <w:szCs w:val="20"/>
+              </w:rPr>
+              <w:t/>
             </w:r>
           </w:p>
         </w:tc>
@@ -11117,7 +11036,7 @@
         <w:pStyle w:val="Heading2"/>
       </w:pPr>
       <w:r>
-        <w:t>2.17. Table VentaOnline</w:t>
+        <w:t>2.17. Table DetalleVentaOnline</w:t>
       </w:r>
     </w:p>
     <w:p>
@@ -11247,6 +11166,87 @@
                 <w:sz w:val="20"/>
                 <w:szCs w:val="20"/>
               </w:rPr>
+              <w:t>idDetalleVentaOnline</w:t>
+            </w:r>
+          </w:p>
+        </w:tc>
+        <w:tc>
+          <w:tcPr>
+            <w:tcW w:w="2000" w:type="dxa"/>
+            <w:vAlign w:val="center"/>
+          </w:tcPr>
+          <w:p>
+            <w:pPr>
+              <w:jc w:val="left"/>
+            </w:pPr>
+            <w:r>
+              <w:rPr>
+                <w:rFonts w:ascii="Courier New" w:hAnsi="Courier New"/>
+                <w:sz w:val="20"/>
+                <w:szCs w:val="20"/>
+              </w:rPr>
+              <w:t>int</w:t>
+            </w:r>
+          </w:p>
+        </w:tc>
+        <w:tc>
+          <w:tcPr>
+            <w:tcW w:w="2000" w:type="dxa"/>
+            <w:vAlign w:val="center"/>
+          </w:tcPr>
+          <w:p>
+            <w:pPr>
+              <w:jc w:val="left"/>
+            </w:pPr>
+            <w:r>
+              <w:rPr>
+                <w:rFonts w:ascii="Courier New" w:hAnsi="Courier New"/>
+                <w:sz w:val="20"/>
+                <w:szCs w:val="20"/>
+              </w:rPr>
+              <w:t>PK</w:t>
+            </w:r>
+          </w:p>
+        </w:tc>
+        <w:tc>
+          <w:tcPr>
+            <w:tcW w:w="2000" w:type="dxa"/>
+            <w:vAlign w:val="center"/>
+          </w:tcPr>
+          <w:p>
+            <w:pPr>
+              <w:jc w:val="left"/>
+            </w:pPr>
+            <w:r>
+              <w:rPr>
+                <w:rFonts w:ascii="Courier New" w:hAnsi="Courier New"/>
+                <w:sz w:val="20"/>
+                <w:szCs w:val="20"/>
+              </w:rPr>
+              <w:t/>
+            </w:r>
+          </w:p>
+        </w:tc>
+      </w:tr>
+      <w:tr>
+        <w:trPr>
+          <w:trHeight w:val="500"/>
+        </w:trPr>
+        <w:tc>
+          <w:tcPr>
+            <w:tcW w:w="2000" w:type="dxa"/>
+            <w:vAlign w:val="center"/>
+          </w:tcPr>
+          <w:p>
+            <w:pPr>
+              <w:jc w:val="left"/>
+            </w:pPr>
+            <w:r>
+              <w:rPr>
+                <w:rFonts w:ascii="Courier New" w:hAnsi="Courier New"/>
+                <w:sz w:val="20"/>
+                <w:szCs w:val="20"/>
+              </w:rPr>
               <w:t>idVentaOnline</w:t>
             </w:r>
           </w:p>
@@ -11285,50 +11285,50 @@
                 <w:sz w:val="20"/>
                 <w:szCs w:val="20"/>
               </w:rPr>
-              <w:t>PK</w:t>
-            </w:r>
-          </w:p>
-        </w:tc>
-        <w:tc>
-          <w:tcPr>
-            <w:tcW w:w="2000" w:type="dxa"/>
-            <w:vAlign w:val="center"/>
-          </w:tcPr>
-          <w:p>
-            <w:pPr>
-              <w:jc w:val="left"/>
-            </w:pPr>
-            <w:r>
-              <w:rPr>
-                <w:rFonts w:ascii="Courier New" w:hAnsi="Courier New"/>
-                <w:sz w:val="20"/>
-                <w:szCs w:val="20"/>
-              </w:rPr>
-              <w:t/>
-            </w:r>
-          </w:p>
-        </w:tc>
-      </w:tr>
-      <w:tr>
-        <w:trPr>
-          <w:trHeight w:val="500"/>
-        </w:trPr>
-        <w:tc>
-          <w:tcPr>
-            <w:tcW w:w="2000" w:type="dxa"/>
-            <w:vAlign w:val="center"/>
-          </w:tcPr>
-          <w:p>
-            <w:pPr>
-              <w:jc w:val="left"/>
-            </w:pPr>
-            <w:r>
-              <w:rPr>
-                <w:rFonts w:ascii="Courier New" w:hAnsi="Courier New"/>
-                <w:sz w:val="20"/>
-                <w:szCs w:val="20"/>
-              </w:rPr>
-              <w:t>idClienteUsuario</w:t>
+              <w:t/>
+            </w:r>
+          </w:p>
+        </w:tc>
+        <w:tc>
+          <w:tcPr>
+            <w:tcW w:w="2000" w:type="dxa"/>
+            <w:vAlign w:val="center"/>
+          </w:tcPr>
+          <w:p>
+            <w:pPr>
+              <w:jc w:val="left"/>
+            </w:pPr>
+            <w:r>
+              <w:rPr>
+                <w:rFonts w:ascii="Courier New" w:hAnsi="Courier New"/>
+                <w:sz w:val="20"/>
+                <w:szCs w:val="20"/>
+              </w:rPr>
+              <w:t/>
+            </w:r>
+          </w:p>
+        </w:tc>
+      </w:tr>
+      <w:tr>
+        <w:trPr>
+          <w:trHeight w:val="500"/>
+        </w:trPr>
+        <w:tc>
+          <w:tcPr>
+            <w:tcW w:w="2000" w:type="dxa"/>
+            <w:vAlign w:val="center"/>
+          </w:tcPr>
+          <w:p>
+            <w:pPr>
+              <w:jc w:val="left"/>
+            </w:pPr>
+            <w:r>
+              <w:rPr>
+                <w:rFonts w:ascii="Courier New" w:hAnsi="Courier New"/>
+                <w:sz w:val="20"/>
+                <w:szCs w:val="20"/>
+              </w:rPr>
+              <w:t>idProducto</w:t>
             </w:r>
           </w:p>
         </w:tc>
@@ -11409,377 +11409,7 @@
                 <w:sz w:val="20"/>
                 <w:szCs w:val="20"/>
               </w:rPr>
-              <w:t>horaVentaCliente</w:t>
-            </w:r>
-          </w:p>
-        </w:tc>
-        <w:tc>
-          <w:tcPr>
-            <w:tcW w:w="2000" w:type="dxa"/>
-            <w:vAlign w:val="center"/>
-          </w:tcPr>
-          <w:p>
-            <w:pPr>
-              <w:jc w:val="left"/>
-            </w:pPr>
-            <w:r>
-              <w:rPr>
-                <w:rFonts w:ascii="Courier New" w:hAnsi="Courier New"/>
-                <w:sz w:val="20"/>
-                <w:szCs w:val="20"/>
-              </w:rPr>
-              <w:t>time(0)</w:t>
-            </w:r>
-          </w:p>
-        </w:tc>
-        <w:tc>
-          <w:tcPr>
-            <w:tcW w:w="2000" w:type="dxa"/>
-            <w:vAlign w:val="center"/>
-          </w:tcPr>
-          <w:p>
-            <w:pPr>
-              <w:jc w:val="left"/>
-            </w:pPr>
-            <w:r>
-              <w:rPr>
-                <w:rFonts w:ascii="Courier New" w:hAnsi="Courier New"/>
-                <w:sz w:val="20"/>
-                <w:szCs w:val="20"/>
-              </w:rPr>
-              <w:t/>
-            </w:r>
-          </w:p>
-        </w:tc>
-        <w:tc>
-          <w:tcPr>
-            <w:tcW w:w="2000" w:type="dxa"/>
-            <w:vAlign w:val="center"/>
-          </w:tcPr>
-          <w:p>
-            <w:pPr>
-              <w:jc w:val="left"/>
-            </w:pPr>
-            <w:r>
-              <w:rPr>
-                <w:rFonts w:ascii="Courier New" w:hAnsi="Courier New"/>
-                <w:sz w:val="20"/>
-                <w:szCs w:val="20"/>
-              </w:rPr>
-              <w:t/>
-            </w:r>
-          </w:p>
-        </w:tc>
-      </w:tr>
-      <w:tr>
-        <w:trPr>
-          <w:trHeight w:val="500"/>
-        </w:trPr>
-        <w:tc>
-          <w:tcPr>
-            <w:tcW w:w="2000" w:type="dxa"/>
-            <w:vAlign w:val="center"/>
-          </w:tcPr>
-          <w:p>
-            <w:pPr>
-              <w:jc w:val="left"/>
-            </w:pPr>
-            <w:r>
-              <w:rPr>
-                <w:rFonts w:ascii="Courier New" w:hAnsi="Courier New"/>
-                <w:sz w:val="20"/>
-                <w:szCs w:val="20"/>
-              </w:rPr>
-              <w:t>fechaVentaCliente</w:t>
-            </w:r>
-          </w:p>
-        </w:tc>
-        <w:tc>
-          <w:tcPr>
-            <w:tcW w:w="2000" w:type="dxa"/>
-            <w:vAlign w:val="center"/>
-          </w:tcPr>
-          <w:p>
-            <w:pPr>
-              <w:jc w:val="left"/>
-            </w:pPr>
-            <w:r>
-              <w:rPr>
-                <w:rFonts w:ascii="Courier New" w:hAnsi="Courier New"/>
-                <w:sz w:val="20"/>
-                <w:szCs w:val="20"/>
-              </w:rPr>
-              <w:t>date</w:t>
-            </w:r>
-          </w:p>
-        </w:tc>
-        <w:tc>
-          <w:tcPr>
-            <w:tcW w:w="2000" w:type="dxa"/>
-            <w:vAlign w:val="center"/>
-          </w:tcPr>
-          <w:p>
-            <w:pPr>
-              <w:jc w:val="left"/>
-            </w:pPr>
-            <w:r>
-              <w:rPr>
-                <w:rFonts w:ascii="Courier New" w:hAnsi="Courier New"/>
-                <w:sz w:val="20"/>
-                <w:szCs w:val="20"/>
-              </w:rPr>
-              <w:t/>
-            </w:r>
-          </w:p>
-        </w:tc>
-        <w:tc>
-          <w:tcPr>
-            <w:tcW w:w="2000" w:type="dxa"/>
-            <w:vAlign w:val="center"/>
-          </w:tcPr>
-          <w:p>
-            <w:pPr>
-              <w:jc w:val="left"/>
-            </w:pPr>
-            <w:r>
-              <w:rPr>
-                <w:rFonts w:ascii="Courier New" w:hAnsi="Courier New"/>
-                <w:sz w:val="20"/>
-                <w:szCs w:val="20"/>
-              </w:rPr>
-              <w:t/>
-            </w:r>
-          </w:p>
-        </w:tc>
-      </w:tr>
-      <w:tr>
-        <w:trPr>
-          <w:trHeight w:val="500"/>
-        </w:trPr>
-        <w:tc>
-          <w:tcPr>
-            <w:tcW w:w="2000" w:type="dxa"/>
-            <w:vAlign w:val="center"/>
-          </w:tcPr>
-          <w:p>
-            <w:pPr>
-              <w:jc w:val="left"/>
-            </w:pPr>
-            <w:r>
-              <w:rPr>
-                <w:rFonts w:ascii="Courier New" w:hAnsi="Courier New"/>
-                <w:sz w:val="20"/>
-                <w:szCs w:val="20"/>
-              </w:rPr>
-              <w:t>estado</w:t>
-            </w:r>
-          </w:p>
-        </w:tc>
-        <w:tc>
-          <w:tcPr>
-            <w:tcW w:w="2000" w:type="dxa"/>
-            <w:vAlign w:val="center"/>
-          </w:tcPr>
-          <w:p>
-            <w:pPr>
-              <w:jc w:val="left"/>
-            </w:pPr>
-            <w:r>
-              <w:rPr>
-                <w:rFonts w:ascii="Courier New" w:hAnsi="Courier New"/>
-                <w:sz w:val="20"/>
-                <w:szCs w:val="20"/>
-              </w:rPr>
-              <w:t>bit</w:t>
-            </w:r>
-          </w:p>
-        </w:tc>
-        <w:tc>
-          <w:tcPr>
-            <w:tcW w:w="2000" w:type="dxa"/>
-            <w:vAlign w:val="center"/>
-          </w:tcPr>
-          <w:p>
-            <w:pPr>
-              <w:jc w:val="left"/>
-            </w:pPr>
-            <w:r>
-              <w:rPr>
-                <w:rFonts w:ascii="Courier New" w:hAnsi="Courier New"/>
-                <w:sz w:val="20"/>
-                <w:szCs w:val="20"/>
-              </w:rPr>
-              <w:t/>
-            </w:r>
-          </w:p>
-        </w:tc>
-        <w:tc>
-          <w:tcPr>
-            <w:tcW w:w="2000" w:type="dxa"/>
-            <w:vAlign w:val="center"/>
-          </w:tcPr>
-          <w:p>
-            <w:pPr>
-              <w:jc w:val="left"/>
-            </w:pPr>
-            <w:r>
-              <w:rPr>
-                <w:rFonts w:ascii="Courier New" w:hAnsi="Courier New"/>
-                <w:sz w:val="20"/>
-                <w:szCs w:val="20"/>
-              </w:rPr>
-              <w:t/>
-            </w:r>
-          </w:p>
-        </w:tc>
-      </w:tr>
-    </w:tbl>
-    <w:p>
-      <w:r>
-        <w:rPr>
-          <w:rFonts w:ascii="Times New Roman" w:hAnsi="Times New Roman"/>
-          <w:sz w:val="20"/>
-          <w:szCs w:val="20"/>
-        </w:rPr>
-        <w:t/>
-      </w:r>
-    </w:p>
-    <w:p>
-      <w:pPr>
-        <w:pStyle w:val="Heading2"/>
-      </w:pPr>
-      <w:r>
-        <w:t>2.18. Table DetalleVentaOnline</w:t>
-      </w:r>
-    </w:p>
-    <w:p>
-      <w:r>
-        <w:rPr>
-          <w:rFonts w:ascii="Times New Roman" w:hAnsi="Times New Roman"/>
-          <w:sz w:val="20"/>
-          <w:szCs w:val="20"/>
-        </w:rPr>
-        <w:t>2.18.1. Columns</w:t>
-      </w:r>
-    </w:p>
-    <w:tbl>
-      <w:tblPr>
-        <w:tblStyle w:val="TableGrid"/>
-        <w:tblW w:w="0" w:type="auto"/>
-        <w:jc w:val="center"/>
-        <w:tblLook w:val="04A0"/>
-      </w:tblPr>
-      <w:tblGrid>
-        <w:gridCol w:w="2000"/>
-        <w:gridCol w:w="2000"/>
-        <w:gridCol w:w="2000"/>
-        <w:gridCol w:w="2000"/>
-      </w:tblGrid>
-      <w:tr>
-        <w:trPr>
-          <w:trHeight w:val="500"/>
-        </w:trPr>
-        <w:tc>
-          <w:tcPr>
-            <w:tcW w:w="2000" w:type="dxa"/>
-            <w:vAlign w:val="center"/>
-          </w:tcPr>
-          <w:p>
-            <w:pPr>
-              <w:jc w:val="center"/>
-            </w:pPr>
-            <w:r>
-              <w:rPr>
-                <w:rFonts w:ascii="Times New Roman" w:hAnsi="Times New Roman"/>
-                <w:b/>
-                <w:sz w:val="20"/>
-                <w:szCs w:val="20"/>
-              </w:rPr>
-              <w:t>Column name</w:t>
-            </w:r>
-          </w:p>
-        </w:tc>
-        <w:tc>
-          <w:tcPr>
-            <w:tcW w:w="2000" w:type="dxa"/>
-            <w:vAlign w:val="center"/>
-          </w:tcPr>
-          <w:p>
-            <w:pPr>
-              <w:jc w:val="center"/>
-            </w:pPr>
-            <w:r>
-              <w:rPr>
-                <w:rFonts w:ascii="Times New Roman" w:hAnsi="Times New Roman"/>
-                <w:b/>
-                <w:sz w:val="20"/>
-                <w:szCs w:val="20"/>
-              </w:rPr>
-              <w:t>Type</w:t>
-            </w:r>
-          </w:p>
-        </w:tc>
-        <w:tc>
-          <w:tcPr>
-            <w:tcW w:w="2000" w:type="dxa"/>
-            <w:vAlign w:val="center"/>
-          </w:tcPr>
-          <w:p>
-            <w:pPr>
-              <w:jc w:val="center"/>
-            </w:pPr>
-            <w:r>
-              <w:rPr>
-                <w:rFonts w:ascii="Times New Roman" w:hAnsi="Times New Roman"/>
-                <w:b/>
-                <w:sz w:val="20"/>
-                <w:szCs w:val="20"/>
-              </w:rPr>
-              <w:t>Properties</w:t>
-            </w:r>
-          </w:p>
-        </w:tc>
-        <w:tc>
-          <w:tcPr>
-            <w:tcW w:w="2000" w:type="dxa"/>
-            <w:vAlign w:val="center"/>
-          </w:tcPr>
-          <w:p>
-            <w:pPr>
-              <w:jc w:val="center"/>
-            </w:pPr>
-            <w:r>
-              <w:rPr>
-                <w:rFonts w:ascii="Times New Roman" w:hAnsi="Times New Roman"/>
-                <w:b/>
-                <w:sz w:val="20"/>
-                <w:szCs w:val="20"/>
-              </w:rPr>
-              <w:t>Description</w:t>
-            </w:r>
-          </w:p>
-        </w:tc>
-      </w:tr>
-      <w:tr>
-        <w:trPr>
-          <w:trHeight w:val="500"/>
-        </w:trPr>
-        <w:tc>
-          <w:tcPr>
-            <w:tcW w:w="2000" w:type="dxa"/>
-            <w:vAlign w:val="center"/>
-          </w:tcPr>
-          <w:p>
-            <w:pPr>
-              <w:jc w:val="left"/>
-            </w:pPr>
-            <w:r>
-              <w:rPr>
-                <w:rFonts w:ascii="Courier New" w:hAnsi="Courier New"/>
-                <w:sz w:val="20"/>
-                <w:szCs w:val="20"/>
-              </w:rPr>
-              <w:t>idDetalleVentaOnline</w:t>
+              <w:t>cantidadProducto</w:t>
             </w:r>
           </w:p>
         </w:tc>
@@ -11799,330 +11429,6 @@
                 <w:szCs w:val="20"/>
               </w:rPr>
               <w:t>int</w:t>
-            </w:r>
-          </w:p>
-        </w:tc>
-        <w:tc>
-          <w:tcPr>
-            <w:tcW w:w="2000" w:type="dxa"/>
-            <w:vAlign w:val="center"/>
-          </w:tcPr>
-          <w:p>
-            <w:pPr>
-              <w:jc w:val="left"/>
-            </w:pPr>
-            <w:r>
-              <w:rPr>
-                <w:rFonts w:ascii="Courier New" w:hAnsi="Courier New"/>
-                <w:sz w:val="20"/>
-                <w:szCs w:val="20"/>
-              </w:rPr>
-              <w:t>PK</w:t>
-            </w:r>
-          </w:p>
-        </w:tc>
-        <w:tc>
-          <w:tcPr>
-            <w:tcW w:w="2000" w:type="dxa"/>
-            <w:vAlign w:val="center"/>
-          </w:tcPr>
-          <w:p>
-            <w:pPr>
-              <w:jc w:val="left"/>
-            </w:pPr>
-            <w:r>
-              <w:rPr>
-                <w:rFonts w:ascii="Courier New" w:hAnsi="Courier New"/>
-                <w:sz w:val="20"/>
-                <w:szCs w:val="20"/>
-              </w:rPr>
-              <w:t/>
-            </w:r>
-          </w:p>
-        </w:tc>
-      </w:tr>
-      <w:tr>
-        <w:trPr>
-          <w:trHeight w:val="500"/>
-        </w:trPr>
-        <w:tc>
-          <w:tcPr>
-            <w:tcW w:w="2000" w:type="dxa"/>
-            <w:vAlign w:val="center"/>
-          </w:tcPr>
-          <w:p>
-            <w:pPr>
-              <w:jc w:val="left"/>
-            </w:pPr>
-            <w:r>
-              <w:rPr>
-                <w:rFonts w:ascii="Courier New" w:hAnsi="Courier New"/>
-                <w:sz w:val="20"/>
-                <w:szCs w:val="20"/>
-              </w:rPr>
-              <w:t>idVentaOnline</w:t>
-            </w:r>
-          </w:p>
-        </w:tc>
-        <w:tc>
-          <w:tcPr>
-            <w:tcW w:w="2000" w:type="dxa"/>
-            <w:vAlign w:val="center"/>
-          </w:tcPr>
-          <w:p>
-            <w:pPr>
-              <w:jc w:val="left"/>
-            </w:pPr>
-            <w:r>
-              <w:rPr>
-                <w:rFonts w:ascii="Courier New" w:hAnsi="Courier New"/>
-                <w:sz w:val="20"/>
-                <w:szCs w:val="20"/>
-              </w:rPr>
-              <w:t>int</w:t>
-            </w:r>
-          </w:p>
-        </w:tc>
-        <w:tc>
-          <w:tcPr>
-            <w:tcW w:w="2000" w:type="dxa"/>
-            <w:vAlign w:val="center"/>
-          </w:tcPr>
-          <w:p>
-            <w:pPr>
-              <w:jc w:val="left"/>
-            </w:pPr>
-            <w:r>
-              <w:rPr>
-                <w:rFonts w:ascii="Courier New" w:hAnsi="Courier New"/>
-                <w:sz w:val="20"/>
-                <w:szCs w:val="20"/>
-              </w:rPr>
-              <w:t/>
-            </w:r>
-          </w:p>
-        </w:tc>
-        <w:tc>
-          <w:tcPr>
-            <w:tcW w:w="2000" w:type="dxa"/>
-            <w:vAlign w:val="center"/>
-          </w:tcPr>
-          <w:p>
-            <w:pPr>
-              <w:jc w:val="left"/>
-            </w:pPr>
-            <w:r>
-              <w:rPr>
-                <w:rFonts w:ascii="Courier New" w:hAnsi="Courier New"/>
-                <w:sz w:val="20"/>
-                <w:szCs w:val="20"/>
-              </w:rPr>
-              <w:t/>
-            </w:r>
-          </w:p>
-        </w:tc>
-      </w:tr>
-      <w:tr>
-        <w:trPr>
-          <w:trHeight w:val="500"/>
-        </w:trPr>
-        <w:tc>
-          <w:tcPr>
-            <w:tcW w:w="2000" w:type="dxa"/>
-            <w:vAlign w:val="center"/>
-          </w:tcPr>
-          <w:p>
-            <w:pPr>
-              <w:jc w:val="left"/>
-            </w:pPr>
-            <w:r>
-              <w:rPr>
-                <w:rFonts w:ascii="Courier New" w:hAnsi="Courier New"/>
-                <w:sz w:val="20"/>
-                <w:szCs w:val="20"/>
-              </w:rPr>
-              <w:t>idProducto</w:t>
-            </w:r>
-          </w:p>
-        </w:tc>
-        <w:tc>
-          <w:tcPr>
-            <w:tcW w:w="2000" w:type="dxa"/>
-            <w:vAlign w:val="center"/>
-          </w:tcPr>
-          <w:p>
-            <w:pPr>
-              <w:jc w:val="left"/>
-            </w:pPr>
-            <w:r>
-              <w:rPr>
-                <w:rFonts w:ascii="Courier New" w:hAnsi="Courier New"/>
-                <w:sz w:val="20"/>
-                <w:szCs w:val="20"/>
-              </w:rPr>
-              <w:t>int</w:t>
-            </w:r>
-          </w:p>
-        </w:tc>
-        <w:tc>
-          <w:tcPr>
-            <w:tcW w:w="2000" w:type="dxa"/>
-            <w:vAlign w:val="center"/>
-          </w:tcPr>
-          <w:p>
-            <w:pPr>
-              <w:jc w:val="left"/>
-            </w:pPr>
-            <w:r>
-              <w:rPr>
-                <w:rFonts w:ascii="Courier New" w:hAnsi="Courier New"/>
-                <w:sz w:val="20"/>
-                <w:szCs w:val="20"/>
-              </w:rPr>
-              <w:t/>
-            </w:r>
-          </w:p>
-        </w:tc>
-        <w:tc>
-          <w:tcPr>
-            <w:tcW w:w="2000" w:type="dxa"/>
-            <w:vAlign w:val="center"/>
-          </w:tcPr>
-          <w:p>
-            <w:pPr>
-              <w:jc w:val="left"/>
-            </w:pPr>
-            <w:r>
-              <w:rPr>
-                <w:rFonts w:ascii="Courier New" w:hAnsi="Courier New"/>
-                <w:sz w:val="20"/>
-                <w:szCs w:val="20"/>
-              </w:rPr>
-              <w:t/>
-            </w:r>
-          </w:p>
-        </w:tc>
-      </w:tr>
-      <w:tr>
-        <w:trPr>
-          <w:trHeight w:val="500"/>
-        </w:trPr>
-        <w:tc>
-          <w:tcPr>
-            <w:tcW w:w="2000" w:type="dxa"/>
-            <w:vAlign w:val="center"/>
-          </w:tcPr>
-          <w:p>
-            <w:pPr>
-              <w:jc w:val="left"/>
-            </w:pPr>
-            <w:r>
-              <w:rPr>
-                <w:rFonts w:ascii="Courier New" w:hAnsi="Courier New"/>
-                <w:sz w:val="20"/>
-                <w:szCs w:val="20"/>
-              </w:rPr>
-              <w:t>cantidadProducto</w:t>
-            </w:r>
-          </w:p>
-        </w:tc>
-        <w:tc>
-          <w:tcPr>
-            <w:tcW w:w="2000" w:type="dxa"/>
-            <w:vAlign w:val="center"/>
-          </w:tcPr>
-          <w:p>
-            <w:pPr>
-              <w:jc w:val="left"/>
-            </w:pPr>
-            <w:r>
-              <w:rPr>
-                <w:rFonts w:ascii="Courier New" w:hAnsi="Courier New"/>
-                <w:sz w:val="20"/>
-                <w:szCs w:val="20"/>
-              </w:rPr>
-              <w:t>int</w:t>
-            </w:r>
-          </w:p>
-        </w:tc>
-        <w:tc>
-          <w:tcPr>
-            <w:tcW w:w="2000" w:type="dxa"/>
-            <w:vAlign w:val="center"/>
-          </w:tcPr>
-          <w:p>
-            <w:pPr>
-              <w:jc w:val="left"/>
-            </w:pPr>
-            <w:r>
-              <w:rPr>
-                <w:rFonts w:ascii="Courier New" w:hAnsi="Courier New"/>
-                <w:sz w:val="20"/>
-                <w:szCs w:val="20"/>
-              </w:rPr>
-              <w:t/>
-            </w:r>
-          </w:p>
-        </w:tc>
-        <w:tc>
-          <w:tcPr>
-            <w:tcW w:w="2000" w:type="dxa"/>
-            <w:vAlign w:val="center"/>
-          </w:tcPr>
-          <w:p>
-            <w:pPr>
-              <w:jc w:val="left"/>
-            </w:pPr>
-            <w:r>
-              <w:rPr>
-                <w:rFonts w:ascii="Courier New" w:hAnsi="Courier New"/>
-                <w:sz w:val="20"/>
-                <w:szCs w:val="20"/>
-              </w:rPr>
-              <w:t/>
-            </w:r>
-          </w:p>
-        </w:tc>
-      </w:tr>
-      <w:tr>
-        <w:trPr>
-          <w:trHeight w:val="500"/>
-        </w:trPr>
-        <w:tc>
-          <w:tcPr>
-            <w:tcW w:w="2000" w:type="dxa"/>
-            <w:vAlign w:val="center"/>
-          </w:tcPr>
-          <w:p>
-            <w:pPr>
-              <w:jc w:val="left"/>
-            </w:pPr>
-            <w:r>
-              <w:rPr>
-                <w:rFonts w:ascii="Courier New" w:hAnsi="Courier New"/>
-                <w:sz w:val="20"/>
-                <w:szCs w:val="20"/>
-              </w:rPr>
-              <w:t>descuentoProducto</w:t>
-            </w:r>
-          </w:p>
-        </w:tc>
-        <w:tc>
-          <w:tcPr>
-            <w:tcW w:w="2000" w:type="dxa"/>
-            <w:vAlign w:val="center"/>
-          </w:tcPr>
-          <w:p>
-            <w:pPr>
-              <w:jc w:val="left"/>
-            </w:pPr>
-            <w:r>
-              <w:rPr>
-                <w:rFonts w:ascii="Courier New" w:hAnsi="Courier New"/>
-                <w:sz w:val="20"/>
-                <w:szCs w:val="20"/>
-              </w:rPr>
-              <w:t>decimal(6,2)</w:t>
             </w:r>
           </w:p>
         </w:tc>
@@ -13539,7 +12845,7 @@
         <w:pStyle w:val="Heading2"/>
       </w:pPr>
       <w:r>
-        <w:t>3.9. Reference Provision_Producto</w:t>
+        <w:t>3.9. Reference DetallesCompra_Producto</w:t>
       </w:r>
     </w:p>
     <w:tbl>
@@ -13594,7 +12900,7 @@
                 <w:sz w:val="20"/>
                 <w:szCs w:val="20"/>
               </w:rPr>
-              <w:t>1..*</w:t>
+              <w:t>0..*</w:t>
             </w:r>
           </w:p>
         </w:tc>
@@ -13614,7 +12920,7 @@
                 <w:sz w:val="20"/>
                 <w:szCs w:val="20"/>
               </w:rPr>
-              <w:t>Provision</w:t>
+              <w:t>DetalleCompra</w:t>
             </w:r>
           </w:p>
         </w:tc>
@@ -13697,7 +13003,7 @@
         <w:pStyle w:val="Heading2"/>
       </w:pPr>
       <w:r>
-        <w:t>3.10. Reference DetallesCompra_Producto</w:t>
+        <w:t>3.10. Reference DetallesCompra_Compra</w:t>
       </w:r>
     </w:p>
     <w:tbl>
@@ -13732,7 +13038,7 @@
                 <w:sz w:val="20"/>
                 <w:szCs w:val="20"/>
               </w:rPr>
-              <w:t>Producto</w:t>
+              <w:t>Compra</w:t>
             </w:r>
           </w:p>
         </w:tc>
@@ -13796,7 +13102,7 @@
                 <w:sz w:val="20"/>
                 <w:szCs w:val="20"/>
               </w:rPr>
-              <w:t>idProducto</w:t>
+              <w:t>idCompra</w:t>
             </w:r>
           </w:p>
         </w:tc>
@@ -13834,7 +13140,7 @@
                 <w:sz w:val="20"/>
                 <w:szCs w:val="20"/>
               </w:rPr>
-              <w:t>idProducto</w:t>
+              <w:t>idCompra</w:t>
             </w:r>
           </w:p>
         </w:tc>
@@ -13855,7 +13161,7 @@
         <w:pStyle w:val="Heading2"/>
       </w:pPr>
       <w:r>
-        <w:t>3.11. Reference DetallesCompra_Compra</w:t>
+        <w:t>3.11. Reference Compra_Proveedor</w:t>
       </w:r>
     </w:p>
     <w:tbl>
@@ -13890,7 +13196,7 @@
                 <w:sz w:val="20"/>
                 <w:szCs w:val="20"/>
               </w:rPr>
-              <w:t>Compra</w:t>
+              <w:t>Proveedor</w:t>
             </w:r>
           </w:p>
         </w:tc>
@@ -13930,7 +13236,7 @@
                 <w:sz w:val="20"/>
                 <w:szCs w:val="20"/>
               </w:rPr>
-              <w:t>DetalleCompra</w:t>
+              <w:t>Compra</w:t>
             </w:r>
           </w:p>
         </w:tc>
@@ -13954,7 +13260,7 @@
                 <w:sz w:val="20"/>
                 <w:szCs w:val="20"/>
               </w:rPr>
-              <w:t>idCompra</w:t>
+              <w:t>idProveedor</w:t>
             </w:r>
           </w:p>
         </w:tc>
@@ -13992,7 +13298,7 @@
                 <w:sz w:val="20"/>
                 <w:szCs w:val="20"/>
               </w:rPr>
-              <w:t>idCompra</w:t>
+              <w:t>idProveedor</w:t>
             </w:r>
           </w:p>
         </w:tc>
@@ -14013,7 +13319,7 @@
         <w:pStyle w:val="Heading2"/>
       </w:pPr>
       <w:r>
-        <w:t>3.12. Reference Compra_Proveedor</w:t>
+        <w:t>3.12. Reference ComentarioProducto_Producto</w:t>
       </w:r>
     </w:p>
     <w:tbl>
@@ -14048,7 +13354,7 @@
                 <w:sz w:val="20"/>
                 <w:szCs w:val="20"/>
               </w:rPr>
-              <w:t>Proveedor</w:t>
+              <w:t>Producto</w:t>
             </w:r>
           </w:p>
         </w:tc>
@@ -14088,7 +13394,7 @@
                 <w:sz w:val="20"/>
                 <w:szCs w:val="20"/>
               </w:rPr>
-              <w:t>Compra</w:t>
+              <w:t>ComentarioProducto</w:t>
             </w:r>
           </w:p>
         </w:tc>
@@ -14112,7 +13418,7 @@
                 <w:sz w:val="20"/>
                 <w:szCs w:val="20"/>
               </w:rPr>
-              <w:t>idProveedor</w:t>
+              <w:t>idProducto</w:t>
             </w:r>
           </w:p>
         </w:tc>
@@ -14150,7 +13456,7 @@
                 <w:sz w:val="20"/>
                 <w:szCs w:val="20"/>
               </w:rPr>
-              <w:t>idProveedor</w:t>
+              <w:t>idProducto</w:t>
             </w:r>
           </w:p>
         </w:tc>
@@ -14171,7 +13477,7 @@
         <w:pStyle w:val="Heading2"/>
       </w:pPr>
       <w:r>
-        <w:t>3.13. Reference ComentarioProducto_Producto</w:t>
+        <w:t>3.13. Reference Compra_Usuario</w:t>
       </w:r>
     </w:p>
     <w:tbl>
@@ -14206,7 +13512,7 @@
                 <w:sz w:val="20"/>
                 <w:szCs w:val="20"/>
               </w:rPr>
-              <w:t>Producto</w:t>
+              <w:t>Usuario</w:t>
             </w:r>
           </w:p>
         </w:tc>
@@ -14246,7 +13552,7 @@
                 <w:sz w:val="20"/>
                 <w:szCs w:val="20"/>
               </w:rPr>
-              <w:t>ComentarioProducto</w:t>
+              <w:t>Compra</w:t>
             </w:r>
           </w:p>
         </w:tc>
@@ -14270,7 +13576,7 @@
                 <w:sz w:val="20"/>
                 <w:szCs w:val="20"/>
               </w:rPr>
-              <w:t>idProducto</w:t>
+              <w:t>idUsuario</w:t>
             </w:r>
           </w:p>
         </w:tc>
@@ -14308,7 +13614,7 @@
                 <w:sz w:val="20"/>
                 <w:szCs w:val="20"/>
               </w:rPr>
-              <w:t>idProducto</w:t>
+              <w:t>idUsuario</w:t>
             </w:r>
           </w:p>
         </w:tc>
@@ -14329,7 +13635,7 @@
         <w:pStyle w:val="Heading2"/>
       </w:pPr>
       <w:r>
-        <w:t>3.14. Reference Compra_Usuario</w:t>
+        <w:t>3.14. Reference ComentarioProducto_ClienteUsuario</w:t>
       </w:r>
     </w:p>
     <w:tbl>
@@ -14364,7 +13670,7 @@
                 <w:sz w:val="20"/>
                 <w:szCs w:val="20"/>
               </w:rPr>
-              <w:t>Usuario</w:t>
+              <w:t>ClienteUsuario</w:t>
             </w:r>
           </w:p>
         </w:tc>
@@ -14404,7 +13710,7 @@
                 <w:sz w:val="20"/>
                 <w:szCs w:val="20"/>
               </w:rPr>
-              <w:t>Compra</w:t>
+              <w:t>ComentarioProducto</w:t>
             </w:r>
           </w:p>
         </w:tc>
@@ -14428,7 +13734,7 @@
                 <w:sz w:val="20"/>
                 <w:szCs w:val="20"/>
               </w:rPr>
-              <w:t>idUsuario</w:t>
+              <w:t>idClienteUsuario</w:t>
             </w:r>
           </w:p>
         </w:tc>
@@ -14466,7 +13772,7 @@
                 <w:sz w:val="20"/>
                 <w:szCs w:val="20"/>
               </w:rPr>
-              <w:t>idUsuario</w:t>
+              <w:t>idClienteUsuario</w:t>
             </w:r>
           </w:p>
         </w:tc>
@@ -14487,7 +13793,7 @@
         <w:pStyle w:val="Heading2"/>
       </w:pPr>
       <w:r>
-        <w:t>3.15. Reference ComentarioProducto_ClienteUsuario</w:t>
+        <w:t>3.15. Reference VentaOnline_ClienteUsuario</w:t>
       </w:r>
     </w:p>
     <w:tbl>
@@ -14562,7 +13868,7 @@
                 <w:sz w:val="20"/>
                 <w:szCs w:val="20"/>
               </w:rPr>
-              <w:t>ComentarioProducto</w:t>
+              <w:t>VentaOnline</w:t>
             </w:r>
           </w:p>
         </w:tc>
@@ -14645,7 +13951,7 @@
         <w:pStyle w:val="Heading2"/>
       </w:pPr>
       <w:r>
-        <w:t>3.16. Reference VentaOnline_ClienteUsuario</w:t>
+        <w:t>3.16. Reference DetalleVenta_Venta</w:t>
       </w:r>
     </w:p>
     <w:tbl>
@@ -14680,7 +13986,7 @@
                 <w:sz w:val="20"/>
                 <w:szCs w:val="20"/>
               </w:rPr>
-              <w:t>ClienteUsuario</w:t>
+              <w:t>Venta</w:t>
             </w:r>
           </w:p>
         </w:tc>
@@ -14720,7 +14026,7 @@
                 <w:sz w:val="20"/>
                 <w:szCs w:val="20"/>
               </w:rPr>
-              <w:t>VentaOnline</w:t>
+              <w:t>DetalleVenta</w:t>
             </w:r>
           </w:p>
         </w:tc>
@@ -14744,7 +14050,7 @@
                 <w:sz w:val="20"/>
                 <w:szCs w:val="20"/>
               </w:rPr>
-              <w:t>idClienteUsuario</w:t>
+              <w:t>idVenta</w:t>
             </w:r>
           </w:p>
         </w:tc>
@@ -14782,7 +14088,7 @@
                 <w:sz w:val="20"/>
                 <w:szCs w:val="20"/>
               </w:rPr>
-              <w:t>idClienteUsuario</w:t>
+              <w:t>idVenta</w:t>
             </w:r>
           </w:p>
         </w:tc>
@@ -14803,7 +14109,7 @@
         <w:pStyle w:val="Heading2"/>
       </w:pPr>
       <w:r>
-        <w:t>3.17. Reference DetalleVenta_Venta</w:t>
+        <w:t>3.17. Reference DetalleVentaOnline_VentaOnline</w:t>
       </w:r>
     </w:p>
     <w:tbl>
@@ -14838,7 +14144,7 @@
                 <w:sz w:val="20"/>
                 <w:szCs w:val="20"/>
               </w:rPr>
-              <w:t>Venta</w:t>
+              <w:t>VentaOnline</w:t>
             </w:r>
           </w:p>
         </w:tc>
@@ -14878,7 +14184,7 @@
                 <w:sz w:val="20"/>
                 <w:szCs w:val="20"/>
               </w:rPr>
-              <w:t>DetalleVenta</w:t>
+              <w:t>DetalleVentaOnline</w:t>
             </w:r>
           </w:p>
         </w:tc>
@@ -14902,7 +14208,7 @@
                 <w:sz w:val="20"/>
                 <w:szCs w:val="20"/>
               </w:rPr>
-              <w:t>idVenta</w:t>
+              <w:t>idVentaOnline</w:t>
             </w:r>
           </w:p>
         </w:tc>
@@ -14940,7 +14246,7 @@
                 <w:sz w:val="20"/>
                 <w:szCs w:val="20"/>
               </w:rPr>
-              <w:t>idVenta</w:t>
+              <w:t>idVentaOnline</w:t>
             </w:r>
           </w:p>
         </w:tc>
@@ -14961,165 +14267,7 @@
         <w:pStyle w:val="Heading2"/>
       </w:pPr>
       <w:r>
-        <w:t>3.18. Reference DetalleVentaOnline_VentaOnline</w:t>
-      </w:r>
-    </w:p>
-    <w:tbl>
-      <w:tblPr>
-        <w:tblStyle w:val="TableGrid"/>
-        <w:tblW w:w="0" w:type="auto"/>
-        <w:jc w:val="center"/>
-        <w:tblLook w:val="04A0"/>
-      </w:tblPr>
-      <w:tblGrid>
-        <w:gridCol w:w="2666"/>
-        <w:gridCol w:w="2666"/>
-        <w:gridCol w:w="2666"/>
-      </w:tblGrid>
-      <w:tr>
-        <w:trPr>
-          <w:trHeight w:val="500"/>
-        </w:trPr>
-        <w:tc>
-          <w:tcPr>
-            <w:tcW w:w="2666" w:type="dxa"/>
-            <w:vAlign w:val="center"/>
-          </w:tcPr>
-          <w:p>
-            <w:pPr>
-              <w:jc w:val="center"/>
-            </w:pPr>
-            <w:r>
-              <w:rPr>
-                <w:rFonts w:ascii="Times New Roman" w:hAnsi="Times New Roman"/>
-                <w:b/>
-                <w:sz w:val="20"/>
-                <w:szCs w:val="20"/>
-              </w:rPr>
-              <w:t>VentaOnline</w:t>
-            </w:r>
-          </w:p>
-        </w:tc>
-        <w:tc>
-          <w:tcPr>
-            <w:tcW w:w="2666" w:type="dxa"/>
-            <w:vAlign w:val="center"/>
-          </w:tcPr>
-          <w:p>
-            <w:pPr>
-              <w:jc w:val="center"/>
-            </w:pPr>
-            <w:r>
-              <w:rPr>
-                <w:rFonts w:ascii="Times New Roman" w:hAnsi="Times New Roman"/>
-                <w:b/>
-                <w:sz w:val="20"/>
-                <w:szCs w:val="20"/>
-              </w:rPr>
-              <w:t>0..*</w:t>
-            </w:r>
-          </w:p>
-        </w:tc>
-        <w:tc>
-          <w:tcPr>
-            <w:tcW w:w="2666" w:type="dxa"/>
-            <w:vAlign w:val="center"/>
-          </w:tcPr>
-          <w:p>
-            <w:pPr>
-              <w:jc w:val="center"/>
-            </w:pPr>
-            <w:r>
-              <w:rPr>
-                <w:rFonts w:ascii="Times New Roman" w:hAnsi="Times New Roman"/>
-                <w:b/>
-                <w:sz w:val="20"/>
-                <w:szCs w:val="20"/>
-              </w:rPr>
-              <w:t>DetalleVentaOnline</w:t>
-            </w:r>
-          </w:p>
-        </w:tc>
-      </w:tr>
-      <w:tr>
-        <w:trPr>
-          <w:trHeight w:val="500"/>
-        </w:trPr>
-        <w:tc>
-          <w:tcPr>
-            <w:tcW w:w="2666" w:type="dxa"/>
-            <w:vAlign w:val="center"/>
-          </w:tcPr>
-          <w:p>
-            <w:pPr>
-              <w:jc w:val="left"/>
-            </w:pPr>
-            <w:r>
-              <w:rPr>
-                <w:rFonts w:ascii="Courier New" w:hAnsi="Courier New"/>
-                <w:sz w:val="20"/>
-                <w:szCs w:val="20"/>
-              </w:rPr>
-              <w:t>idVentaOnline</w:t>
-            </w:r>
-          </w:p>
-        </w:tc>
-        <w:tc>
-          <w:tcPr>
-            <w:tcW w:w="2666" w:type="dxa"/>
-            <w:vAlign w:val="center"/>
-          </w:tcPr>
-          <w:p>
-            <w:pPr>
-              <w:jc w:val="left"/>
-            </w:pPr>
-            <w:r>
-              <w:rPr>
-                <w:rFonts w:ascii="Courier New" w:hAnsi="Courier New"/>
-                <w:sz w:val="20"/>
-                <w:szCs w:val="20"/>
-              </w:rPr>
-              <w:t>&lt;-&gt;</w:t>
-            </w:r>
-          </w:p>
-        </w:tc>
-        <w:tc>
-          <w:tcPr>
-            <w:tcW w:w="2666" w:type="dxa"/>
-            <w:vAlign w:val="center"/>
-          </w:tcPr>
-          <w:p>
-            <w:pPr>
-              <w:jc w:val="left"/>
-            </w:pPr>
-            <w:r>
-              <w:rPr>
-                <w:rFonts w:ascii="Courier New" w:hAnsi="Courier New"/>
-                <w:sz w:val="20"/>
-                <w:szCs w:val="20"/>
-              </w:rPr>
-              <w:t>idVentaOnline</w:t>
-            </w:r>
-          </w:p>
-        </w:tc>
-      </w:tr>
-    </w:tbl>
-    <w:p>
-      <w:r>
-        <w:rPr>
-          <w:rFonts w:ascii="Times New Roman" w:hAnsi="Times New Roman"/>
-          <w:sz w:val="20"/>
-          <w:szCs w:val="20"/>
-        </w:rPr>
-        <w:t/>
-      </w:r>
-    </w:p>
-    <w:p>
-      <w:pPr>
-        <w:pStyle w:val="Heading2"/>
-      </w:pPr>
-      <w:r>
-        <w:t>3.19. Reference DetalleVentaOnline_Producto</w:t>
+        <w:t>3.18. Reference DetalleVentaOnline_Producto</w:t>
       </w:r>
     </w:p>
     <w:tbl>
@@ -15456,9 +14604,6 @@
         <w:br/>
         <w:tab/>
         <w:t>- Categoria</w:t>
-        <w:br/>
-        <w:tab/>
-        <w:t>- Provision</w:t>
       </w:r>
     </w:p>
     <w:p>
@@ -15479,9 +14624,6 @@
         <w:br/>
         <w:tab/>
         <w:t>- Categoria</w:t>
-        <w:br/>
-        <w:tab/>
-        <w:t>- Provision</w:t>
       </w:r>
     </w:p>
     <w:p>
@@ -15502,9 +14644,6 @@
         <w:br/>
         <w:tab/>
         <w:t>- Categoria</w:t>
-        <w:br/>
-        <w:tab/>
-        <w:t>- Provision</w:t>
       </w:r>
     </w:p>
     <w:p>
@@ -15668,7 +14807,7 @@
 </file>
 
 <file path=word/footer.xml><?xml version="1.0" encoding="utf-8"?>
-<w:ftr xmlns:w="http://schemas.openxmlformats.org/wordprocessingml/2006/main" xmlns:r="http://schemas.openxmlformats.org/officeDocument/2006/relationships" xmlns:m="http://schemas.openxmlformats.org/officeDocument/2006/math" xmlns:ns4="http://schemas.openxmlformats.org/schemaLibrary/2006/main" xmlns:w15="http://schemas.microsoft.com/office/word/2012/wordml" xmlns:w14="http://schemas.microsoft.com/office/word/2010/wordml" xmlns:mc="http://schemas.openxmlformats.org/markup-compatibility/2006" xmlns:wp="http://schemas.openxmlformats.org/drawingml/2006/wordprocessingDrawing" xmlns:a="http://schemas.openxmlformats.org/drawingml/2006/main" xmlns:wp14="http://schemas.microsoft.com/office/word/2010/wordprocessingDrawing" xmlns:wne="http://schemas.microsoft.com/office/word/2006/wordml" xmlns:c="http://schemas.openxmlformats.org/drawingml/2006/chart" xmlns:ns13="http://schemas.openxmlformats.org/drawingml/2006/chartDrawing" xmlns:dgm="http://schemas.openxmlformats.org/drawingml/2006/diagram" xmlns:pic="http://schemas.openxmlformats.org/drawingml/2006/picture" xmlns:xdr="http://schemas.openxmlformats.org/drawingml/2006/spreadsheetDrawing" xmlns:dsp="http://schemas.microsoft.com/office/drawing/2008/diagram" xmlns:v="urn:schemas-microsoft-com:vml" xmlns:o="urn:schemas-microsoft-com:office:office" xmlns:ns20="urn:schemas-microsoft-com:office:excel" xmlns:w10="urn:schemas-microsoft-com:office:word" xmlns:ns22="urn:schemas-microsoft-com:office:powerpoint" xmlns:ns24="http://schemas.microsoft.com/office/2006/coverPageProps" xmlns:odx="http://opendope.org/xpaths" xmlns:odc="http://opendope.org/conditions" xmlns:odq="http://opendope.org/questions" xmlns:oda="http://opendope.org/answers" xmlns:odi="http://opendope.org/components" xmlns:odgm="http://opendope.org/SmartArt/DataHierarchy" xmlns:b="http://schemas.openxmlformats.org/officeDocument/2006/bibliography" xmlns:wetp="http://schemas.microsoft.com/office/webextensions/taskpanes/2010/11" xmlns:we="http://schemas.microsoft.com/office/webextensions/webextension/2010/11" xmlns:ns34="http://schemas.openxmlformats.org/drawingml/2006/compatibility" xmlns:ns35="http://schemas.openxmlformats.org/drawingml/2006/lockedCanvas">
+<w:ftr xmlns:w="http://schemas.openxmlformats.org/wordprocessingml/2006/main" xmlns:r="http://schemas.openxmlformats.org/officeDocument/2006/relationships" xmlns:m="http://schemas.openxmlformats.org/officeDocument/2006/math" xmlns:ns4="http://schemas.openxmlformats.org/schemaLibrary/2006/main" xmlns:w15="http://schemas.microsoft.com/office/word/2012/wordml" xmlns:w14="http://schemas.microsoft.com/office/word/2010/wordml" xmlns:mc="http://schemas.openxmlformats.org/markup-compatibility/2006" xmlns:wp="http://schemas.openxmlformats.org/drawingml/2006/wordprocessingDrawing" xmlns:a="http://schemas.openxmlformats.org/drawingml/2006/main" xmlns:wp14="http://schemas.microsoft.com/office/word/2010/wordprocessingDrawing" xmlns:wne="http://schemas.microsoft.com/office/word/2006/wordml" xmlns:c="http://schemas.openxmlformats.org/drawingml/2006/chart" xmlns:ns13="http://schemas.openxmlformats.org/drawingml/2006/chartDrawing" xmlns:dgm="http://schemas.openxmlformats.org/drawingml/2006/diagram" xmlns:pic="http://schemas.openxmlformats.org/drawingml/2006/picture" xmlns:xdr="http://schemas.openxmlformats.org/drawingml/2006/spreadsheetDrawing" xmlns:dsp="http://schemas.microsoft.com/office/drawing/2008/diagram" xmlns:ns18="urn:schemas-microsoft-com:office:excel" xmlns:o="urn:schemas-microsoft-com:office:office" xmlns:w10="urn:schemas-microsoft-com:office:word" xmlns:v="urn:schemas-microsoft-com:vml" xmlns:ns22="urn:schemas-microsoft-com:office:powerpoint" xmlns:ns24="http://schemas.microsoft.com/office/2006/coverPageProps" xmlns:odx="http://opendope.org/xpaths" xmlns:odc="http://opendope.org/conditions" xmlns:odq="http://opendope.org/questions" xmlns:oda="http://opendope.org/answers" xmlns:odi="http://opendope.org/components" xmlns:odgm="http://opendope.org/SmartArt/DataHierarchy" xmlns:b="http://schemas.openxmlformats.org/officeDocument/2006/bibliography" xmlns:wetp="http://schemas.microsoft.com/office/webextensions/taskpanes/2010/11" xmlns:we="http://schemas.microsoft.com/office/webextensions/webextension/2010/11" xmlns:ns34="http://schemas.openxmlformats.org/drawingml/2006/compatibility" xmlns:ns35="http://schemas.openxmlformats.org/drawingml/2006/lockedCanvas">
   <w:tbl>
     <w:tblPr>
       <w:tblStyle w:val="TableGrid"/>
@@ -15734,7 +14873,7 @@
 </file>
 
 <file path=word/header.xml><?xml version="1.0" encoding="utf-8"?>
-<w:hdr xmlns:w="http://schemas.openxmlformats.org/wordprocessingml/2006/main" xmlns:r="http://schemas.openxmlformats.org/officeDocument/2006/relationships" xmlns:m="http://schemas.openxmlformats.org/officeDocument/2006/math" xmlns:ns4="http://schemas.openxmlformats.org/schemaLibrary/2006/main" xmlns:w15="http://schemas.microsoft.com/office/word/2012/wordml" xmlns:w14="http://schemas.microsoft.com/office/word/2010/wordml" xmlns:mc="http://schemas.openxmlformats.org/markup-compatibility/2006" xmlns:wp="http://schemas.openxmlformats.org/drawingml/2006/wordprocessingDrawing" xmlns:a="http://schemas.openxmlformats.org/drawingml/2006/main" xmlns:wp14="http://schemas.microsoft.com/office/word/2010/wordprocessingDrawing" xmlns:wne="http://schemas.microsoft.com/office/word/2006/wordml" xmlns:c="http://schemas.openxmlformats.org/drawingml/2006/chart" xmlns:ns13="http://schemas.openxmlformats.org/drawingml/2006/chartDrawing" xmlns:dgm="http://schemas.openxmlformats.org/drawingml/2006/diagram" xmlns:pic="http://schemas.openxmlformats.org/drawingml/2006/picture" xmlns:xdr="http://schemas.openxmlformats.org/drawingml/2006/spreadsheetDrawing" xmlns:dsp="http://schemas.microsoft.com/office/drawing/2008/diagram" xmlns:v="urn:schemas-microsoft-com:vml" xmlns:o="urn:schemas-microsoft-com:office:office" xmlns:ns20="urn:schemas-microsoft-com:office:excel" xmlns:w10="urn:schemas-microsoft-com:office:word" xmlns:ns22="urn:schemas-microsoft-com:office:powerpoint" xmlns:ns24="http://schemas.microsoft.com/office/2006/coverPageProps" xmlns:odx="http://opendope.org/xpaths" xmlns:odc="http://opendope.org/conditions" xmlns:odq="http://opendope.org/questions" xmlns:oda="http://opendope.org/answers" xmlns:odi="http://opendope.org/components" xmlns:odgm="http://opendope.org/SmartArt/DataHierarchy" xmlns:b="http://schemas.openxmlformats.org/officeDocument/2006/bibliography" xmlns:wetp="http://schemas.microsoft.com/office/webextensions/taskpanes/2010/11" xmlns:we="http://schemas.microsoft.com/office/webextensions/webextension/2010/11" xmlns:ns34="http://schemas.openxmlformats.org/drawingml/2006/compatibility" xmlns:ns35="http://schemas.openxmlformats.org/drawingml/2006/lockedCanvas">
+<w:hdr xmlns:w="http://schemas.openxmlformats.org/wordprocessingml/2006/main" xmlns:r="http://schemas.openxmlformats.org/officeDocument/2006/relationships" xmlns:m="http://schemas.openxmlformats.org/officeDocument/2006/math" xmlns:ns4="http://schemas.openxmlformats.org/schemaLibrary/2006/main" xmlns:w15="http://schemas.microsoft.com/office/word/2012/wordml" xmlns:w14="http://schemas.microsoft.com/office/word/2010/wordml" xmlns:mc="http://schemas.openxmlformats.org/markup-compatibility/2006" xmlns:wp="http://schemas.openxmlformats.org/drawingml/2006/wordprocessingDrawing" xmlns:a="http://schemas.openxmlformats.org/drawingml/2006/main" xmlns:wp14="http://schemas.microsoft.com/office/word/2010/wordprocessingDrawing" xmlns:wne="http://schemas.microsoft.com/office/word/2006/wordml" xmlns:c="http://schemas.openxmlformats.org/drawingml/2006/chart" xmlns:ns13="http://schemas.openxmlformats.org/drawingml/2006/chartDrawing" xmlns:dgm="http://schemas.openxmlformats.org/drawingml/2006/diagram" xmlns:pic="http://schemas.openxmlformats.org/drawingml/2006/picture" xmlns:xdr="http://schemas.openxmlformats.org/drawingml/2006/spreadsheetDrawing" xmlns:dsp="http://schemas.microsoft.com/office/drawing/2008/diagram" xmlns:ns18="urn:schemas-microsoft-com:office:excel" xmlns:o="urn:schemas-microsoft-com:office:office" xmlns:w10="urn:schemas-microsoft-com:office:word" xmlns:v="urn:schemas-microsoft-com:vml" xmlns:ns22="urn:schemas-microsoft-com:office:powerpoint" xmlns:ns24="http://schemas.microsoft.com/office/2006/coverPageProps" xmlns:odx="http://opendope.org/xpaths" xmlns:odc="http://opendope.org/conditions" xmlns:odq="http://opendope.org/questions" xmlns:oda="http://opendope.org/answers" xmlns:odi="http://opendope.org/components" xmlns:odgm="http://opendope.org/SmartArt/DataHierarchy" xmlns:b="http://schemas.openxmlformats.org/officeDocument/2006/bibliography" xmlns:wetp="http://schemas.microsoft.com/office/webextensions/taskpanes/2010/11" xmlns:we="http://schemas.microsoft.com/office/webextensions/webextension/2010/11" xmlns:ns34="http://schemas.openxmlformats.org/drawingml/2006/compatibility" xmlns:ns35="http://schemas.openxmlformats.org/drawingml/2006/lockedCanvas">
   <w:p>
     <w:pPr>
       <w:jc w:val="left"/>
@@ -15745,14 +14884,14 @@
         <w:sz w:val="20"/>
         <w:szCs w:val="20"/>
       </w:rPr>
-      <w:t>Database model: SistemaVentasDB, sql_server</w:t>
+      <w:t>Database model: SistemaVentasDB2, sql_server</w:t>
     </w:r>
   </w:p>
 </w:hdr>
 </file>
 
 <file path=word/styles.xml><?xml version="1.0" encoding="utf-8"?>
-<w:styles xmlns:w="http://schemas.openxmlformats.org/wordprocessingml/2006/main" xmlns:r="http://schemas.openxmlformats.org/officeDocument/2006/relationships" xmlns:m="http://schemas.openxmlformats.org/officeDocument/2006/math" xmlns:ns4="http://schemas.openxmlformats.org/schemaLibrary/2006/main" xmlns:w15="http://schemas.microsoft.com/office/word/2012/wordml" xmlns:w14="http://schemas.microsoft.com/office/word/2010/wordml" xmlns:mc="http://schemas.openxmlformats.org/markup-compatibility/2006" xmlns:wp="http://schemas.openxmlformats.org/drawingml/2006/wordprocessingDrawing" xmlns:a="http://schemas.openxmlformats.org/drawingml/2006/main" xmlns:wp14="http://schemas.microsoft.com/office/word/2010/wordprocessingDrawing" xmlns:wne="http://schemas.microsoft.com/office/word/2006/wordml" xmlns:c="http://schemas.openxmlformats.org/drawingml/2006/chart" xmlns:ns13="http://schemas.openxmlformats.org/drawingml/2006/chartDrawing" xmlns:dgm="http://schemas.openxmlformats.org/drawingml/2006/diagram" xmlns:pic="http://schemas.openxmlformats.org/drawingml/2006/picture" xmlns:xdr="http://schemas.openxmlformats.org/drawingml/2006/spreadsheetDrawing" xmlns:dsp="http://schemas.microsoft.com/office/drawing/2008/diagram" xmlns:v="urn:schemas-microsoft-com:vml" xmlns:o="urn:schemas-microsoft-com:office:office" xmlns:ns20="urn:schemas-microsoft-com:office:excel" xmlns:w10="urn:schemas-microsoft-com:office:word" xmlns:ns22="urn:schemas-microsoft-com:office:powerpoint" xmlns:ns24="http://schemas.microsoft.com/office/2006/coverPageProps" xmlns:odx="http://opendope.org/xpaths" xmlns:odc="http://opendope.org/conditions" xmlns:odq="http://opendope.org/questions" xmlns:oda="http://opendope.org/answers" xmlns:odi="http://opendope.org/components" xmlns:odgm="http://opendope.org/SmartArt/DataHierarchy" xmlns:b="http://schemas.openxmlformats.org/officeDocument/2006/bibliography" xmlns:wetp="http://schemas.microsoft.com/office/webextensions/taskpanes/2010/11" xmlns:we="http://schemas.microsoft.com/office/webextensions/webextension/2010/11" xmlns:ns34="http://schemas.openxmlformats.org/drawingml/2006/compatibility" xmlns:ns35="http://schemas.openxmlformats.org/drawingml/2006/lockedCanvas">
+<w:styles xmlns:w="http://schemas.openxmlformats.org/wordprocessingml/2006/main" xmlns:r="http://schemas.openxmlformats.org/officeDocument/2006/relationships" xmlns:m="http://schemas.openxmlformats.org/officeDocument/2006/math" xmlns:ns4="http://schemas.openxmlformats.org/schemaLibrary/2006/main" xmlns:w15="http://schemas.microsoft.com/office/word/2012/wordml" xmlns:w14="http://schemas.microsoft.com/office/word/2010/wordml" xmlns:mc="http://schemas.openxmlformats.org/markup-compatibility/2006" xmlns:wp="http://schemas.openxmlformats.org/drawingml/2006/wordprocessingDrawing" xmlns:a="http://schemas.openxmlformats.org/drawingml/2006/main" xmlns:wp14="http://schemas.microsoft.com/office/word/2010/wordprocessingDrawing" xmlns:wne="http://schemas.microsoft.com/office/word/2006/wordml" xmlns:c="http://schemas.openxmlformats.org/drawingml/2006/chart" xmlns:ns13="http://schemas.openxmlformats.org/drawingml/2006/chartDrawing" xmlns:dgm="http://schemas.openxmlformats.org/drawingml/2006/diagram" xmlns:pic="http://schemas.openxmlformats.org/drawingml/2006/picture" xmlns:xdr="http://schemas.openxmlformats.org/drawingml/2006/spreadsheetDrawing" xmlns:dsp="http://schemas.microsoft.com/office/drawing/2008/diagram" xmlns:ns18="urn:schemas-microsoft-com:office:excel" xmlns:o="urn:schemas-microsoft-com:office:office" xmlns:w10="urn:schemas-microsoft-com:office:word" xmlns:v="urn:schemas-microsoft-com:vml" xmlns:ns22="urn:schemas-microsoft-com:office:powerpoint" xmlns:ns24="http://schemas.microsoft.com/office/2006/coverPageProps" xmlns:odx="http://opendope.org/xpaths" xmlns:odc="http://opendope.org/conditions" xmlns:odq="http://opendope.org/questions" xmlns:oda="http://opendope.org/answers" xmlns:odi="http://opendope.org/components" xmlns:odgm="http://opendope.org/SmartArt/DataHierarchy" xmlns:b="http://schemas.openxmlformats.org/officeDocument/2006/bibliography" xmlns:wetp="http://schemas.microsoft.com/office/webextensions/taskpanes/2010/11" xmlns:we="http://schemas.microsoft.com/office/webextensions/webextension/2010/11" xmlns:ns34="http://schemas.openxmlformats.org/drawingml/2006/compatibility" xmlns:ns35="http://schemas.openxmlformats.org/drawingml/2006/lockedCanvas">
   <w:docDefaults>
     <w:rPrDefault>
       <w:rPr>

</xml_diff>